<commit_message>
lda not working yet
</commit_message>
<xml_diff>
--- a/non_code/NLP_synopsis_Isa_201508795.docx
+++ b/non_code/NLP_synopsis_Isa_201508795.docx
@@ -589,6 +589,7 @@
           <w:szCs w:val="21"/>
           <w:lang w:val="en-US" w:eastAsia="da-DK"/>
         </w:rPr>
+        <w:lastRenderedPageBreak/>
         <w:t>Here is a sample outline for your final report. There are different possible ways to structure it (for example, if you can, you can weave related work into the other sections), but we suggest you follow this outline unless you have substantial prior experience writing technical reports and research papers.</w:t>
       </w:r>
     </w:p>
@@ -619,7 +620,6 @@
           <w:bdr w:val="none" w:sz="0" w:space="0" w:color="auto" w:frame="1"/>
           <w:lang w:val="en-US" w:eastAsia="da-DK"/>
         </w:rPr>
-        <w:lastRenderedPageBreak/>
         <w:t>Abstract:</w:t>
       </w:r>
       <w:r>
@@ -1132,63 +1132,97 @@
           <w:szCs w:val="21"/>
           <w:lang w:val="en-US" w:eastAsia="da-DK"/>
         </w:rPr>
-        <w:t>explain the problem, motivate it (why is it important?), and briefly describe your approach. State a research question that your project seeks to answer: what are you trying to learn from this research project? You may also report some of your results without discussing the details of your method.</w:t>
-      </w:r>
-    </w:p>
-    <w:p>
-      <w:pPr>
-        <w:rPr>
-          <w:lang w:val="en-US" w:eastAsia="da-DK"/>
-        </w:rPr>
-      </w:pPr>
-    </w:p>
-    <w:p>
-      <w:pPr>
-        <w:rPr>
-          <w:lang w:val="en-US" w:eastAsia="da-DK"/>
-        </w:rPr>
-      </w:pPr>
-      <w:r>
-        <w:rPr>
-          <w:lang w:val="en-US"/>
-        </w:rPr>
-        <w:t>The personal computer was introduced to the masses in the early 1990’s</w:t>
-      </w:r>
-      <w:r>
-        <w:rPr>
-          <w:lang w:val="en-US"/>
-        </w:rPr>
+        <w:t xml:space="preserve">explain the problem, motivate it (why is it important?), and briefly describe your approach. State a research question that your project seeks to answer: </w:t>
+      </w:r>
+      <w:r>
+        <w:rPr>
+          <w:rFonts w:ascii="inherit" w:eastAsia="Times New Roman" w:hAnsi="inherit" w:cs="Times New Roman"/>
+          <w:color w:val="0A0A0A"/>
+          <w:sz w:val="21"/>
+          <w:szCs w:val="21"/>
+          <w:highlight w:val="yellow"/>
+          <w:lang w:val="en-US" w:eastAsia="da-DK"/>
+        </w:rPr>
+        <w:t>what are you trying to learn from this research project?</w:t>
+      </w:r>
+      <w:r>
+        <w:rPr>
+          <w:rFonts w:ascii="inherit" w:eastAsia="Times New Roman" w:hAnsi="inherit" w:cs="Times New Roman"/>
+          <w:color w:val="0A0A0A"/>
+          <w:sz w:val="21"/>
+          <w:szCs w:val="21"/>
+          <w:lang w:val="en-US" w:eastAsia="da-DK"/>
+        </w:rPr>
+        <w:t xml:space="preserve"> You may also report some of your results without discussing the details of your method.</w:t>
+      </w:r>
+    </w:p>
+    <w:p>
+      <w:pPr>
+        <w:rPr>
+          <w:rFonts w:ascii="inherit" w:eastAsia="Times New Roman" w:hAnsi="inherit" w:cs="Times New Roman"/>
+          <w:color w:val="0A0A0A"/>
+          <w:sz w:val="21"/>
+          <w:szCs w:val="21"/>
+          <w:lang w:val="en-US" w:eastAsia="da-DK"/>
+        </w:rPr>
+      </w:pPr>
+    </w:p>
+    <w:p>
+      <w:pPr>
+        <w:rPr>
+          <w:lang w:val="en-US" w:eastAsia="da-DK"/>
+        </w:rPr>
+      </w:pPr>
+      <w:r>
+        <w:rPr>
+          <w:lang w:val="en-US" w:eastAsia="da-DK"/>
+        </w:rPr>
+        <w:t>Since the introduction of t</w:t>
+      </w:r>
+      <w:r>
+        <w:rPr>
+          <w:lang w:val="en-US" w:eastAsia="da-DK"/>
+        </w:rPr>
+        <w:t>he General Data Protection Regulation (GDPR) in May 2018</w:t>
+      </w:r>
+      <w:r>
+        <w:rPr>
+          <w:lang w:val="en-US" w:eastAsia="da-DK"/>
+        </w:rPr>
+        <w:t>, awareness of personal data protection has risen substantially all across Europe. The GDPR helped introduce the subject of internet security to the casual user</w:t>
+      </w:r>
+    </w:p>
+    <w:p>
+      <w:pPr>
+        <w:rPr>
+          <w:lang w:val="en-US" w:eastAsia="da-DK"/>
+        </w:rPr>
+      </w:pPr>
+      <w:r>
+        <w:rPr>
+          <w:lang w:val="en-US"/>
+        </w:rPr>
+        <w:t xml:space="preserve">The personal computer was introduced to the masses in the early </w:t>
+      </w:r>
+      <w:r>
+        <w:t>1990’s</w:t>
+      </w:r>
+      <w:r>
         <w:t xml:space="preserve"> </w:t>
       </w:r>
       <w:r>
-        <w:rPr>
-          <w:lang w:val="en-US"/>
-        </w:rPr>
         <w:fldChar w:fldCharType="begin"/>
       </w:r>
       <w:r>
-        <w:rPr>
-          <w:lang w:val="en-US"/>
-        </w:rPr>
         <w:instrText xml:space="preserve"> ADDIN ZOTERO_ITEM CSL_CITATION {"citationID":"i1FN0q2l","properties":{"formattedCitation":"(\\uc0\\u8216{}Personal computer\\uc0\\u8217{}, 2019)","plainCitation":"(‘Personal computer’, 2019)","noteIndex":0},"citationItems":[{"id":329,"uris":["http://zotero.org/users/6167216/items/FPBS4QRF"],"uri":["http://zotero.org/users/6167216/items/FPBS4QRF"],"itemData":{"id":329,"type":"entry-encyclopedia","abstract":"A personal computer (PC) is a multi-purpose computer whose size, capabilities, and price make it feasible for individual use. Personal computers are intended to be operated directly by an end user, rather than by a computer expert or technician. Unlike large costly minicomputer and mainframes, time-sharing by many people at the same time is not used with personal computers.\nInstitutional or corporate computer owners in the 1960s had to write their own programs to do any useful work with the machines. While personal computer users may develop their own applications, usually these systems run commercial software, free-of-charge software (\"freeware\") or free and open-source software, which is provided in ready-to-run form. Software for personal computers is typically developed and distributed independently from the hardware or operating system manufacturers. Many personal computer users no longer need to write their own programs to make any use of a personal computer, although end-user programming is still feasible. This contrasts with mobile systems, where software is often only available through a manufacturer-supported channel, and end-user program development may be discouraged by lack of support by the manufacturer.Since the early 1990s, Microsoft operating systems and Intel hardware have dominated much of the personal computer market, first with MS-DOS and then with Microsoft Windows. Alternatives to Microsoft's Windows operating systems occupy a minority share of the industry. These include Apple's macOS and free and open-source Unix-like operating systems.\nThe advent of personal computers and the concurrent Digital Revolution have significantly affected the lives of people in all countries.","container-title":"Wikipedia","language":"en","note":"Page Version ID: 931340416","source":"Wikipedia","title":"Personal computer","URL":"https://en.wikipedia.org/w/index.php?title=Personal_computer&amp;oldid=931340416","accessed":{"date-parts":[["2019",12,20]]},"issued":{"date-parts":[["2019",12,18]]}}}],"schema":"https://github.com/citation-style-language/schema/raw/master/csl-citation.json"} </w:instrText>
       </w:r>
       <w:r>
-        <w:rPr>
-          <w:lang w:val="en-US"/>
-        </w:rPr>
         <w:fldChar w:fldCharType="separate"/>
       </w:r>
       <w:r>
-        <w:rPr>
-          <w:rFonts w:ascii="Calibri" w:cs="Calibri"/>
-          <w:lang w:val="en-US"/>
-        </w:rPr>
         <w:t>(‘Personal computer’, 2019)</w:t>
       </w:r>
       <w:r>
-        <w:rPr>
-          <w:lang w:val="en-US"/>
-        </w:rPr>
         <w:fldChar w:fldCharType="end"/>
       </w:r>
       <w:r>
@@ -1207,27 +1241,39 @@
         <w:rPr>
           <w:lang w:val="en-US" w:eastAsia="da-DK"/>
         </w:rPr>
-        <w:t>This brings up the issue of how to best protect our data and what safety rules to follow when we “travel online”. And while some still think their birthday is a perfectly fine password for anything from social media accounts to web banking, many are beginning to see the necessity of properly protecting their data.</w:t>
-      </w:r>
-    </w:p>
-    <w:p>
-      <w:pPr>
-        <w:rPr>
-          <w:lang w:val="en-US" w:eastAsia="da-DK"/>
-        </w:rPr>
-      </w:pPr>
-    </w:p>
-    <w:p>
-      <w:pPr>
-        <w:rPr>
-          <w:lang w:val="en-US" w:eastAsia="da-DK"/>
-        </w:rPr>
-      </w:pPr>
-      <w:r>
-        <w:rPr>
-          <w:lang w:val="en-US" w:eastAsia="da-DK"/>
-        </w:rPr>
-        <w:t xml:space="preserve">The General Data Protection Regulation (GDPR) was put into effect in May 2018 and has greatly increased this awareness in the EU population. </w:t>
+        <w:t xml:space="preserve">This brings up the issue of how to best protect our data and what safety rules to follow when we “travel online”. And while some still think their birthday is a </w:t>
+      </w:r>
+      <w:r>
+        <w:rPr>
+          <w:lang w:val="en-US" w:eastAsia="da-DK"/>
+        </w:rPr>
+        <w:t>good</w:t>
+      </w:r>
+      <w:r>
+        <w:rPr>
+          <w:lang w:val="en-US" w:eastAsia="da-DK"/>
+        </w:rPr>
+        <w:t xml:space="preserve"> password for anything from social media accounts to web banking, many are beginning to see the necessity of properly protecting their data.</w:t>
+      </w:r>
+    </w:p>
+    <w:p>
+      <w:pPr>
+        <w:rPr>
+          <w:lang w:val="en-US" w:eastAsia="da-DK"/>
+        </w:rPr>
+      </w:pPr>
+    </w:p>
+    <w:p>
+      <w:pPr>
+        <w:rPr>
+          <w:lang w:val="en-US" w:eastAsia="da-DK"/>
+        </w:rPr>
+      </w:pPr>
+      <w:r>
+        <w:rPr>
+          <w:lang w:val="en-US" w:eastAsia="da-DK"/>
+        </w:rPr>
+        <w:t>Here we are investigating whether changes in trends are observable over time in wide field of personal computing. In addition, we are interested in finding out if any of these trends or “topics” can be said to have been predicted preemptively by a podcast featuring two experts in the field.</w:t>
       </w:r>
     </w:p>
     <w:p>
@@ -1241,137 +1287,340 @@
         <w:rPr>
           <w:lang w:val="en-US"/>
         </w:rPr>
-        <w:t>Case: Security Now Podcast</w:t>
-      </w:r>
-    </w:p>
-    <w:p>
-      <w:pPr>
-        <w:rPr>
-          <w:rFonts w:ascii="Verdana" w:eastAsia="Times New Roman" w:hAnsi="Verdana"/>
-          <w:color w:val="000099"/>
-          <w:shd w:val="clear" w:color="auto" w:fill="FFFFFF"/>
-          <w:lang w:val="en-US" w:eastAsia="da-DK"/>
-        </w:rPr>
-      </w:pPr>
-      <w:r>
-        <w:rPr>
-          <w:lang w:val="en-US" w:eastAsia="da-DK"/>
-        </w:rPr>
-        <w:t xml:space="preserve">The podcast “Security Now” (SN) has been running continuously since 2005. Its two hosts, Steve Gibson and Leo Laporte, in their own </w:t>
-      </w:r>
-      <w:r>
-        <w:rPr>
-          <w:lang w:val="en-US"/>
-        </w:rPr>
-        <w:t>words “</w:t>
+        <w:lastRenderedPageBreak/>
+        <w:t xml:space="preserve">Quantitative Text Analysis with </w:t>
+      </w:r>
+      <w:r>
+        <w:rPr>
+          <w:lang w:val="en-US"/>
+        </w:rPr>
+        <w:t>Topic Modelling</w:t>
+      </w:r>
+    </w:p>
+    <w:p>
+      <w:pPr>
+        <w:rPr>
+          <w:lang w:val="en-US"/>
+        </w:rPr>
+      </w:pPr>
+      <w:r>
+        <w:rPr>
+          <w:lang w:val="en-US"/>
+        </w:rPr>
+        <w:t xml:space="preserve">The aim of </w:t>
       </w:r>
       <w:r>
         <w:rPr>
           <w:i/>
           <w:iCs/>
-          <w:lang w:val="en-US" w:eastAsia="da-DK"/>
-        </w:rPr>
-        <w:t>spend somewhat shy of two hours each week to discuss important issues of personal computer security</w:t>
+          <w:lang w:val="en-US"/>
+        </w:rPr>
+        <w:t>quantitative</w:t>
       </w:r>
       <w:r>
         <w:rPr>
           <w:i/>
           <w:iCs/>
-          <w:lang w:val="en-US" w:eastAsia="da-DK"/>
-        </w:rPr>
-        <w:t xml:space="preserve">.” </w:t>
+          <w:lang w:val="en-US"/>
+        </w:rPr>
+        <w:t xml:space="preserve"> </w:t>
+      </w:r>
+      <w:r>
+        <w:rPr>
+          <w:lang w:val="en-US"/>
+        </w:rPr>
+        <w:t>text analysis</w:t>
+      </w:r>
+      <w:r>
+        <w:rPr>
+          <w:lang w:val="en-US"/>
+        </w:rPr>
+        <w:t xml:space="preserve">, as opposed to traditional </w:t>
       </w:r>
       <w:r>
         <w:rPr>
           <w:i/>
           <w:iCs/>
-          <w:lang w:val="en-US" w:eastAsia="da-DK"/>
-        </w:rPr>
-        <w:fldChar w:fldCharType="begin"/>
+          <w:lang w:val="en-US"/>
+        </w:rPr>
+        <w:t>qualitative</w:t>
+      </w:r>
+      <w:r>
+        <w:rPr>
+          <w:lang w:val="en-US"/>
+        </w:rPr>
+        <w:t xml:space="preserve"> text analysis,</w:t>
+      </w:r>
+      <w:r>
+        <w:rPr>
+          <w:lang w:val="en-US"/>
+        </w:rPr>
+        <w:t xml:space="preserve"> is to make </w:t>
       </w:r>
       <w:r>
         <w:rPr>
           <w:i/>
           <w:iCs/>
-          <w:lang w:val="en-US" w:eastAsia="da-DK"/>
-        </w:rPr>
-        <w:instrText xml:space="preserve"> ADDIN ZOTERO_ITEM CSL_CITATION {"citationID":"u2u2HlFS","properties":{"formattedCitation":"(\\uc0\\u8216{}GRC\\uc0\\u160{}|\\uc0\\u160{}Security Now! Episode Archive\\uc0\\u8217{}, n.d.)","plainCitation":"(‘GRC | Security Now! Episode Archive’, n.d.)","noteIndex":0},"citationItems":[{"id":341,"uris":["http://zotero.org/users/6167216/items/UTMCTH9L"],"uri":["http://zotero.org/users/6167216/items/UTMCTH9L"],"itemData":{"id":341,"type":"webpage","title":"GRC | Security Now! Episode Archive","URL":"https://www.grc.com/securitynow.htm","accessed":{"date-parts":[["2019",12,26]]}}}],"schema":"https://github.com/citation-style-language/schema/raw/master/csl-citation.json"} </w:instrText>
+          <w:lang w:val="en-US"/>
+        </w:rPr>
+        <w:t>statistical</w:t>
+      </w:r>
+      <w:r>
+        <w:rPr>
+          <w:lang w:val="en-US"/>
+        </w:rPr>
+        <w:t xml:space="preserve"> inferences from </w:t>
       </w:r>
       <w:r>
         <w:rPr>
           <w:i/>
           <w:iCs/>
-          <w:lang w:val="en-US" w:eastAsia="da-DK"/>
+          <w:lang w:val="en-US"/>
+        </w:rPr>
+        <w:t>large text corpora</w:t>
+      </w:r>
+      <w:r>
+        <w:rPr>
+          <w:lang w:val="en-US"/>
+        </w:rPr>
+        <w:t xml:space="preserve">. </w:t>
+      </w:r>
+      <w:r>
+        <w:rPr>
+          <w:lang w:val="en-US"/>
+        </w:rPr>
+        <w:t>From this description, it is clear that s</w:t>
+      </w:r>
+      <w:r>
+        <w:rPr>
+          <w:lang w:val="en-US"/>
+        </w:rPr>
+        <w:t xml:space="preserve">uch </w:t>
+      </w:r>
+      <w:r>
+        <w:rPr>
+          <w:lang w:val="en-US"/>
+        </w:rPr>
+        <w:t>inferences</w:t>
+      </w:r>
+      <w:r>
+        <w:rPr>
+          <w:lang w:val="en-US"/>
+        </w:rPr>
+        <w:t xml:space="preserve"> are better</w:t>
+      </w:r>
+      <w:r>
+        <w:rPr>
+          <w:lang w:val="en-US"/>
+        </w:rPr>
+        <w:t xml:space="preserve"> </w:t>
+      </w:r>
+      <w:r>
+        <w:rPr>
+          <w:lang w:val="en-US"/>
+        </w:rPr>
+        <w:t xml:space="preserve">suited for computers than humans. </w:t>
+      </w:r>
+      <w:r>
+        <w:rPr>
+          <w:lang w:val="en-US"/>
+        </w:rPr>
+        <w:t>The first computerized text analysis program “The General Inquirer” was invented at Harvard i</w:t>
+      </w:r>
+      <w:bookmarkStart w:id="0" w:name="_GoBack"/>
+      <w:bookmarkEnd w:id="0"/>
+      <w:r>
+        <w:rPr>
+          <w:lang w:val="en-US"/>
+        </w:rPr>
+        <w:t>n 196</w:t>
+      </w:r>
+      <w:r>
+        <w:rPr>
+          <w:lang w:val="en-US"/>
+        </w:rPr>
+        <w:t xml:space="preserve">6 </w:t>
+      </w:r>
+      <w:r>
+        <w:rPr>
+          <w:lang w:val="en-US"/>
+        </w:rPr>
+        <w:fldChar w:fldCharType="begin"/>
+      </w:r>
+      <w:r>
+        <w:rPr>
+          <w:lang w:val="en-US"/>
+        </w:rPr>
+        <w:instrText xml:space="preserve"> ADDIN ZOTERO_ITEM CSL_CITATION {"citationID":"r2RiP7Qc","properties":{"formattedCitation":"(Stone, Dunphy, &amp; Smith, 1966)","plainCitation":"(Stone, Dunphy, &amp; Smith, 1966)","noteIndex":0},"citationItems":[{"id":335,"uris":["http://zotero.org/users/6167216/items/HZW7S37P"],"uri":["http://zotero.org/users/6167216/items/HZW7S37P"],"itemData":{"id":335,"type":"book","abstract":"INTRODUCES AND DEFINES A MODEL OF CONTENT ANALYSIS. APPLICATION IN VARIOUS FIELDS ARE COMPARED AND TECHNIQUES USED WITH, OR AS ALTERNATES TO, CONTENT ANALYSIS ARE DISCUSSED. THE REQUIREMENTS OF CONTENT ANALYSIS ARE CONSIDERED IN RELATION TO OTHER COMPUTER \"TEXT PROCESSING\" APPLICATIONS AND THE RATIONALE AND PROCEDURES OF THE GENERAL INQUIRER SYSTEM (A SET OF COMPUTER PROGRAMS) ARE PRESENTED. IMPORTANT ISSUES IN CATEGORY CONSTRUCTION ARE DISCUSSED, AND 3 SYSTEMS ARE DESCRIBED IN DETAIL. PROBLEMS OF RELIABILITY AND VALIDITY IN CONTENT ANALYSIS ARE CONSIDERED, VIEWING THE GENERAL INQUIRER AS A MEASURING INSTRUMENT. A CLASSIFICATION SYSTEM FOR EACH OF THE FOLLOWING AREAS IS PRESENTED AND DISCUSSED: SMALL GROUPS, POLITICAL SCIENCE, PERSONALITY, CLINICAL PSYCHOLOGY, SOCIAL PSYCHOLOGY, CROSS-CULTURAL STUDIES, PRODUCT IMAGE, AND LITERARY CRITICISM. INDEXES ARE INCLUDED. (PsycINFO Database Record (c) 2017 APA, all rights reserved)","collection-title":"The general inquirer: A computer approach to content analysis","event-place":"Oxford, England","number-of-pages":"651","publisher":"M.I.T. Press","publisher-place":"Oxford, England","source":"APA PsycNET","title":"The general inquirer: A computer approach to content analysis","title-short":"The general inquirer","author":[{"family":"Stone","given":"Philip J."},{"family":"Dunphy","given":"Dexter C."},{"family":"Smith","given":"Marshall S."}],"issued":{"date-parts":[["1966"]]}}}],"schema":"https://github.com/citation-style-language/schema/raw/master/csl-citation.json"} </w:instrText>
+      </w:r>
+      <w:r>
+        <w:rPr>
+          <w:lang w:val="en-US"/>
         </w:rPr>
         <w:fldChar w:fldCharType="separate"/>
       </w:r>
       <w:r>
         <w:rPr>
-          <w:rFonts w:ascii="Calibri" w:cs="Calibri"/>
-        </w:rPr>
-        <w:t xml:space="preserve">(‘GRC | Security Now! Episode Archive’, </w:t>
-      </w:r>
-      <w:proofErr w:type="spellStart"/>
-      <w:r>
-        <w:rPr>
-          <w:rFonts w:ascii="Calibri" w:cs="Calibri"/>
-        </w:rPr>
-        <w:t>n.d</w:t>
-      </w:r>
-      <w:proofErr w:type="spellEnd"/>
-      <w:r>
-        <w:rPr>
-          <w:rFonts w:ascii="Calibri" w:cs="Calibri"/>
-        </w:rPr>
-        <w:t>.)</w:t>
+          <w:noProof/>
+          <w:lang w:val="en-US"/>
+        </w:rPr>
+        <w:t>(Stone, Dunphy, &amp; Smith, 1966)</w:t>
+      </w:r>
+      <w:r>
+        <w:rPr>
+          <w:lang w:val="en-US"/>
+        </w:rPr>
+        <w:fldChar w:fldCharType="end"/>
+      </w:r>
+      <w:r>
+        <w:rPr>
+          <w:lang w:val="en-US"/>
+        </w:rPr>
+        <w:t xml:space="preserve">. </w:t>
+      </w:r>
+      <w:r>
+        <w:rPr>
+          <w:lang w:val="en-US"/>
+        </w:rPr>
+        <w:t xml:space="preserve">Around 1990 the term </w:t>
       </w:r>
       <w:r>
         <w:rPr>
           <w:i/>
           <w:iCs/>
-          <w:lang w:val="en-US" w:eastAsia="da-DK"/>
+          <w:lang w:val="en-US"/>
+        </w:rPr>
+        <w:t>Latent Semantic Indexing</w:t>
+      </w:r>
+      <w:r>
+        <w:rPr>
+          <w:lang w:val="en-US"/>
+        </w:rPr>
+        <w:t xml:space="preserve"> (LSI) began making its way into the scientific literature on language and information sciences. The power of th</w:t>
+      </w:r>
+      <w:r>
+        <w:rPr>
+          <w:lang w:val="en-US"/>
+        </w:rPr>
+        <w:t>is new</w:t>
+      </w:r>
+      <w:r>
+        <w:rPr>
+          <w:lang w:val="en-US"/>
+        </w:rPr>
+        <w:t xml:space="preserve"> method lay in its ability to </w:t>
+      </w:r>
+      <w:r>
+        <w:rPr>
+          <w:lang w:val="en-US"/>
+        </w:rPr>
+        <w:t xml:space="preserve">reduce “noise” in text retrieval by assuming an underlying </w:t>
+      </w:r>
+      <w:r>
+        <w:rPr>
+          <w:lang w:val="en-US"/>
+        </w:rPr>
+        <w:t>(or “</w:t>
+      </w:r>
+      <w:r>
+        <w:rPr>
+          <w:lang w:val="en-US"/>
+        </w:rPr>
+        <w:t>latent</w:t>
+      </w:r>
+      <w:r>
+        <w:rPr>
+          <w:lang w:val="en-US"/>
+        </w:rPr>
+        <w:t>”)</w:t>
+      </w:r>
+      <w:r>
+        <w:rPr>
+          <w:lang w:val="en-US"/>
+        </w:rPr>
+        <w:t xml:space="preserve"> semantic </w:t>
+      </w:r>
+      <w:r>
+        <w:rPr>
+          <w:lang w:val="en-US"/>
+        </w:rPr>
+        <w:t xml:space="preserve">word </w:t>
+      </w:r>
+      <w:r>
+        <w:rPr>
+          <w:lang w:val="en-US"/>
+        </w:rPr>
+        <w:t>structure</w:t>
+      </w:r>
+      <w:r>
+        <w:rPr>
+          <w:lang w:val="en-US"/>
+        </w:rPr>
+        <w:t xml:space="preserve">. </w:t>
+      </w:r>
+      <w:r>
+        <w:rPr>
+          <w:strike/>
+          <w:lang w:val="en-US"/>
+        </w:rPr>
+        <w:t>In other words search inquiries needed to be less specific, as documents were sought after in a context manner rather than by direct word-mat</w:t>
+      </w:r>
+      <w:r>
+        <w:rPr>
+          <w:strike/>
+          <w:lang w:val="en-US"/>
+        </w:rPr>
+        <w:t>c</w:t>
+      </w:r>
+      <w:r>
+        <w:rPr>
+          <w:strike/>
+          <w:lang w:val="en-US"/>
+        </w:rPr>
+        <w:t>hing</w:t>
+      </w:r>
+      <w:r>
+        <w:rPr>
+          <w:lang w:val="en-US"/>
+        </w:rPr>
+        <w:t xml:space="preserve"> </w:t>
+      </w:r>
+      <w:r>
+        <w:rPr>
+          <w:lang w:val="en-US"/>
+        </w:rPr>
+        <w:fldChar w:fldCharType="begin"/>
+      </w:r>
+      <w:r>
+        <w:rPr>
+          <w:lang w:val="en-US"/>
+        </w:rPr>
+        <w:instrText xml:space="preserve"> ADDIN ZOTERO_ITEM CSL_CITATION {"citationID":"B0Q86WXD","properties":{"formattedCitation":"(Deerwester, Dumais, Furnas, Landauer, &amp; Harshman, 1990; Dumais, Letsche, Littman, &amp; Kandauer, 1997)","plainCitation":"(Deerwester, Dumais, Furnas, Landauer, &amp; Harshman, 1990; Dumais, Letsche, Littman, &amp; Kandauer, 1997)","noteIndex":0},"citationItems":[{"id":338,"uris":["http://zotero.org/users/6167216/items/8SFV94B5"],"uri":["http://zotero.org/users/6167216/items/8SFV94B5"],"itemData":{"id":338,"type":"article-journal","container-title":"JOURNAL OF THE AMERICAN SOCIETY FOR INFORMATION SCIENCE","language":"en","page":"17","source":"Zotero","title":"Indexing by latent semantic analysis","author":[{"family":"Deerwester","given":"Scott"},{"family":"Dumais","given":"Susan T"},{"family":"Furnas","given":"George W"},{"family":"Landauer","given":"Thomas K"},{"family":"Harshman","given":"Richard"}],"issued":{"date-parts":[["1990"]]}}},{"id":340,"uris":["http://zotero.org/users/6167216/items/NZD85T8L"],"uri":["http://zotero.org/users/6167216/items/NZD85T8L"],"itemData":{"id":340,"type":"article-journal","abstract":"Wedescribe a methodfor fully automatedcross-language documenret trieval in whichnoquerytranslationis required. Queriesin onelanguagecanretrieve documenitns other languages(as well as the original language). This is accomplished bya methodthat automaticallyconstructs a multilingual semantic space using Latent Semantic Indexing (LSI). Strongtest results for the cross-languageLSI(CLLSI)methodare presentedfor a newFrench-Englishcollection. Wealso provideevidencethat this automaticmethod performscomparabltyo a retrieval methodbasedonmachine translation (MT-LSIa),ndexploreseveral practical training methods.Byall available measures,CL-LSpIerformsquite wellandis widelyapplicable.","language":"en","page":"7","source":"Zotero","title":"Automatic Cross-Language Retrieval Using Latent Semantic Indexing","author":[{"family":"Dumais","given":"Susan T"},{"family":"Letsche","given":"Todd A"},{"family":"Littman","given":"Michael L"},{"family":"Kandauer","given":"Thomas K"}],"issued":{"date-parts":[["1997"]]}}}],"schema":"https://github.com/citation-style-language/schema/raw/master/csl-citation.json"} </w:instrText>
+      </w:r>
+      <w:r>
+        <w:rPr>
+          <w:lang w:val="en-US"/>
+        </w:rPr>
+        <w:fldChar w:fldCharType="separate"/>
+      </w:r>
+      <w:r>
+        <w:rPr>
+          <w:noProof/>
+          <w:lang w:val="en-US"/>
+        </w:rPr>
+        <w:t>(Deerwester, Dumais, Furnas, Landauer, &amp; Harshman, 1990; Dumais, Letsche, Littman, &amp; Kandauer, 1997)</w:t>
+      </w:r>
+      <w:r>
+        <w:rPr>
+          <w:lang w:val="en-US"/>
         </w:rPr>
         <w:fldChar w:fldCharType="end"/>
       </w:r>
-    </w:p>
-    <w:p>
-      <w:pPr>
-        <w:pStyle w:val="Overskrift2"/>
-        <w:rPr>
-          <w:lang w:val="en-US"/>
-        </w:rPr>
-      </w:pPr>
-      <w:r>
-        <w:rPr>
-          <w:lang w:val="en-US"/>
-        </w:rPr>
-        <w:lastRenderedPageBreak/>
-        <w:t xml:space="preserve">Quantitative Text Analysis with </w:t>
-      </w:r>
-      <w:r>
-        <w:rPr>
-          <w:lang w:val="en-US"/>
-        </w:rPr>
-        <w:t>Topic Modelling</w:t>
-      </w:r>
-    </w:p>
-    <w:p>
-      <w:pPr>
-        <w:rPr>
-          <w:lang w:val="en-US"/>
-        </w:rPr>
-      </w:pPr>
-      <w:r>
-        <w:rPr>
-          <w:lang w:val="en-US"/>
-        </w:rPr>
-        <w:t>The aim of quantitative text analysis is to make statistical inferences from large text corpora, a task</w:t>
-      </w:r>
-      <w:r>
-        <w:rPr>
-          <w:lang w:val="en-US"/>
-        </w:rPr>
-        <w:t xml:space="preserve"> that is</w:t>
+      <w:r>
+        <w:rPr>
+          <w:lang w:val="en-US"/>
+        </w:rPr>
+        <w:t>.</w:t>
       </w:r>
       <w:r>
         <w:rPr>
@@ -1379,11 +1628,24 @@
         </w:rPr>
         <w:t xml:space="preserve"> </w:t>
       </w:r>
-      <w:r>
-        <w:rPr>
-          <w:lang w:val="en-US"/>
-        </w:rPr>
-        <w:t>obviously more</w:t>
+    </w:p>
+    <w:p>
+      <w:pPr>
+        <w:rPr>
+          <w:lang w:val="en-US"/>
+        </w:rPr>
+      </w:pPr>
+      <w:r>
+        <w:rPr>
+          <w:lang w:val="en-US"/>
+        </w:rPr>
+        <w:t xml:space="preserve">In 2003, Latent </w:t>
+      </w:r>
+      <w:r>
+        <w:rPr>
+          <w:lang w:val="en-US"/>
+        </w:rPr>
+        <w:t>Dirichlet</w:t>
       </w:r>
       <w:r>
         <w:rPr>
@@ -1395,25 +1657,25 @@
         <w:rPr>
           <w:lang w:val="en-US"/>
         </w:rPr>
-        <w:t xml:space="preserve">well </w:t>
-      </w:r>
-      <w:r>
-        <w:rPr>
-          <w:lang w:val="en-US"/>
-        </w:rPr>
-        <w:t xml:space="preserve">suited for computers than humans. </w:t>
-      </w:r>
-      <w:r>
-        <w:rPr>
-          <w:lang w:val="en-US"/>
-        </w:rPr>
-        <w:t>The first computerized text analysis program “The General Inquirer” was invented at Harvard in 196</w:t>
-      </w:r>
-      <w:r>
-        <w:rPr>
-          <w:lang w:val="en-US"/>
-        </w:rPr>
-        <w:t xml:space="preserve">6 </w:t>
+        <w:t>a</w:t>
+      </w:r>
+      <w:r>
+        <w:rPr>
+          <w:lang w:val="en-US"/>
+        </w:rPr>
+        <w:t xml:space="preserve">llocation (LDA) </w:t>
+      </w:r>
+      <w:r>
+        <w:rPr>
+          <w:lang w:val="en-US"/>
+        </w:rPr>
+        <w:t xml:space="preserve">was introduced </w:t>
+      </w:r>
+      <w:r>
+        <w:rPr>
+          <w:lang w:val="en-US"/>
+        </w:rPr>
+        <w:t xml:space="preserve">by </w:t>
       </w:r>
       <w:r>
         <w:rPr>
@@ -1425,7 +1687,7 @@
         <w:rPr>
           <w:lang w:val="en-US"/>
         </w:rPr>
-        <w:instrText xml:space="preserve"> ADDIN ZOTERO_ITEM CSL_CITATION {"citationID":"r2RiP7Qc","properties":{"formattedCitation":"(Stone, Dunphy, &amp; Smith, 1966)","plainCitation":"(Stone, Dunphy, &amp; Smith, 1966)","noteIndex":0},"citationItems":[{"id":335,"uris":["http://zotero.org/users/6167216/items/HZW7S37P"],"uri":["http://zotero.org/users/6167216/items/HZW7S37P"],"itemData":{"id":335,"type":"book","abstract":"INTRODUCES AND DEFINES A MODEL OF CONTENT ANALYSIS. APPLICATION IN VARIOUS FIELDS ARE COMPARED AND TECHNIQUES USED WITH, OR AS ALTERNATES TO, CONTENT ANALYSIS ARE DISCUSSED. THE REQUIREMENTS OF CONTENT ANALYSIS ARE CONSIDERED IN RELATION TO OTHER COMPUTER \"TEXT PROCESSING\" APPLICATIONS AND THE RATIONALE AND PROCEDURES OF THE GENERAL INQUIRER SYSTEM (A SET OF COMPUTER PROGRAMS) ARE PRESENTED. IMPORTANT ISSUES IN CATEGORY CONSTRUCTION ARE DISCUSSED, AND 3 SYSTEMS ARE DESCRIBED IN DETAIL. PROBLEMS OF RELIABILITY AND VALIDITY IN CONTENT ANALYSIS ARE CONSIDERED, VIEWING THE GENERAL INQUIRER AS A MEASURING INSTRUMENT. A CLASSIFICATION SYSTEM FOR EACH OF THE FOLLOWING AREAS IS PRESENTED AND DISCUSSED: SMALL GROUPS, POLITICAL SCIENCE, PERSONALITY, CLINICAL PSYCHOLOGY, SOCIAL PSYCHOLOGY, CROSS-CULTURAL STUDIES, PRODUCT IMAGE, AND LITERARY CRITICISM. INDEXES ARE INCLUDED. (PsycINFO Database Record (c) 2017 APA, all rights reserved)","collection-title":"The general inquirer: A computer approach to content analysis","event-place":"Oxford, England","number-of-pages":"651","publisher":"M.I.T. Press","publisher-place":"Oxford, England","source":"APA PsycNET","title":"The general inquirer: A computer approach to content analysis","title-short":"The general inquirer","author":[{"family":"Stone","given":"Philip J."},{"family":"Dunphy","given":"Dexter C."},{"family":"Smith","given":"Marshall S."}],"issued":{"date-parts":[["1966"]]}}}],"schema":"https://github.com/citation-style-language/schema/raw/master/csl-citation.json"} </w:instrText>
+        <w:instrText xml:space="preserve"> ADDIN ZOTERO_ITEM CSL_CITATION {"citationID":"aW36cNaa","properties":{"formattedCitation":"(Blei, Ng, &amp; Jordan, 2003)","plainCitation":"(Blei, Ng, &amp; Jordan, 2003)","noteIndex":0},"citationItems":[{"id":344,"uris":["http://zotero.org/users/6167216/items/RMR4IEEZ"],"uri":["http://zotero.org/users/6167216/items/RMR4IEEZ"],"itemData":{"id":344,"type":"article-journal","abstract":"We describe latent Dirichlet allocation (LDA), a generative probabilistic model for collections of discrete data such as text corpora. LDA is a three-level hierarchical Bayesian model, in which each item of a collection is modeled as a ﬁnite mixture over an underlying set of topics. Each topic is, in turn, modeled as an inﬁnite mixture over an underlying set of topic probabilities. In the context of text modeling, the topic probabilities provide an explicit representation of a document. We present efﬁcient approximate inference techniques based on variational methods and an EM algorithm for empirical Bayes parameter estimation. We report results in document modeling, text classiﬁcation, and collaborative ﬁltering, comparing to a mixture of unigrams model and the probabilistic LSI model.","language":"en","page":"30","source":"Zotero","title":"Latent Dirichlet Allocation","author":[{"family":"Blei","given":"David M"},{"family":"Ng","given":"Andrew Y."},{"family":"Jordan","given":"Michael I."}],"issued":{"date-parts":[["2003"]]}}}],"schema":"https://github.com/citation-style-language/schema/raw/master/csl-citation.json"} </w:instrText>
       </w:r>
       <w:r>
         <w:rPr>
@@ -1438,7 +1700,7 @@
           <w:noProof/>
           <w:lang w:val="en-US"/>
         </w:rPr>
-        <w:t>(Stone, Dunphy, &amp; Smith, 1966)</w:t>
+        <w:t>(Blei, Ng, &amp; Jordan, 2003)</w:t>
       </w:r>
       <w:r>
         <w:rPr>
@@ -1450,80 +1712,73 @@
         <w:rPr>
           <w:lang w:val="en-US"/>
         </w:rPr>
-        <w:t xml:space="preserve">. </w:t>
-      </w:r>
-      <w:r>
-        <w:rPr>
-          <w:lang w:val="en-US"/>
-        </w:rPr>
-        <w:t xml:space="preserve">Around 1990 the term </w:t>
-      </w:r>
-      <w:r>
-        <w:rPr>
-          <w:i/>
-          <w:iCs/>
-          <w:lang w:val="en-US"/>
-        </w:rPr>
-        <w:t>Latent Semantic Indexing</w:t>
-      </w:r>
-      <w:r>
-        <w:rPr>
-          <w:lang w:val="en-US"/>
-        </w:rPr>
-        <w:t xml:space="preserve"> (LSI) began making its way into the scientific literature on language and informati</w:t>
-      </w:r>
-      <w:bookmarkStart w:id="0" w:name="_GoBack"/>
-      <w:bookmarkEnd w:id="0"/>
-      <w:r>
-        <w:rPr>
-          <w:lang w:val="en-US"/>
-        </w:rPr>
-        <w:t>on science</w:t>
-      </w:r>
-      <w:r>
-        <w:rPr>
-          <w:lang w:val="en-US"/>
-        </w:rPr>
-        <w:t xml:space="preserve">s. The power of the method lay in its ability to </w:t>
-      </w:r>
-      <w:r>
-        <w:rPr>
-          <w:lang w:val="en-US"/>
-        </w:rPr>
-        <w:t>reduce “noise” in text retrieval by assuming an underlying latent semantic structure of words</w:t>
-      </w:r>
-      <w:r>
-        <w:rPr>
-          <w:lang w:val="en-US"/>
-        </w:rPr>
-        <w:t xml:space="preserve">. </w:t>
-      </w:r>
-      <w:r>
-        <w:rPr>
-          <w:strike/>
-          <w:lang w:val="en-US"/>
-        </w:rPr>
-        <w:t>In other words search inquiries needed to be less specific, as documents were sought after in a context manner rather than by direct word-mat</w:t>
-      </w:r>
-      <w:r>
-        <w:rPr>
-          <w:strike/>
-          <w:lang w:val="en-US"/>
-        </w:rPr>
-        <w:t>c</w:t>
-      </w:r>
-      <w:r>
-        <w:rPr>
-          <w:strike/>
-          <w:lang w:val="en-US"/>
-        </w:rPr>
-        <w:t>hing</w:t>
-      </w:r>
-      <w:r>
-        <w:rPr>
-          <w:lang w:val="en-US"/>
-        </w:rPr>
-        <w:t xml:space="preserve"> </w:t>
+        <w:t>.</w:t>
+      </w:r>
+      <w:r>
+        <w:rPr>
+          <w:lang w:val="en-US"/>
+        </w:rPr>
+        <w:t xml:space="preserve"> The model followed traditions from LSI </w:t>
+      </w:r>
+      <w:proofErr w:type="gramStart"/>
+      <w:r>
+        <w:rPr>
+          <w:lang w:val="en-US"/>
+        </w:rPr>
+        <w:t>but .</w:t>
+      </w:r>
+      <w:proofErr w:type="gramEnd"/>
+      <w:r>
+        <w:rPr>
+          <w:lang w:val="en-US"/>
+        </w:rPr>
+        <w:t xml:space="preserve"> The name</w:t>
+      </w:r>
+    </w:p>
+    <w:p>
+      <w:pPr>
+        <w:rPr>
+          <w:lang w:val="en-US"/>
+        </w:rPr>
+      </w:pPr>
+    </w:p>
+    <w:p>
+      <w:pPr>
+        <w:rPr>
+          <w:lang w:val="en-US"/>
+        </w:rPr>
+      </w:pPr>
+      <w:r>
+        <w:rPr>
+          <w:lang w:val="en-US"/>
+        </w:rPr>
+        <w:t>Since then</w:t>
+      </w:r>
+      <w:r>
+        <w:rPr>
+          <w:lang w:val="en-US"/>
+        </w:rPr>
+        <w:t xml:space="preserve"> a wealth of computerized</w:t>
+      </w:r>
+    </w:p>
+    <w:p>
+      <w:pPr>
+        <w:rPr>
+          <w:lang w:val="en-US"/>
+        </w:rPr>
+      </w:pPr>
+    </w:p>
+    <w:p>
+      <w:pPr>
+        <w:rPr>
+          <w:lang w:val="en-US"/>
+        </w:rPr>
+      </w:pPr>
+      <w:r>
+        <w:rPr>
+          <w:lang w:val="en-US"/>
+        </w:rPr>
+        <w:t xml:space="preserve">Now, the combination of computers with massive computing power and the increasing digitalization of data has caused a change in the way text analysis is possible </w:t>
       </w:r>
       <w:r>
         <w:rPr>
@@ -1535,7 +1790,7 @@
         <w:rPr>
           <w:lang w:val="en-US"/>
         </w:rPr>
-        <w:instrText xml:space="preserve"> ADDIN ZOTERO_ITEM CSL_CITATION {"citationID":"B0Q86WXD","properties":{"formattedCitation":"(Deerwester, Dumais, Furnas, Landauer, &amp; Harshman, 1990; Dumais, Letsche, Littman, &amp; Kandauer, 1997)","plainCitation":"(Deerwester, Dumais, Furnas, Landauer, &amp; Harshman, 1990; Dumais, Letsche, Littman, &amp; Kandauer, 1997)","noteIndex":0},"citationItems":[{"id":338,"uris":["http://zotero.org/users/6167216/items/8SFV94B5"],"uri":["http://zotero.org/users/6167216/items/8SFV94B5"],"itemData":{"id":338,"type":"article-journal","container-title":"JOURNAL OF THE AMERICAN SOCIETY FOR INFORMATION SCIENCE","language":"en","page":"17","source":"Zotero","title":"Indexing by latent semantic analysis","author":[{"family":"Deerwester","given":"Scott"},{"family":"Dumais","given":"Susan T"},{"family":"Furnas","given":"George W"},{"family":"Landauer","given":"Thomas K"},{"family":"Harshman","given":"Richard"}],"issued":{"date-parts":[["1990"]]}}},{"id":340,"uris":["http://zotero.org/users/6167216/items/NZD85T8L"],"uri":["http://zotero.org/users/6167216/items/NZD85T8L"],"itemData":{"id":340,"type":"article-journal","abstract":"Wedescribe a methodfor fully automatedcross-language documenret trieval in whichnoquerytranslationis required. Queriesin onelanguagecanretrieve documenitns other languages(as well as the original language). This is accomplished bya methodthat automaticallyconstructs a multilingual semantic space using Latent Semantic Indexing (LSI). Strongtest results for the cross-languageLSI(CLLSI)methodare presentedfor a newFrench-Englishcollection. Wealso provideevidencethat this automaticmethod performscomparabltyo a retrieval methodbasedonmachine translation (MT-LSIa),ndexploreseveral practical training methods.Byall available measures,CL-LSpIerformsquite wellandis widelyapplicable.","language":"en","page":"7","source":"Zotero","title":"Automatic Cross-Language Retrieval Using Latent Semantic Indexing","author":[{"family":"Dumais","given":"Susan T"},{"family":"Letsche","given":"Todd A"},{"family":"Littman","given":"Michael L"},{"family":"Kandauer","given":"Thomas K"}],"issued":{"date-parts":[["1997"]]}}}],"schema":"https://github.com/citation-style-language/schema/raw/master/csl-citation.json"} </w:instrText>
+        <w:instrText xml:space="preserve"> ADDIN ZOTERO_ITEM CSL_CITATION {"citationID":"LLbytVPC","properties":{"formattedCitation":"(Mehl, 2006)","plainCitation":"(Mehl, 2006)","noteIndex":0},"citationItems":[{"id":334,"uris":["http://zotero.org/users/6167216/items/D9Z85QL9"],"uri":["http://zotero.org/users/6167216/items/D9Z85QL9"],"itemData":{"id":334,"type":"chapter","container-title":"Handbook of multimethod measurement in psychology.","event-place":"Washington","ISBN":"978-1-59147-318-3","language":"en","note":"DOI: 10.1037/11383-011","page":"141-156","publisher":"American Psychological Association","publisher-place":"Washington","source":"DOI.org (Crossref)","title":"Quantitative Text Analysis.","URL":"http://content.apa.org/books/11383-011","editor":[{"family":"Eid","given":"Michael"},{"family":"Diener","given":"Ed"}],"author":[{"family":"Mehl","given":"Matthias R."}],"accessed":{"date-parts":[["2019",12,26]]},"issued":{"date-parts":[["2006"]]}}}],"schema":"https://github.com/citation-style-language/schema/raw/master/csl-citation.json"} </w:instrText>
       </w:r>
       <w:r>
         <w:rPr>
@@ -1548,7 +1803,7 @@
           <w:noProof/>
           <w:lang w:val="en-US"/>
         </w:rPr>
-        <w:t>(Deerwester, Dumais, Furnas, Landauer, &amp; Harshman, 1990; Dumais, Letsche, Littman, &amp; Kandauer, 1997)</w:t>
+        <w:t>(Mehl, 2006)</w:t>
       </w:r>
       <w:r>
         <w:rPr>
@@ -1569,163 +1824,6 @@
           <w:lang w:val="en-US"/>
         </w:rPr>
       </w:pPr>
-      <w:r>
-        <w:rPr>
-          <w:lang w:val="en-US"/>
-        </w:rPr>
-        <w:t xml:space="preserve">In 2003, Latent </w:t>
-      </w:r>
-      <w:r>
-        <w:rPr>
-          <w:lang w:val="en-US"/>
-        </w:rPr>
-        <w:t>Dirichlet</w:t>
-      </w:r>
-      <w:r>
-        <w:rPr>
-          <w:lang w:val="en-US"/>
-        </w:rPr>
-        <w:t xml:space="preserve"> Allocation (LDA) </w:t>
-      </w:r>
-      <w:r>
-        <w:rPr>
-          <w:lang w:val="en-US"/>
-        </w:rPr>
-        <w:t xml:space="preserve">was introduced </w:t>
-      </w:r>
-      <w:r>
-        <w:rPr>
-          <w:lang w:val="en-US"/>
-        </w:rPr>
-        <w:t xml:space="preserve">as a way to </w:t>
-      </w:r>
-      <w:r>
-        <w:rPr>
-          <w:lang w:val="en-US"/>
-        </w:rPr>
-        <w:fldChar w:fldCharType="begin"/>
-      </w:r>
-      <w:r>
-        <w:rPr>
-          <w:lang w:val="en-US"/>
-        </w:rPr>
-        <w:instrText xml:space="preserve"> ADDIN ZOTERO_ITEM CSL_CITATION {"citationID":"aW36cNaa","properties":{"formattedCitation":"(Blei, Ng, &amp; Jordan, 2003)","plainCitation":"(Blei, Ng, &amp; Jordan, 2003)","noteIndex":0},"citationItems":[{"id":344,"uris":["http://zotero.org/users/6167216/items/RMR4IEEZ"],"uri":["http://zotero.org/users/6167216/items/RMR4IEEZ"],"itemData":{"id":344,"type":"article-journal","abstract":"We describe latent Dirichlet allocation (LDA), a generative probabilistic model for collections of discrete data such as text corpora. LDA is a three-level hierarchical Bayesian model, in which each item of a collection is modeled as a ﬁnite mixture over an underlying set of topics. Each topic is, in turn, modeled as an inﬁnite mixture over an underlying set of topic probabilities. In the context of text modeling, the topic probabilities provide an explicit representation of a document. We present efﬁcient approximate inference techniques based on variational methods and an EM algorithm for empirical Bayes parameter estimation. We report results in document modeling, text classiﬁcation, and collaborative ﬁltering, comparing to a mixture of unigrams model and the probabilistic LSI model.","language":"en","page":"30","source":"Zotero","title":"Latent Dirichlet Allocation","author":[{"family":"Blei","given":"David M"},{"family":"Ng","given":"Andrew Y."},{"family":"Jordan","given":"Michael I."}],"issued":{"date-parts":[["2003"]]}}}],"schema":"https://github.com/citation-style-language/schema/raw/master/csl-citation.json"} </w:instrText>
-      </w:r>
-      <w:r>
-        <w:rPr>
-          <w:lang w:val="en-US"/>
-        </w:rPr>
-        <w:fldChar w:fldCharType="separate"/>
-      </w:r>
-      <w:r>
-        <w:rPr>
-          <w:noProof/>
-          <w:lang w:val="en-US"/>
-        </w:rPr>
-        <w:t>(Blei, Ng, &amp; Jordan, 2003)</w:t>
-      </w:r>
-      <w:r>
-        <w:rPr>
-          <w:lang w:val="en-US"/>
-        </w:rPr>
-        <w:fldChar w:fldCharType="end"/>
-      </w:r>
-      <w:r>
-        <w:rPr>
-          <w:lang w:val="en-US"/>
-        </w:rPr>
-        <w:t>.</w:t>
-      </w:r>
-    </w:p>
-    <w:p>
-      <w:pPr>
-        <w:rPr>
-          <w:lang w:val="en-US"/>
-        </w:rPr>
-      </w:pPr>
-    </w:p>
-    <w:p>
-      <w:pPr>
-        <w:rPr>
-          <w:lang w:val="en-US"/>
-        </w:rPr>
-      </w:pPr>
-      <w:r>
-        <w:rPr>
-          <w:lang w:val="en-US"/>
-        </w:rPr>
-        <w:t>Since then</w:t>
-      </w:r>
-      <w:r>
-        <w:rPr>
-          <w:lang w:val="en-US"/>
-        </w:rPr>
-        <w:t xml:space="preserve"> a wealth of computerized</w:t>
-      </w:r>
-    </w:p>
-    <w:p>
-      <w:pPr>
-        <w:rPr>
-          <w:lang w:val="en-US"/>
-        </w:rPr>
-      </w:pPr>
-    </w:p>
-    <w:p>
-      <w:pPr>
-        <w:rPr>
-          <w:lang w:val="en-US"/>
-        </w:rPr>
-      </w:pPr>
-      <w:r>
-        <w:rPr>
-          <w:lang w:val="en-US"/>
-        </w:rPr>
-        <w:t xml:space="preserve">Now, the combination of computers with massive computing power and the increasing digitalization of data has caused a change in the way text analysis is possible </w:t>
-      </w:r>
-      <w:r>
-        <w:rPr>
-          <w:lang w:val="en-US"/>
-        </w:rPr>
-        <w:fldChar w:fldCharType="begin"/>
-      </w:r>
-      <w:r>
-        <w:rPr>
-          <w:lang w:val="en-US"/>
-        </w:rPr>
-        <w:instrText xml:space="preserve"> ADDIN ZOTERO_ITEM CSL_CITATION {"citationID":"LLbytVPC","properties":{"formattedCitation":"(Mehl, 2006)","plainCitation":"(Mehl, 2006)","noteIndex":0},"citationItems":[{"id":334,"uris":["http://zotero.org/users/6167216/items/D9Z85QL9"],"uri":["http://zotero.org/users/6167216/items/D9Z85QL9"],"itemData":{"id":334,"type":"chapter","container-title":"Handbook of multimethod measurement in psychology.","event-place":"Washington","ISBN":"978-1-59147-318-3","language":"en","note":"DOI: 10.1037/11383-011","page":"141-156","publisher":"American Psychological Association","publisher-place":"Washington","source":"DOI.org (Crossref)","title":"Quantitative Text Analysis.","URL":"http://content.apa.org/books/11383-011","editor":[{"family":"Eid","given":"Michael"},{"family":"Diener","given":"Ed"}],"author":[{"family":"Mehl","given":"Matthias R."}],"accessed":{"date-parts":[["2019",12,26]]},"issued":{"date-parts":[["2006"]]}}}],"schema":"https://github.com/citation-style-language/schema/raw/master/csl-citation.json"} </w:instrText>
-      </w:r>
-      <w:r>
-        <w:rPr>
-          <w:lang w:val="en-US"/>
-        </w:rPr>
-        <w:fldChar w:fldCharType="separate"/>
-      </w:r>
-      <w:r>
-        <w:rPr>
-          <w:noProof/>
-          <w:lang w:val="en-US"/>
-        </w:rPr>
-        <w:t>(Mehl, 2006)</w:t>
-      </w:r>
-      <w:r>
-        <w:rPr>
-          <w:lang w:val="en-US"/>
-        </w:rPr>
-        <w:fldChar w:fldCharType="end"/>
-      </w:r>
-      <w:r>
-        <w:rPr>
-          <w:lang w:val="en-US"/>
-        </w:rPr>
-        <w:t>.</w:t>
-      </w:r>
-    </w:p>
-    <w:p>
-      <w:pPr>
-        <w:rPr>
-          <w:lang w:val="en-US"/>
-        </w:rPr>
-      </w:pPr>
     </w:p>
     <w:p>
       <w:pPr>
@@ -1763,19 +1861,7 @@
         <w:rPr>
           <w:lang w:val="en-US"/>
         </w:rPr>
-        <w:t xml:space="preserve">Dirichlet: after </w:t>
-      </w:r>
-      <w:r>
-        <w:rPr>
-          <w:lang w:val="en-US"/>
-        </w:rPr>
-        <w:t>Peter Gustav Lejeune Dirichlet</w:t>
-      </w:r>
-      <w:r>
-        <w:rPr>
-          <w:lang w:val="en-US"/>
-        </w:rPr>
-        <w:t>, a pro</w:t>
+        <w:t>Dirichlet: after Peter Gustav Lejeune Dirichlet, a pro</w:t>
       </w:r>
       <w:r>
         <w:rPr>
@@ -1795,34 +1881,6 @@
           <w:lang w:val="en-US"/>
         </w:rPr>
         <w:t xml:space="preserve">Allocation: </w:t>
-      </w:r>
-    </w:p>
-    <w:p>
-      <w:pPr>
-        <w:rPr>
-          <w:lang w:val="en-US"/>
-        </w:rPr>
-      </w:pPr>
-    </w:p>
-    <w:p>
-      <w:pPr>
-        <w:rPr>
-          <w:lang w:val="en-US"/>
-        </w:rPr>
-      </w:pPr>
-      <w:proofErr w:type="spellStart"/>
-      <w:r>
-        <w:rPr>
-          <w:lang w:val="en-US"/>
-        </w:rPr>
-        <w:t>Blei</w:t>
-      </w:r>
-      <w:proofErr w:type="spellEnd"/>
-      <w:r>
-        <w:rPr>
-          <w:lang w:val="en-US"/>
-        </w:rPr>
-        <w:t xml:space="preserve"> et al 2003</w:t>
       </w:r>
     </w:p>
     <w:p>
@@ -1885,20 +1943,13 @@
       <w:pPr>
         <w:spacing w:line="240" w:lineRule="auto"/>
         <w:rPr>
-          <w:rFonts w:ascii="Times New Roman" w:eastAsia="Times New Roman" w:hAnsi="Times New Roman" w:cs="Times New Roman"/>
-          <w:lang w:val="en-US" w:eastAsia="da-DK"/>
-        </w:rPr>
-      </w:pPr>
-      <w:r>
-        <w:rPr>
           <w:rFonts w:ascii="Segoe UI" w:eastAsia="Times New Roman" w:hAnsi="Segoe UI" w:cs="Times New Roman"/>
           <w:color w:val="333333"/>
           <w:sz w:val="23"/>
           <w:szCs w:val="23"/>
           <w:lang w:val="en-US" w:eastAsia="da-DK"/>
         </w:rPr>
-        <w:t>LSI (also known as Latent Semantic Analysis, LSA) learns latent topics by performing a matrix decomposition (SVD) on the term-document matrix.</w:t>
-      </w:r>
+      </w:pPr>
       <w:r>
         <w:rPr>
           <w:rFonts w:ascii="Segoe UI" w:eastAsia="Times New Roman" w:hAnsi="Segoe UI" w:cs="Times New Roman"/>
@@ -1907,7 +1958,7 @@
           <w:szCs w:val="23"/>
           <w:lang w:val="en-US" w:eastAsia="da-DK"/>
         </w:rPr>
-        <w:br/>
+        <w:t>LSI (also known as Latent Semantic Analysis, LSA) learns latent topics by performing a matrix decomposition (SVD) on the term-document matrix.</w:t>
       </w:r>
       <w:r>
         <w:rPr>
@@ -1927,7 +1978,7 @@
           <w:szCs w:val="23"/>
           <w:lang w:val="en-US" w:eastAsia="da-DK"/>
         </w:rPr>
-        <w:lastRenderedPageBreak/>
+        <w:br/>
         <w:t>LDA is a generative probabilistic model, that assumes a Dirichlet prior over the latent topics.</w:t>
       </w:r>
       <w:r>
@@ -1948,12 +1999,116 @@
           <w:szCs w:val="23"/>
           <w:lang w:val="en-US" w:eastAsia="da-DK"/>
         </w:rPr>
+        <w:lastRenderedPageBreak/>
         <w:br/>
         <w:t>In practice, LSI is much faster to train than LDA, but has lower accuracy.</w:t>
       </w:r>
     </w:p>
     <w:p>
       <w:pPr>
+        <w:pStyle w:val="Overskrift2"/>
+        <w:rPr>
+          <w:lang w:val="en-US"/>
+        </w:rPr>
+      </w:pPr>
+      <w:r>
+        <w:rPr>
+          <w:lang w:val="en-US"/>
+        </w:rPr>
+        <w:t>Case</w:t>
+      </w:r>
+      <w:r>
+        <w:rPr>
+          <w:lang w:val="en-US"/>
+        </w:rPr>
+        <w:t xml:space="preserve"> Study</w:t>
+      </w:r>
+      <w:r>
+        <w:rPr>
+          <w:lang w:val="en-US"/>
+        </w:rPr>
+        <w:t>: Security Now Podcast</w:t>
+      </w:r>
+    </w:p>
+    <w:p>
+      <w:pPr>
+        <w:rPr>
+          <w:lang w:val="en-US"/>
+        </w:rPr>
+      </w:pPr>
+      <w:r>
+        <w:rPr>
+          <w:lang w:val="en-US" w:eastAsia="da-DK"/>
+        </w:rPr>
+        <w:t xml:space="preserve">The podcast “Security Now” (SN) has been running continuously since 2005. Its two hosts, Steve Gibson and Leo Laporte, in their own </w:t>
+      </w:r>
+      <w:r>
+        <w:rPr>
+          <w:lang w:val="en-US"/>
+        </w:rPr>
+        <w:t>words “</w:t>
+      </w:r>
+      <w:r>
+        <w:rPr>
+          <w:i/>
+          <w:iCs/>
+          <w:lang w:val="en-US" w:eastAsia="da-DK"/>
+        </w:rPr>
+        <w:t>spend somewhat shy of two hours each week to discuss important issues of personal computer security</w:t>
+      </w:r>
+      <w:r>
+        <w:rPr>
+          <w:i/>
+          <w:iCs/>
+          <w:lang w:val="en-US" w:eastAsia="da-DK"/>
+        </w:rPr>
+        <w:t xml:space="preserve">.” </w:t>
+      </w:r>
+      <w:r>
+        <w:fldChar w:fldCharType="begin"/>
+      </w:r>
+      <w:r>
+        <w:rPr>
+          <w:lang w:val="en-US"/>
+        </w:rPr>
+        <w:instrText xml:space="preserve"> ADDIN ZOTERO_ITEM CSL_CITATION {"citationID":"u2u2HlFS","properties":{"formattedCitation":"(\\uc0\\u8216{}GRC\\uc0\\u160{}|\\uc0\\u160{}Security Now! Episode Archive\\uc0\\u8217{}, n.d.)","plainCitation":"(‘GRC | Security Now! Episode Archive’, n.d.)","noteIndex":0},"citationItems":[{"id":341,"uris":["http://zotero.org/users/6167216/items/UTMCTH9L"],"uri":["http://zotero.org/users/6167216/items/UTMCTH9L"],"itemData":{"id":341,"type":"webpage","title":"GRC | Security Now! Episode Archive","URL":"https://www.grc.com/securitynow.htm","accessed":{"date-parts":[["2019",12,26]]}}}],"schema":"https://github.com/citation-style-language/schema/raw/master/csl-citation.json"} </w:instrText>
+      </w:r>
+      <w:r>
+        <w:fldChar w:fldCharType="separate"/>
+      </w:r>
+      <w:r>
+        <w:rPr>
+          <w:lang w:val="en-US"/>
+        </w:rPr>
+        <w:t>(‘GRC | Security Now! Episode Archive’, n.d.)</w:t>
+      </w:r>
+      <w:r>
+        <w:fldChar w:fldCharType="end"/>
+      </w:r>
+      <w:r>
+        <w:rPr>
+          <w:lang w:val="en-US"/>
+        </w:rPr>
+        <w:t>. Here w</w:t>
+      </w:r>
+      <w:r>
+        <w:rPr>
+          <w:lang w:val="en-US"/>
+        </w:rPr>
+        <w:t>e use transcripts of the podcasts to train several LDA models,</w:t>
+      </w:r>
+    </w:p>
+    <w:p>
+      <w:pPr>
+        <w:spacing w:line="240" w:lineRule="auto"/>
+        <w:rPr>
+          <w:rFonts w:ascii="Times New Roman" w:eastAsia="Times New Roman" w:hAnsi="Times New Roman" w:cs="Times New Roman"/>
+          <w:lang w:val="en-US" w:eastAsia="da-DK"/>
+        </w:rPr>
+      </w:pPr>
+    </w:p>
+    <w:p>
+      <w:pPr>
         <w:rPr>
           <w:lang w:val="en-US"/>
         </w:rPr>
@@ -2021,7 +2176,55 @@
         <w:rPr>
           <w:lang w:val="en-US" w:eastAsia="da-DK"/>
         </w:rPr>
-        <w:t xml:space="preserve"> predominantly homogenic (white, male, American, 30+) and consistent throughout the dataset. The texts are of semi-unstructured, conversational nature and the topic range is narrow; each episode deals with issues of personal computer security, but due to the format are sometimes more private in nature. Data was scraped for the period of August 2015 </w:t>
+        <w:t xml:space="preserve"> predominantly homogenic (white, male, American, 30+) and consistent throughout the dataset. The texts </w:t>
+      </w:r>
+      <w:r>
+        <w:rPr>
+          <w:lang w:val="en-US" w:eastAsia="da-DK"/>
+        </w:rPr>
+        <w:t>were</w:t>
+      </w:r>
+      <w:r>
+        <w:rPr>
+          <w:lang w:val="en-US" w:eastAsia="da-DK"/>
+        </w:rPr>
+        <w:t xml:space="preserve"> of semi-unstructured, conversational nature and the topic range </w:t>
+      </w:r>
+      <w:r>
+        <w:rPr>
+          <w:lang w:val="en-US" w:eastAsia="da-DK"/>
+        </w:rPr>
+        <w:t>was</w:t>
+      </w:r>
+      <w:r>
+        <w:rPr>
+          <w:lang w:val="en-US" w:eastAsia="da-DK"/>
+        </w:rPr>
+        <w:t xml:space="preserve"> narrow; each episode </w:t>
+      </w:r>
+      <w:r>
+        <w:rPr>
+          <w:lang w:val="en-US" w:eastAsia="da-DK"/>
+        </w:rPr>
+        <w:t>discusses</w:t>
+      </w:r>
+      <w:r>
+        <w:rPr>
+          <w:lang w:val="en-US" w:eastAsia="da-DK"/>
+        </w:rPr>
+        <w:t xml:space="preserve"> </w:t>
+      </w:r>
+      <w:r>
+        <w:rPr>
+          <w:lang w:val="en-US" w:eastAsia="da-DK"/>
+        </w:rPr>
+        <w:t xml:space="preserve">issues of </w:t>
+      </w:r>
+      <w:r>
+        <w:rPr>
+          <w:lang w:val="en-US" w:eastAsia="da-DK"/>
+        </w:rPr>
+        <w:t xml:space="preserve">personal computer security, but due to the format are sometimes more private in nature. Data was scraped for the period August 2015 </w:t>
       </w:r>
       <w:r>
         <w:rPr>
@@ -2152,21 +2355,7 @@
             <w:rStyle w:val="Hyperlink"/>
             <w:lang w:val="en-US" w:eastAsia="da-DK"/>
           </w:rPr>
-          <w:t>www.grc.com/securityno</w:t>
-        </w:r>
-        <w:r>
-          <w:rPr>
-            <w:rStyle w:val="Hyperlink"/>
-            <w:lang w:val="en-US" w:eastAsia="da-DK"/>
-          </w:rPr>
-          <w:t>w</w:t>
-        </w:r>
-        <w:r>
-          <w:rPr>
-            <w:rStyle w:val="Hyperlink"/>
-            <w:lang w:val="en-US" w:eastAsia="da-DK"/>
-          </w:rPr>
-          <w:t>.htm</w:t>
+          <w:t>www.grc.com/securitynow.htm</w:t>
         </w:r>
       </w:hyperlink>
       <w:r>
@@ -2181,15 +2370,7 @@
           <w:iCs/>
           <w:lang w:val="en-US" w:eastAsia="da-DK"/>
         </w:rPr>
-        <w:t>security_now_scraper_beautifulsoup</w:t>
-      </w:r>
-      <w:r>
-        <w:rPr>
-          <w:i/>
-          <w:iCs/>
-          <w:lang w:val="en-US" w:eastAsia="da-DK"/>
-        </w:rPr>
-        <w:t>.py</w:t>
+        <w:t>security_now_scraper_beautifulsoup.py</w:t>
       </w:r>
       <w:r>
         <w:rPr>
@@ -2284,6 +2465,7 @@
         <w:rPr>
           <w:lang w:val="en-US" w:eastAsia="da-DK"/>
         </w:rPr>
+        <w:lastRenderedPageBreak/>
         <w:t>All files were merged and metadata was extracted using the “</w:t>
       </w:r>
       <w:proofErr w:type="spellStart"/>
@@ -2302,15 +2484,7 @@
           <w:iCs/>
           <w:lang w:val="en-US" w:eastAsia="da-DK"/>
         </w:rPr>
-        <w:t>csvs</w:t>
-      </w:r>
-      <w:r>
-        <w:rPr>
-          <w:i/>
-          <w:iCs/>
-          <w:lang w:val="en-US" w:eastAsia="da-DK"/>
-        </w:rPr>
-        <w:t>.Rmd</w:t>
+        <w:t>csvs.Rmd</w:t>
       </w:r>
       <w:proofErr w:type="spellEnd"/>
       <w:proofErr w:type="gramEnd"/>
@@ -2630,7 +2804,6 @@
         <w:rPr>
           <w:lang w:val="en-US" w:eastAsia="da-DK"/>
         </w:rPr>
-        <w:lastRenderedPageBreak/>
         <w:t xml:space="preserve">Google data for comparisons was downloaded from </w:t>
       </w:r>
       <w:hyperlink r:id="rId10" w:history="1">
@@ -2842,6 +3015,66 @@
     </w:p>
     <w:p>
       <w:pPr>
+        <w:rPr>
+          <w:lang w:val="en-US" w:eastAsia="da-DK"/>
+        </w:rPr>
+      </w:pPr>
+      <w:r>
+        <w:rPr>
+          <w:lang w:val="en-US" w:eastAsia="da-DK"/>
+        </w:rPr>
+        <w:t>Number of topics</w:t>
+      </w:r>
+    </w:p>
+    <w:p>
+      <w:pPr>
+        <w:pStyle w:val="Overskrift2"/>
+        <w:rPr>
+          <w:lang w:val="en-US" w:eastAsia="da-DK"/>
+        </w:rPr>
+      </w:pPr>
+      <w:r>
+        <w:rPr>
+          <w:lang w:val="en-US" w:eastAsia="da-DK"/>
+        </w:rPr>
+        <w:t>Questions for further research</w:t>
+      </w:r>
+    </w:p>
+    <w:p>
+      <w:pPr>
+        <w:rPr>
+          <w:lang w:val="en-US" w:eastAsia="da-DK"/>
+        </w:rPr>
+      </w:pPr>
+      <w:r>
+        <w:rPr>
+          <w:lang w:val="en-US" w:eastAsia="da-DK"/>
+        </w:rPr>
+        <w:t>Bigram models</w:t>
+      </w:r>
+    </w:p>
+    <w:p>
+      <w:pPr>
+        <w:rPr>
+          <w:lang w:val="en-US" w:eastAsia="da-DK"/>
+        </w:rPr>
+      </w:pPr>
+    </w:p>
+    <w:p>
+      <w:pPr>
+        <w:rPr>
+          <w:lang w:val="en-US" w:eastAsia="da-DK"/>
+        </w:rPr>
+      </w:pPr>
+      <w:r>
+        <w:rPr>
+          <w:lang w:val="en-US" w:eastAsia="da-DK"/>
+        </w:rPr>
+        <w:t>Comparing to non-informative words – do these also predict something?</w:t>
+      </w:r>
+    </w:p>
+    <w:p>
+      <w:pPr>
         <w:pStyle w:val="Overskrift1"/>
         <w:rPr>
           <w:lang w:val="en-US" w:eastAsia="da-DK"/>
@@ -2889,7 +3122,7 @@
     <w:sectPr>
       <w:headerReference w:type="default" r:id="rId11"/>
       <w:pgSz w:w="11900" w:h="16840"/>
-      <w:pgMar w:top="1701" w:right="1134" w:bottom="1701" w:left="1134" w:header="708" w:footer="708" w:gutter="0"/>
+      <w:pgMar w:top="1701" w:right="1134" w:bottom="1701" w:left="1134" w:header="709" w:footer="709" w:gutter="0"/>
       <w:cols w:space="708"/>
       <w:docGrid w:linePitch="360"/>
     </w:sectPr>
@@ -3054,7 +3287,6 @@
       <w:rPr>
         <w:sz w:val="21"/>
         <w:szCs w:val="21"/>
-        <w:lang w:val="en-US"/>
       </w:rPr>
       <w:t>isa@lykkeh.dk</w:t>
     </w:r>
@@ -3062,15 +3294,41 @@
       <w:rPr>
         <w:sz w:val="21"/>
         <w:szCs w:val="21"/>
+      </w:rPr>
+      <w:tab/>
+    </w:r>
+    <w:proofErr w:type="spellStart"/>
+    <w:r>
+      <w:rPr>
+        <w:sz w:val="21"/>
+        <w:szCs w:val="21"/>
+      </w:rPr>
+      <w:t>MSc</w:t>
+    </w:r>
+    <w:proofErr w:type="spellEnd"/>
+    <w:r>
+      <w:rPr>
+        <w:sz w:val="21"/>
+        <w:szCs w:val="21"/>
+      </w:rPr>
+      <w:t xml:space="preserve">. </w:t>
+    </w:r>
+    <w:r>
+      <w:rPr>
+        <w:sz w:val="21"/>
+        <w:szCs w:val="21"/>
         <w:lang w:val="en-US"/>
       </w:rPr>
-      <w:tab/>
-      <w:t>MSc. Cognitive Science</w:t>
+      <w:t>Cognitive Science</w:t>
     </w:r>
   </w:p>
   <w:p>
     <w:pPr>
       <w:pStyle w:val="Sidehoved"/>
+      <w:rPr>
+        <w:sz w:val="21"/>
+        <w:szCs w:val="21"/>
+      </w:rPr>
     </w:pPr>
     <w:r>
       <w:rPr>
@@ -3109,6 +3367,13 @@
       <w:t>University</w:t>
     </w:r>
     <w:proofErr w:type="spellEnd"/>
+    <w:r>
+      <w:rPr>
+        <w:sz w:val="21"/>
+        <w:szCs w:val="21"/>
+      </w:rPr>
+      <w:br/>
+    </w:r>
   </w:p>
 </w:hdr>
 </file>
@@ -4289,10 +4554,13 @@
   <w:style w:type="paragraph" w:default="1" w:styleId="Normal">
     <w:name w:val="Normal"/>
     <w:qFormat/>
-    <w:rsid w:val="00D94187"/>
+    <w:rsid w:val="00C007DE"/>
     <w:pPr>
       <w:spacing w:line="360" w:lineRule="auto"/>
     </w:pPr>
+    <w:rPr>
+      <w:rFonts w:ascii="Times" w:hAnsi="Times"/>
+    </w:rPr>
   </w:style>
   <w:style w:type="paragraph" w:styleId="Overskrift1">
     <w:name w:val="heading 1"/>

</xml_diff>

<commit_message>
more introduction and model specification
</commit_message>
<xml_diff>
--- a/non_code/NLP_synopsis_Isa_201508795.docx
+++ b/non_code/NLP_synopsis_Isa_201508795.docx
@@ -1117,117 +1117,121 @@
     <w:p>
       <w:pPr>
         <w:rPr>
-          <w:rFonts w:ascii="inherit" w:eastAsia="Times New Roman" w:hAnsi="inherit" w:cs="Times New Roman"/>
-          <w:color w:val="0A0A0A"/>
-          <w:sz w:val="21"/>
-          <w:szCs w:val="21"/>
-          <w:lang w:val="en-US" w:eastAsia="da-DK"/>
-        </w:rPr>
-      </w:pPr>
-      <w:r>
-        <w:rPr>
-          <w:rFonts w:ascii="inherit" w:eastAsia="Times New Roman" w:hAnsi="inherit" w:cs="Times New Roman"/>
-          <w:color w:val="0A0A0A"/>
-          <w:sz w:val="21"/>
-          <w:szCs w:val="21"/>
-          <w:lang w:val="en-US" w:eastAsia="da-DK"/>
-        </w:rPr>
-        <w:t xml:space="preserve">explain the problem, motivate it (why is it important?), and briefly describe your approach. State a research question that your project seeks to answer: </w:t>
-      </w:r>
-      <w:r>
-        <w:rPr>
-          <w:rFonts w:ascii="inherit" w:eastAsia="Times New Roman" w:hAnsi="inherit" w:cs="Times New Roman"/>
-          <w:color w:val="0A0A0A"/>
-          <w:sz w:val="21"/>
-          <w:szCs w:val="21"/>
-          <w:highlight w:val="yellow"/>
-          <w:lang w:val="en-US" w:eastAsia="da-DK"/>
-        </w:rPr>
-        <w:t>what are you trying to learn from this research project?</w:t>
-      </w:r>
-      <w:r>
-        <w:rPr>
-          <w:rFonts w:ascii="inherit" w:eastAsia="Times New Roman" w:hAnsi="inherit" w:cs="Times New Roman"/>
-          <w:color w:val="0A0A0A"/>
-          <w:sz w:val="21"/>
-          <w:szCs w:val="21"/>
-          <w:lang w:val="en-US" w:eastAsia="da-DK"/>
-        </w:rPr>
-        <w:t xml:space="preserve"> You may also report some of your results without discussing the details of your method.</w:t>
-      </w:r>
-    </w:p>
-    <w:p>
-      <w:pPr>
-        <w:rPr>
-          <w:rFonts w:ascii="inherit" w:eastAsia="Times New Roman" w:hAnsi="inherit" w:cs="Times New Roman"/>
-          <w:color w:val="0A0A0A"/>
-          <w:sz w:val="21"/>
-          <w:szCs w:val="21"/>
-          <w:lang w:val="en-US" w:eastAsia="da-DK"/>
-        </w:rPr>
-      </w:pPr>
-    </w:p>
-    <w:p>
-      <w:pPr>
-        <w:rPr>
-          <w:lang w:val="en-US" w:eastAsia="da-DK"/>
-        </w:rPr>
-      </w:pPr>
-      <w:r>
-        <w:rPr>
-          <w:lang w:val="en-US" w:eastAsia="da-DK"/>
-        </w:rPr>
-        <w:t>Since the introduction of t</w:t>
-      </w:r>
-      <w:r>
-        <w:rPr>
-          <w:lang w:val="en-US" w:eastAsia="da-DK"/>
-        </w:rPr>
-        <w:t>he General Data Protection Regulation (GDPR) in May 2018</w:t>
-      </w:r>
-      <w:r>
-        <w:rPr>
-          <w:lang w:val="en-US" w:eastAsia="da-DK"/>
-        </w:rPr>
-        <w:t>, awareness of personal data protection has risen substantially all across Europe. The GDPR helped introduce the subject of internet security to the casual user</w:t>
-      </w:r>
-    </w:p>
-    <w:p>
-      <w:pPr>
-        <w:rPr>
-          <w:lang w:val="en-US" w:eastAsia="da-DK"/>
-        </w:rPr>
-      </w:pPr>
-      <w:r>
-        <w:rPr>
-          <w:lang w:val="en-US"/>
-        </w:rPr>
-        <w:t xml:space="preserve">The personal computer was introduced to the masses in the early </w:t>
-      </w:r>
-      <w:r>
-        <w:t>1990’s</w:t>
-      </w:r>
-      <w:r>
+          <w:lang w:val="en-US" w:eastAsia="da-DK"/>
+        </w:rPr>
+      </w:pPr>
+      <w:r>
+        <w:rPr>
+          <w:lang w:val="en-US"/>
+        </w:rPr>
+        <w:t xml:space="preserve">Ever since the widespread introduction of the </w:t>
+      </w:r>
+      <w:r>
+        <w:rPr>
+          <w:lang w:val="en-US"/>
+        </w:rPr>
+        <w:t xml:space="preserve">personal computer in the early </w:t>
+      </w:r>
+      <w:r>
+        <w:rPr>
+          <w:lang w:val="en-US"/>
+        </w:rPr>
+        <w:t>19</w:t>
+      </w:r>
+      <w:r>
+        <w:rPr>
+          <w:lang w:val="en-US"/>
+        </w:rPr>
+        <w:t>8</w:t>
+      </w:r>
+      <w:r>
+        <w:rPr>
+          <w:lang w:val="en-US"/>
+        </w:rPr>
+        <w:t>0’s</w:t>
+      </w:r>
+      <w:r>
+        <w:rPr>
+          <w:lang w:val="en-US"/>
+        </w:rPr>
         <w:t xml:space="preserve"> </w:t>
       </w:r>
       <w:r>
+        <w:rPr>
+          <w:lang w:val="en-US" w:eastAsia="da-DK"/>
+        </w:rPr>
+        <w:t xml:space="preserve">the share of data we put online has </w:t>
+      </w:r>
+      <w:r>
+        <w:rPr>
+          <w:lang w:val="en-US" w:eastAsia="da-DK"/>
+        </w:rPr>
+        <w:t xml:space="preserve">and still continues to </w:t>
+      </w:r>
+      <w:r>
+        <w:rPr>
+          <w:lang w:val="en-US" w:eastAsia="da-DK"/>
+        </w:rPr>
+        <w:t>grow</w:t>
+      </w:r>
+      <w:r>
+        <w:rPr>
+          <w:lang w:val="en-US" w:eastAsia="da-DK"/>
+        </w:rPr>
+        <w:t xml:space="preserve"> exponentially</w:t>
+      </w:r>
+      <w:r>
+        <w:rPr>
+          <w:lang w:val="en-US" w:eastAsia="da-DK"/>
+        </w:rPr>
+        <w:t xml:space="preserve"> every day</w:t>
+      </w:r>
+      <w:r>
+        <w:rPr>
+          <w:lang w:val="en-US" w:eastAsia="da-DK"/>
+        </w:rPr>
+        <w:t xml:space="preserve"> </w:t>
+      </w:r>
+      <w:r>
+        <w:rPr>
+          <w:lang w:val="en-US" w:eastAsia="da-DK"/>
+        </w:rPr>
         <w:fldChar w:fldCharType="begin"/>
       </w:r>
       <w:r>
-        <w:instrText xml:space="preserve"> ADDIN ZOTERO_ITEM CSL_CITATION {"citationID":"i1FN0q2l","properties":{"formattedCitation":"(\\uc0\\u8216{}Personal computer\\uc0\\u8217{}, 2019)","plainCitation":"(‘Personal computer’, 2019)","noteIndex":0},"citationItems":[{"id":329,"uris":["http://zotero.org/users/6167216/items/FPBS4QRF"],"uri":["http://zotero.org/users/6167216/items/FPBS4QRF"],"itemData":{"id":329,"type":"entry-encyclopedia","abstract":"A personal computer (PC) is a multi-purpose computer whose size, capabilities, and price make it feasible for individual use. Personal computers are intended to be operated directly by an end user, rather than by a computer expert or technician. Unlike large costly minicomputer and mainframes, time-sharing by many people at the same time is not used with personal computers.\nInstitutional or corporate computer owners in the 1960s had to write their own programs to do any useful work with the machines. While personal computer users may develop their own applications, usually these systems run commercial software, free-of-charge software (\"freeware\") or free and open-source software, which is provided in ready-to-run form. Software for personal computers is typically developed and distributed independently from the hardware or operating system manufacturers. Many personal computer users no longer need to write their own programs to make any use of a personal computer, although end-user programming is still feasible. This contrasts with mobile systems, where software is often only available through a manufacturer-supported channel, and end-user program development may be discouraged by lack of support by the manufacturer.Since the early 1990s, Microsoft operating systems and Intel hardware have dominated much of the personal computer market, first with MS-DOS and then with Microsoft Windows. Alternatives to Microsoft's Windows operating systems occupy a minority share of the industry. These include Apple's macOS and free and open-source Unix-like operating systems.\nThe advent of personal computers and the concurrent Digital Revolution have significantly affected the lives of people in all countries.","container-title":"Wikipedia","language":"en","note":"Page Version ID: 931340416","source":"Wikipedia","title":"Personal computer","URL":"https://en.wikipedia.org/w/index.php?title=Personal_computer&amp;oldid=931340416","accessed":{"date-parts":[["2019",12,20]]},"issued":{"date-parts":[["2019",12,18]]}}}],"schema":"https://github.com/citation-style-language/schema/raw/master/csl-citation.json"} </w:instrText>
-      </w:r>
-      <w:r>
+        <w:rPr>
+          <w:lang w:val="en-US" w:eastAsia="da-DK"/>
+        </w:rPr>
+        <w:instrText xml:space="preserve"> ADDIN ZOTERO_ITEM CSL_CITATION {"citationID":"5lH5YfGl","properties":{"formattedCitation":"(Schultz, 2019; \\uc0\\u8216{}Timeline of Computer History\\uc0\\u8217{}, n.d.)","plainCitation":"(Schultz, 2019; ‘Timeline of Computer History’, n.d.)","noteIndex":0},"citationItems":[{"id":351,"uris":["http://zotero.org/users/6167216/items/M8XMTVEY"],"uri":["http://zotero.org/users/6167216/items/M8XMTVEY"],"itemData":{"id":351,"type":"webpage","title":"How Much Data is Created on the Internet Each Day?","URL":"https://blog.microfocus.com/how-much-data-is-created-on-the-internet-each-day/","author":[{"family":"Schultz","given":"Jeff"}],"accessed":{"date-parts":[["2019",12,27]]},"issued":{"date-parts":[["2019",6,8]]}}},{"id":349,"uris":["http://zotero.org/users/6167216/items/85B5VFPM"],"uri":["http://zotero.org/users/6167216/items/85B5VFPM"],"itemData":{"id":349,"type":"webpage","title":"Timeline of Computer History","URL":"https://www.computerhistory.org/timeline/computers/","accessed":{"date-parts":[["2019",12,27]]}}}],"schema":"https://github.com/citation-style-language/schema/raw/master/csl-citation.json"} </w:instrText>
+      </w:r>
+      <w:r>
+        <w:rPr>
+          <w:lang w:val="en-US" w:eastAsia="da-DK"/>
+        </w:rPr>
         <w:fldChar w:fldCharType="separate"/>
       </w:r>
       <w:r>
-        <w:t>(‘Personal computer’, 2019)</w:t>
-      </w:r>
-      <w:r>
+        <w:rPr>
+          <w:rFonts w:cs="Times New Roman"/>
+          <w:lang w:val="en-US"/>
+        </w:rPr>
+        <w:t>(Schultz, 2019; ‘Timeline of Computer History’, n.d.)</w:t>
+      </w:r>
+      <w:r>
+        <w:rPr>
+          <w:lang w:val="en-US" w:eastAsia="da-DK"/>
+        </w:rPr>
         <w:fldChar w:fldCharType="end"/>
       </w:r>
       <w:r>
         <w:rPr>
-          <w:lang w:val="en-US"/>
+          <w:lang w:val="en-US" w:eastAsia="da-DK"/>
+        </w:rPr>
+        <w:t>.</w:t>
+      </w:r>
+      <w:r>
+        <w:rPr>
+          <w:lang w:val="en-US" w:eastAsia="da-DK"/>
         </w:rPr>
         <w:t xml:space="preserve"> </w:t>
       </w:r>
@@ -1235,45 +1239,325 @@
         <w:rPr>
           <w:lang w:val="en-US" w:eastAsia="da-DK"/>
         </w:rPr>
-        <w:t xml:space="preserve">and the share of personal data we put online has only continued to grow since then. </w:t>
-      </w:r>
-      <w:r>
-        <w:rPr>
-          <w:lang w:val="en-US" w:eastAsia="da-DK"/>
-        </w:rPr>
-        <w:t xml:space="preserve">This brings up the issue of how to best protect our data and what safety rules to follow when we “travel online”. And while some still think their birthday is a </w:t>
-      </w:r>
-      <w:r>
-        <w:rPr>
-          <w:lang w:val="en-US" w:eastAsia="da-DK"/>
-        </w:rPr>
-        <w:t>good</w:t>
-      </w:r>
-      <w:r>
-        <w:rPr>
-          <w:lang w:val="en-US" w:eastAsia="da-DK"/>
-        </w:rPr>
-        <w:t xml:space="preserve"> password for anything from social media accounts to web banking, many are beginning to see the necessity of properly protecting their data.</w:t>
-      </w:r>
-    </w:p>
-    <w:p>
-      <w:pPr>
-        <w:rPr>
-          <w:lang w:val="en-US" w:eastAsia="da-DK"/>
-        </w:rPr>
-      </w:pPr>
-    </w:p>
-    <w:p>
-      <w:pPr>
-        <w:rPr>
-          <w:lang w:val="en-US" w:eastAsia="da-DK"/>
-        </w:rPr>
-      </w:pPr>
-      <w:r>
-        <w:rPr>
-          <w:lang w:val="en-US" w:eastAsia="da-DK"/>
-        </w:rPr>
-        <w:t>Here we are investigating whether changes in trends are observable over time in wide field of personal computing. In addition, we are interested in finding out if any of these trends or “topics” can be said to have been predicted preemptively by a podcast featuring two experts in the field.</w:t>
+        <w:t xml:space="preserve">This brings up the issue of how to best </w:t>
+      </w:r>
+      <w:r>
+        <w:rPr>
+          <w:lang w:val="en-US" w:eastAsia="da-DK"/>
+        </w:rPr>
+        <w:t>safeguard</w:t>
+      </w:r>
+      <w:r>
+        <w:rPr>
+          <w:lang w:val="en-US" w:eastAsia="da-DK"/>
+        </w:rPr>
+        <w:t xml:space="preserve"> our data and what rules to follow </w:t>
+      </w:r>
+      <w:r>
+        <w:rPr>
+          <w:lang w:val="en-US" w:eastAsia="da-DK"/>
+        </w:rPr>
+        <w:t>as</w:t>
+      </w:r>
+      <w:r>
+        <w:rPr>
+          <w:lang w:val="en-US" w:eastAsia="da-DK"/>
+        </w:rPr>
+        <w:t xml:space="preserve"> we “travel online”. And while some still think their birthday is a </w:t>
+      </w:r>
+      <w:r>
+        <w:rPr>
+          <w:lang w:val="en-US" w:eastAsia="da-DK"/>
+        </w:rPr>
+        <w:t xml:space="preserve">perfectly </w:t>
+      </w:r>
+      <w:r>
+        <w:rPr>
+          <w:lang w:val="en-US" w:eastAsia="da-DK"/>
+        </w:rPr>
+        <w:t>fine</w:t>
+      </w:r>
+      <w:r>
+        <w:rPr>
+          <w:lang w:val="en-US" w:eastAsia="da-DK"/>
+        </w:rPr>
+        <w:t xml:space="preserve"> password for anything from social media accounts to web banking, many are beginning to see the necessity </w:t>
+      </w:r>
+      <w:r>
+        <w:rPr>
+          <w:lang w:val="en-US" w:eastAsia="da-DK"/>
+        </w:rPr>
+        <w:t>for</w:t>
+      </w:r>
+      <w:r>
+        <w:rPr>
+          <w:lang w:val="en-US" w:eastAsia="da-DK"/>
+        </w:rPr>
+        <w:t xml:space="preserve"> properly protecting their data.</w:t>
+      </w:r>
+      <w:r>
+        <w:rPr>
+          <w:lang w:val="en-US" w:eastAsia="da-DK"/>
+        </w:rPr>
+        <w:t xml:space="preserve"> This </w:t>
+      </w:r>
+      <w:r>
+        <w:rPr>
+          <w:lang w:val="en-US" w:eastAsia="da-DK"/>
+        </w:rPr>
+        <w:t xml:space="preserve">tendency </w:t>
+      </w:r>
+      <w:r>
+        <w:rPr>
+          <w:lang w:val="en-US" w:eastAsia="da-DK"/>
+        </w:rPr>
+        <w:t>became even more evident with the</w:t>
+      </w:r>
+      <w:r>
+        <w:rPr>
+          <w:lang w:val="en-US" w:eastAsia="da-DK"/>
+        </w:rPr>
+        <w:t xml:space="preserve"> </w:t>
+      </w:r>
+      <w:r>
+        <w:rPr>
+          <w:lang w:val="en-US" w:eastAsia="da-DK"/>
+        </w:rPr>
+        <w:t>instantiation</w:t>
+      </w:r>
+      <w:r>
+        <w:rPr>
+          <w:lang w:val="en-US" w:eastAsia="da-DK"/>
+        </w:rPr>
+        <w:t xml:space="preserve"> of the General Data Protection Regulation (GDPR) in May 2018</w:t>
+      </w:r>
+      <w:r>
+        <w:rPr>
+          <w:lang w:val="en-US" w:eastAsia="da-DK"/>
+        </w:rPr>
+        <w:t>. The</w:t>
+      </w:r>
+      <w:r>
+        <w:rPr>
+          <w:lang w:val="en-US" w:eastAsia="da-DK"/>
+        </w:rPr>
+        <w:t xml:space="preserve"> </w:t>
+      </w:r>
+      <w:r>
+        <w:rPr>
+          <w:lang w:val="en-US" w:eastAsia="da-DK"/>
+        </w:rPr>
+        <w:t xml:space="preserve">GDPR helped introduce the subject of internet security to the casual user </w:t>
+      </w:r>
+      <w:r>
+        <w:rPr>
+          <w:lang w:val="en-US" w:eastAsia="da-DK"/>
+        </w:rPr>
+        <w:t xml:space="preserve">and </w:t>
+      </w:r>
+      <w:r>
+        <w:rPr>
+          <w:lang w:val="en-US" w:eastAsia="da-DK"/>
+        </w:rPr>
+        <w:t xml:space="preserve">caused awareness of personal data protection to rise substantially all across Europe </w:t>
+      </w:r>
+      <w:r>
+        <w:rPr>
+          <w:lang w:val="en-US" w:eastAsia="da-DK"/>
+        </w:rPr>
+        <w:fldChar w:fldCharType="begin"/>
+      </w:r>
+      <w:r>
+        <w:rPr>
+          <w:lang w:val="en-US" w:eastAsia="da-DK"/>
+        </w:rPr>
+        <w:instrText xml:space="preserve"> ADDIN ZOTERO_ITEM CSL_CITATION {"citationID":"Ta8FIuAu","properties":{"formattedCitation":"(Burgess, 2019)","plainCitation":"(Burgess, 2019)","noteIndex":0},"citationItems":[{"id":331,"uris":["http://zotero.org/users/6167216/items/WZCQMXY5"],"uri":["http://zotero.org/users/6167216/items/WZCQMXY5"],"itemData":{"id":331,"type":"article-magazine","abstract":"General Data Protection Regulation, or GDPR, have overhauled how businesses process and handle data. Our need-to-know GDPR guide explains what the changes mean for you","container-title":"Wired UK","ISSN":"1357-0978","source":"www.wired.co.uk","title":"What is GDPR? The summary guide to GDPR compliance in the UK","title-short":"What is GDPR?","URL":"https://www.wired.co.uk/article/what-is-gdpr-uk-eu-legislation-compliance-summary-fines-2018","author":[{"family":"Burgess","given":"Matt"}],"accessed":{"date-parts":[["2019",12,26]]},"issued":{"date-parts":[["2019",1,21]]}}}],"schema":"https://github.com/citation-style-language/schema/raw/master/csl-citation.json"} </w:instrText>
+      </w:r>
+      <w:r>
+        <w:rPr>
+          <w:lang w:val="en-US" w:eastAsia="da-DK"/>
+        </w:rPr>
+        <w:fldChar w:fldCharType="separate"/>
+      </w:r>
+      <w:r>
+        <w:rPr>
+          <w:noProof/>
+          <w:lang w:val="en-US" w:eastAsia="da-DK"/>
+        </w:rPr>
+        <w:t>(Burgess, 2019)</w:t>
+      </w:r>
+      <w:r>
+        <w:rPr>
+          <w:lang w:val="en-US" w:eastAsia="da-DK"/>
+        </w:rPr>
+        <w:fldChar w:fldCharType="end"/>
+      </w:r>
+      <w:r>
+        <w:rPr>
+          <w:lang w:val="en-US" w:eastAsia="da-DK"/>
+        </w:rPr>
+        <w:t>.</w:t>
+      </w:r>
+      <w:r>
+        <w:rPr>
+          <w:lang w:val="en-US" w:eastAsia="da-DK"/>
+        </w:rPr>
+        <w:t xml:space="preserve"> But for some, internet security is no</w:t>
+      </w:r>
+      <w:r>
+        <w:rPr>
+          <w:lang w:val="en-US" w:eastAsia="da-DK"/>
+        </w:rPr>
+        <w:t xml:space="preserve">t a new phenomenon </w:t>
+      </w:r>
+      <w:r>
+        <w:rPr>
+          <w:lang w:val="en-US" w:eastAsia="da-DK"/>
+        </w:rPr>
+        <w:t>at all</w:t>
+      </w:r>
+      <w:r>
+        <w:rPr>
+          <w:lang w:val="en-US" w:eastAsia="da-DK"/>
+        </w:rPr>
+        <w:t>.</w:t>
+      </w:r>
+    </w:p>
+    <w:p>
+      <w:pPr>
+        <w:pStyle w:val="Overskrift2"/>
+        <w:rPr>
+          <w:lang w:val="en-US"/>
+        </w:rPr>
+      </w:pPr>
+      <w:r>
+        <w:rPr>
+          <w:lang w:val="en-US"/>
+        </w:rPr>
+        <w:t>Case</w:t>
+      </w:r>
+      <w:r>
+        <w:rPr>
+          <w:lang w:val="en-US"/>
+        </w:rPr>
+        <w:t xml:space="preserve"> Study</w:t>
+      </w:r>
+      <w:r>
+        <w:rPr>
+          <w:lang w:val="en-US"/>
+        </w:rPr>
+        <w:t>: Security Now Podcast</w:t>
+      </w:r>
+    </w:p>
+    <w:p>
+      <w:pPr>
+        <w:rPr>
+          <w:lang w:val="en-US"/>
+        </w:rPr>
+      </w:pPr>
+      <w:r>
+        <w:rPr>
+          <w:lang w:val="en-US" w:eastAsia="da-DK"/>
+        </w:rPr>
+        <w:t xml:space="preserve">The podcast “Security Now” (SN) has been running continuously since 2005. Its two hosts, Steve Gibson and Leo Laporte, in their own </w:t>
+      </w:r>
+      <w:r>
+        <w:rPr>
+          <w:lang w:val="en-US"/>
+        </w:rPr>
+        <w:t>words “</w:t>
+      </w:r>
+      <w:r>
+        <w:rPr>
+          <w:i/>
+          <w:iCs/>
+          <w:lang w:val="en-US" w:eastAsia="da-DK"/>
+        </w:rPr>
+        <w:t>spend somewhat shy of two hours each week to discuss important issues of personal computer security</w:t>
+      </w:r>
+      <w:r>
+        <w:rPr>
+          <w:i/>
+          <w:iCs/>
+          <w:lang w:val="en-US" w:eastAsia="da-DK"/>
+        </w:rPr>
+        <w:t xml:space="preserve">.” </w:t>
+      </w:r>
+      <w:r>
+        <w:fldChar w:fldCharType="begin"/>
+      </w:r>
+      <w:r>
+        <w:rPr>
+          <w:lang w:val="en-US"/>
+        </w:rPr>
+        <w:instrText xml:space="preserve"> ADDIN ZOTERO_ITEM CSL_CITATION {"citationID":"u2u2HlFS","properties":{"formattedCitation":"(\\uc0\\u8216{}GRC\\uc0\\u160{}|\\uc0\\u160{}Security Now! Episode Archive\\uc0\\u8217{}, n.d.)","plainCitation":"(‘GRC | Security Now! Episode Archive’, n.d.)","noteIndex":0},"citationItems":[{"id":341,"uris":["http://zotero.org/users/6167216/items/UTMCTH9L"],"uri":["http://zotero.org/users/6167216/items/UTMCTH9L"],"itemData":{"id":341,"type":"webpage","title":"GRC | Security Now! Episode Archive","URL":"https://www.grc.com/securitynow.htm","accessed":{"date-parts":[["2019",12,26]]}}}],"schema":"https://github.com/citation-style-language/schema/raw/master/csl-citation.json"} </w:instrText>
+      </w:r>
+      <w:r>
+        <w:fldChar w:fldCharType="separate"/>
+      </w:r>
+      <w:r>
+        <w:rPr>
+          <w:lang w:val="en-US"/>
+        </w:rPr>
+        <w:t>(‘GRC | Security Now! Episode Archive’, n.d.)</w:t>
+      </w:r>
+      <w:r>
+        <w:fldChar w:fldCharType="end"/>
+      </w:r>
+      <w:r>
+        <w:rPr>
+          <w:lang w:val="en-US"/>
+        </w:rPr>
+        <w:t>.</w:t>
+      </w:r>
+    </w:p>
+    <w:p>
+      <w:pPr>
+        <w:rPr>
+          <w:lang w:val="en-US" w:eastAsia="da-DK"/>
+        </w:rPr>
+      </w:pPr>
+      <w:r>
+        <w:rPr>
+          <w:lang w:val="en-US" w:eastAsia="da-DK"/>
+        </w:rPr>
+        <w:t xml:space="preserve">Here we </w:t>
+      </w:r>
+      <w:r>
+        <w:rPr>
+          <w:lang w:val="en-US" w:eastAsia="da-DK"/>
+        </w:rPr>
+        <w:t xml:space="preserve">use transcripts of the podcasts to </w:t>
+      </w:r>
+      <w:r>
+        <w:rPr>
+          <w:lang w:val="en-US" w:eastAsia="da-DK"/>
+        </w:rPr>
+        <w:t>investigat</w:t>
+      </w:r>
+      <w:r>
+        <w:rPr>
+          <w:lang w:val="en-US" w:eastAsia="da-DK"/>
+        </w:rPr>
+        <w:t>e</w:t>
+      </w:r>
+      <w:r>
+        <w:rPr>
+          <w:lang w:val="en-US" w:eastAsia="da-DK"/>
+        </w:rPr>
+        <w:t xml:space="preserve"> whether changes in trends are observable over time in wide field of personal computing. In addition, we are interested in finding out if any of these trends or “topics” can be said to have been predicted preemptively by </w:t>
+      </w:r>
+      <w:r>
+        <w:rPr>
+          <w:lang w:val="en-US" w:eastAsia="da-DK"/>
+        </w:rPr>
+        <w:t>these</w:t>
+      </w:r>
+      <w:r>
+        <w:rPr>
+          <w:lang w:val="en-US" w:eastAsia="da-DK"/>
+        </w:rPr>
+        <w:t xml:space="preserve"> two experts in the field.</w:t>
       </w:r>
     </w:p>
     <w:p>
@@ -1307,7 +1591,45 @@
         <w:rPr>
           <w:lang w:val="en-US"/>
         </w:rPr>
-        <w:t xml:space="preserve">The aim of </w:t>
+        <w:t xml:space="preserve">To find out which topics have been prevalent in the area of tech security over time, we use LDA topic modelling, a quantitative text analysis method first described in 2003 </w:t>
+      </w:r>
+      <w:r>
+        <w:rPr>
+          <w:lang w:val="en-US"/>
+        </w:rPr>
+        <w:t>by</w:t>
+      </w:r>
+      <w:r>
+        <w:rPr>
+          <w:lang w:val="en-US"/>
+        </w:rPr>
+        <w:t xml:space="preserve"> </w:t>
+      </w:r>
+      <w:proofErr w:type="spellStart"/>
+      <w:r>
+        <w:rPr>
+          <w:lang w:val="en-US"/>
+        </w:rPr>
+        <w:t>Blei</w:t>
+      </w:r>
+      <w:proofErr w:type="spellEnd"/>
+      <w:r>
+        <w:rPr>
+          <w:lang w:val="en-US"/>
+        </w:rPr>
+        <w:t>, Ng and Jordan.</w:t>
+      </w:r>
+      <w:r>
+        <w:rPr>
+          <w:lang w:val="en-US"/>
+        </w:rPr>
+        <w:t xml:space="preserve"> </w:t>
+      </w:r>
+      <w:r>
+        <w:rPr>
+          <w:lang w:val="en-US"/>
+        </w:rPr>
+        <w:t xml:space="preserve">LDA stands for </w:t>
       </w:r>
       <w:r>
         <w:rPr>
@@ -1315,7 +1637,19 @@
           <w:iCs/>
           <w:lang w:val="en-US"/>
         </w:rPr>
-        <w:t>quantitative</w:t>
+        <w:t>Latent Dirichlet Allocation</w:t>
+      </w:r>
+      <w:r>
+        <w:rPr>
+          <w:lang w:val="en-US"/>
+        </w:rPr>
+        <w:t xml:space="preserve"> and is a generative probabilistic model</w:t>
+      </w:r>
+      <w:r>
+        <w:rPr>
+          <w:lang w:val="en-US"/>
+        </w:rPr>
+        <w:t>.</w:t>
       </w:r>
       <w:r>
         <w:rPr>
@@ -1329,13 +1663,514 @@
         <w:rPr>
           <w:lang w:val="en-US"/>
         </w:rPr>
-        <w:t>text analysis</w:t>
-      </w:r>
-      <w:r>
-        <w:rPr>
-          <w:lang w:val="en-US"/>
-        </w:rPr>
-        <w:t xml:space="preserve">, as opposed to traditional </w:t>
+        <w:t xml:space="preserve">This means that the model views </w:t>
+      </w:r>
+      <w:r>
+        <w:rPr>
+          <w:lang w:val="en-US"/>
+        </w:rPr>
+        <w:t>texts as collections of words</w:t>
+      </w:r>
+      <w:r>
+        <w:rPr>
+          <w:lang w:val="en-US"/>
+        </w:rPr>
+        <w:t xml:space="preserve"> </w:t>
+      </w:r>
+      <w:r>
+        <w:rPr>
+          <w:lang w:val="en-US"/>
+        </w:rPr>
+        <w:t>sampled from a probability distribution</w:t>
+      </w:r>
+      <w:r>
+        <w:rPr>
+          <w:lang w:val="en-US"/>
+        </w:rPr>
+        <w:t>. Each document in a corpus is seen</w:t>
+      </w:r>
+      <w:r>
+        <w:rPr>
+          <w:lang w:val="en-US"/>
+        </w:rPr>
+        <w:t xml:space="preserve"> as a</w:t>
+      </w:r>
+      <w:r>
+        <w:rPr>
+          <w:lang w:val="en-US"/>
+        </w:rPr>
+        <w:t xml:space="preserve"> probability distribution over a</w:t>
+      </w:r>
+      <w:r>
+        <w:rPr>
+          <w:lang w:val="en-US"/>
+        </w:rPr>
+        <w:t xml:space="preserve"> </w:t>
+      </w:r>
+      <w:r>
+        <w:rPr>
+          <w:lang w:val="en-US"/>
+        </w:rPr>
+        <w:t>fixed set</w:t>
+      </w:r>
+      <w:r>
+        <w:rPr>
+          <w:lang w:val="en-US"/>
+        </w:rPr>
+        <w:t xml:space="preserve"> </w:t>
+      </w:r>
+      <w:r>
+        <w:rPr>
+          <w:lang w:val="en-US"/>
+        </w:rPr>
+        <w:t xml:space="preserve">of topics. These topics are themselves probability distributions over </w:t>
+      </w:r>
+      <w:r>
+        <w:rPr>
+          <w:lang w:val="en-US"/>
+        </w:rPr>
+        <w:t xml:space="preserve">all the </w:t>
+      </w:r>
+      <w:r>
+        <w:rPr>
+          <w:lang w:val="en-US"/>
+        </w:rPr>
+        <w:t>words</w:t>
+      </w:r>
+      <w:r>
+        <w:rPr>
+          <w:lang w:val="en-US"/>
+        </w:rPr>
+        <w:t xml:space="preserve"> in the corpus</w:t>
+      </w:r>
+      <w:r>
+        <w:rPr>
+          <w:lang w:val="en-US"/>
+        </w:rPr>
+        <w:t xml:space="preserve"> </w:t>
+      </w:r>
+      <w:r>
+        <w:rPr>
+          <w:lang w:val="en-US"/>
+        </w:rPr>
+        <w:fldChar w:fldCharType="begin"/>
+      </w:r>
+      <w:r>
+        <w:rPr>
+          <w:lang w:val="en-US"/>
+        </w:rPr>
+        <w:instrText xml:space="preserve"> ADDIN ZOTERO_ITEM CSL_CITATION {"citationID":"aW36cNaa","properties":{"formattedCitation":"(Blei, Ng, &amp; Jordan, 2003)","plainCitation":"(Blei, Ng, &amp; Jordan, 2003)","noteIndex":0},"citationItems":[{"id":344,"uris":["http://zotero.org/users/6167216/items/RMR4IEEZ"],"uri":["http://zotero.org/users/6167216/items/RMR4IEEZ"],"itemData":{"id":344,"type":"article-journal","abstract":"We describe latent Dirichlet allocation (LDA), a generative probabilistic model for collections of discrete data such as text corpora. LDA is a three-level hierarchical Bayesian model, in which each item of a collection is modeled as a ﬁnite mixture over an underlying set of topics. Each topic is, in turn, modeled as an inﬁnite mixture over an underlying set of topic probabilities. In the context of text modeling, the topic probabilities provide an explicit representation of a document. We present efﬁcient approximate inference techniques based on variational methods and an EM algorithm for empirical Bayes parameter estimation. We report results in document modeling, text classiﬁcation, and collaborative ﬁltering, comparing to a mixture of unigrams model and the probabilistic LSI model.","language":"en","page":"30","source":"Zotero","title":"Latent Dirichlet Allocation","author":[{"family":"Blei","given":"David M"},{"family":"Ng","given":"Andrew Y."},{"family":"Jordan","given":"Michael I."}],"issued":{"date-parts":[["2003"]]}}}],"schema":"https://github.com/citation-style-language/schema/raw/master/csl-citation.json"} </w:instrText>
+      </w:r>
+      <w:r>
+        <w:rPr>
+          <w:lang w:val="en-US"/>
+        </w:rPr>
+        <w:fldChar w:fldCharType="separate"/>
+      </w:r>
+      <w:r>
+        <w:rPr>
+          <w:noProof/>
+          <w:lang w:val="en-US"/>
+        </w:rPr>
+        <w:t>(Blei, Ng, &amp; Jordan, 2003)</w:t>
+      </w:r>
+      <w:r>
+        <w:rPr>
+          <w:lang w:val="en-US"/>
+        </w:rPr>
+        <w:fldChar w:fldCharType="end"/>
+      </w:r>
+      <w:r>
+        <w:rPr>
+          <w:lang w:val="en-US"/>
+        </w:rPr>
+        <w:t>.</w:t>
+      </w:r>
+    </w:p>
+    <w:p>
+      <w:pPr>
+        <w:rPr>
+          <w:lang w:val="en-US"/>
+        </w:rPr>
+      </w:pPr>
+      <w:r>
+        <w:rPr>
+          <w:lang w:val="en-US"/>
+        </w:rPr>
+        <w:t xml:space="preserve">The term </w:t>
+      </w:r>
+      <w:r>
+        <w:rPr>
+          <w:lang w:val="en-US"/>
+        </w:rPr>
+        <w:t>‘</w:t>
+      </w:r>
+      <w:r>
+        <w:rPr>
+          <w:lang w:val="en-US"/>
+        </w:rPr>
+        <w:t>latent</w:t>
+      </w:r>
+      <w:r>
+        <w:rPr>
+          <w:lang w:val="en-US"/>
+        </w:rPr>
+        <w:t>’</w:t>
+      </w:r>
+      <w:r>
+        <w:rPr>
+          <w:lang w:val="en-US"/>
+        </w:rPr>
+        <w:t xml:space="preserve"> refers to the fact that topics are </w:t>
+      </w:r>
+      <w:r>
+        <w:rPr>
+          <w:lang w:val="en-US"/>
+        </w:rPr>
+        <w:t xml:space="preserve">assumed to be </w:t>
+      </w:r>
+      <w:r>
+        <w:rPr>
+          <w:lang w:val="en-US"/>
+        </w:rPr>
+        <w:t xml:space="preserve">underlyingly </w:t>
+      </w:r>
+      <w:r>
+        <w:rPr>
+          <w:lang w:val="en-US"/>
+        </w:rPr>
+        <w:t>present in the corpus</w:t>
+      </w:r>
+      <w:r>
+        <w:rPr>
+          <w:lang w:val="en-US"/>
+        </w:rPr>
+        <w:t xml:space="preserve"> at all times but only become </w:t>
+      </w:r>
+      <w:r>
+        <w:rPr>
+          <w:lang w:val="en-US"/>
+        </w:rPr>
+        <w:t>accessible</w:t>
+      </w:r>
+      <w:r>
+        <w:rPr>
+          <w:lang w:val="en-US"/>
+        </w:rPr>
+        <w:t xml:space="preserve"> </w:t>
+      </w:r>
+      <w:r>
+        <w:rPr>
+          <w:lang w:val="en-US"/>
+        </w:rPr>
+        <w:t xml:space="preserve">as </w:t>
+      </w:r>
+      <w:r>
+        <w:rPr>
+          <w:lang w:val="en-US"/>
+        </w:rPr>
+        <w:t>the topic model</w:t>
+      </w:r>
+      <w:r>
+        <w:rPr>
+          <w:lang w:val="en-US"/>
+        </w:rPr>
+        <w:t xml:space="preserve"> is performed</w:t>
+      </w:r>
+      <w:r>
+        <w:rPr>
+          <w:lang w:val="en-US"/>
+        </w:rPr>
+        <w:t>.</w:t>
+      </w:r>
+      <w:r>
+        <w:rPr>
+          <w:lang w:val="en-US"/>
+        </w:rPr>
+        <w:t xml:space="preserve"> As the model</w:t>
+      </w:r>
+      <w:r>
+        <w:rPr>
+          <w:lang w:val="en-US"/>
+        </w:rPr>
+        <w:t xml:space="preserve"> is unsupervised, </w:t>
+      </w:r>
+      <w:r>
+        <w:rPr>
+          <w:lang w:val="en-US"/>
+        </w:rPr>
+        <w:t xml:space="preserve">these </w:t>
+      </w:r>
+      <w:r>
+        <w:rPr>
+          <w:lang w:val="en-US"/>
+        </w:rPr>
+        <w:t xml:space="preserve">topics are automatically created </w:t>
+      </w:r>
+      <w:r>
+        <w:rPr>
+          <w:lang w:val="en-US"/>
+        </w:rPr>
+        <w:t>based on</w:t>
+      </w:r>
+      <w:r>
+        <w:rPr>
+          <w:lang w:val="en-US"/>
+        </w:rPr>
+        <w:t xml:space="preserve"> the documents that are </w:t>
+      </w:r>
+      <w:r>
+        <w:rPr>
+          <w:lang w:val="en-US"/>
+        </w:rPr>
+        <w:t xml:space="preserve">being </w:t>
+      </w:r>
+      <w:r>
+        <w:rPr>
+          <w:lang w:val="en-US"/>
+        </w:rPr>
+        <w:t>modelled</w:t>
+      </w:r>
+      <w:r>
+        <w:rPr>
+          <w:lang w:val="en-US"/>
+        </w:rPr>
+        <w:t xml:space="preserve">. </w:t>
+      </w:r>
+      <w:r>
+        <w:rPr>
+          <w:lang w:val="en-US"/>
+        </w:rPr>
+        <w:t>‘Dirichlet’</w:t>
+      </w:r>
+      <w:r>
+        <w:rPr>
+          <w:rStyle w:val="Fodnotehenvisning"/>
+          <w:lang w:val="en-US"/>
+        </w:rPr>
+        <w:footnoteReference w:id="1"/>
+      </w:r>
+      <w:r>
+        <w:rPr>
+          <w:lang w:val="en-US"/>
+        </w:rPr>
+        <w:t xml:space="preserve"> </w:t>
+      </w:r>
+      <w:r>
+        <w:rPr>
+          <w:lang w:val="en-US"/>
+        </w:rPr>
+        <w:t xml:space="preserve">is the name of </w:t>
+      </w:r>
+      <w:r>
+        <w:rPr>
+          <w:lang w:val="en-US"/>
+        </w:rPr>
+        <w:t>a</w:t>
+      </w:r>
+      <w:r>
+        <w:rPr>
+          <w:lang w:val="en-US"/>
+        </w:rPr>
+        <w:t>ny</w:t>
+      </w:r>
+      <w:r>
+        <w:rPr>
+          <w:lang w:val="en-US"/>
+        </w:rPr>
+        <w:t xml:space="preserve"> pro</w:t>
+      </w:r>
+      <w:r>
+        <w:rPr>
+          <w:lang w:val="en-US"/>
+        </w:rPr>
+        <w:t>bability distribution consisting of a range of probability distributions</w:t>
+      </w:r>
+      <w:r>
+        <w:rPr>
+          <w:lang w:val="en-US"/>
+        </w:rPr>
+        <w:t>, such as we see in our LDA example of documents, consisting of topics consisting of words</w:t>
+      </w:r>
+      <w:r>
+        <w:rPr>
+          <w:lang w:val="en-US"/>
+        </w:rPr>
+        <w:t xml:space="preserve"> </w:t>
+      </w:r>
+      <w:r>
+        <w:rPr>
+          <w:lang w:val="en-US"/>
+        </w:rPr>
+        <w:fldChar w:fldCharType="begin"/>
+      </w:r>
+      <w:r>
+        <w:rPr>
+          <w:lang w:val="en-US"/>
+        </w:rPr>
+        <w:instrText xml:space="preserve"> ADDIN ZOTERO_ITEM CSL_CITATION {"citationID":"lDB2Gd4c","properties":{"formattedCitation":"(Ganegedara, 2019)","plainCitation":"(Ganegedara, 2019)","noteIndex":0},"citationItems":[{"id":353,"uris":["http://zotero.org/users/6167216/items/PVJ9A6DP"],"uri":["http://zotero.org/users/6167216/items/PVJ9A6DP"],"itemData":{"id":353,"type":"webpage","abstract":"Topic modelling refers to the task of identifying topics that best describes a set of documents. These topics will only emerge during the…","container-title":"Medium","language":"en","title":"Intuitive Guide to Latent Dirichlet Allocation","URL":"https://towardsdatascience.com/light-on-math-machine-learning-intuitive-guide-to-latent-dirichlet-allocation-437c81220158","author":[{"family":"Ganegedara","given":"Thushan"}],"accessed":{"date-parts":[["2019",12,27]]},"issued":{"date-parts":[["2019",3,27]]}}}],"schema":"https://github.com/citation-style-language/schema/raw/master/csl-citation.json"} </w:instrText>
+      </w:r>
+      <w:r>
+        <w:rPr>
+          <w:lang w:val="en-US"/>
+        </w:rPr>
+        <w:fldChar w:fldCharType="separate"/>
+      </w:r>
+      <w:r>
+        <w:rPr>
+          <w:noProof/>
+          <w:lang w:val="en-US"/>
+        </w:rPr>
+        <w:t>(Ganegedara, 2019)</w:t>
+      </w:r>
+      <w:r>
+        <w:rPr>
+          <w:lang w:val="en-US"/>
+        </w:rPr>
+        <w:fldChar w:fldCharType="end"/>
+      </w:r>
+      <w:r>
+        <w:rPr>
+          <w:lang w:val="en-US"/>
+        </w:rPr>
+        <w:t>.</w:t>
+      </w:r>
+    </w:p>
+    <w:p>
+      <w:pPr>
+        <w:rPr>
+          <w:lang w:val="en-US"/>
+        </w:rPr>
+      </w:pPr>
+    </w:p>
+    <w:p>
+      <w:pPr>
+        <w:rPr>
+          <w:lang w:val="en-US"/>
+        </w:rPr>
+      </w:pPr>
+      <w:r>
+        <w:rPr>
+          <w:lang w:val="en-US"/>
+        </w:rPr>
+        <w:t>LDA</w:t>
+      </w:r>
+      <w:r>
+        <w:rPr>
+          <w:lang w:val="en-US"/>
+        </w:rPr>
+        <w:t xml:space="preserve"> is not only used for text analysis but</w:t>
+      </w:r>
+      <w:r>
+        <w:rPr>
+          <w:lang w:val="en-US"/>
+        </w:rPr>
+        <w:t xml:space="preserve"> has been used in research to investigate </w:t>
+      </w:r>
+      <w:r>
+        <w:rPr>
+          <w:lang w:val="en-US"/>
+        </w:rPr>
+        <w:t>a diverse range of questions concerning</w:t>
+      </w:r>
+      <w:r>
+        <w:rPr>
+          <w:lang w:val="en-US"/>
+        </w:rPr>
+        <w:t xml:space="preserve"> </w:t>
+      </w:r>
+      <w:r>
+        <w:rPr>
+          <w:lang w:val="en-US"/>
+        </w:rPr>
+        <w:t>bioinformatics,</w:t>
+      </w:r>
+      <w:r>
+        <w:rPr>
+          <w:lang w:val="en-US"/>
+        </w:rPr>
+        <w:t xml:space="preserve"> marketing intelligence,</w:t>
+      </w:r>
+      <w:r>
+        <w:rPr>
+          <w:lang w:val="en-US"/>
+        </w:rPr>
+        <w:t xml:space="preserve"> image classification</w:t>
+      </w:r>
+      <w:r>
+        <w:rPr>
+          <w:lang w:val="en-US"/>
+        </w:rPr>
+        <w:t xml:space="preserve"> and more</w:t>
+      </w:r>
+      <w:r>
+        <w:rPr>
+          <w:lang w:val="en-US"/>
+        </w:rPr>
+        <w:t xml:space="preserve"> </w:t>
+      </w:r>
+      <w:r>
+        <w:rPr>
+          <w:lang w:val="en-US"/>
+        </w:rPr>
+        <w:fldChar w:fldCharType="begin"/>
+      </w:r>
+      <w:r>
+        <w:rPr>
+          <w:lang w:val="en-US"/>
+        </w:rPr>
+        <w:instrText xml:space="preserve"> ADDIN ZOTERO_ITEM CSL_CITATION {"citationID":"2Q2WfKit","properties":{"formattedCitation":"(Jacobi, Atteveldt, &amp; Welbers, 2016)","plainCitation":"(Jacobi, Atteveldt, &amp; Welbers, 2016)","noteIndex":0},"citationItems":[{"id":326,"uris":["http://zotero.org/users/6167216/items/5IX286U3"],"uri":["http://zotero.org/users/6167216/items/5IX286U3"],"itemData":{"id":326,"type":"article-journal","abstract":"The huge collections of news content which have become available through digital technologies both enable and warrant scientific inquiry, challenging journalism scholars to analyse unprecedented amounts of texts. We propose Latent Dirichlet Allocation (LDA) topic modelling as a tool to face this challenge. LDA is a cutting edge technique for content analysis, designed to automatically organize large archives of documents based on latent topics, measured as patterns of word (co-)occurrence. We explain how this technique works, how different choices by the researcher affect the results and how the results can be meaningfully interpreted. To demonstrate its usefulness for journalism research, we conducted a case study of the New York Times coverage of nuclear technology from 1945 to the present, partially replicating a study by Gamson and Modigliani. This shows that LDA is a useful tool for analysing trends and patterns in news content in large digital news archives relatively quickly.","container-title":"Digital Journalism","DOI":"10.1080/21670811.2015.1093271","ISSN":"2167-0811","issue":"1","page":"89-106","source":"Taylor and Francis+NEJM","title":"Quantitative analysis of large amounts of journalistic texts using topic modelling","volume":"4","author":[{"family":"Jacobi","given":"Carina"},{"family":"Atteveldt","given":"Wouter","dropping-particle":"van"},{"family":"Welbers","given":"Kasper"}],"issued":{"date-parts":[["2016",1,2]]}}}],"schema":"https://github.com/citation-style-language/schema/raw/master/csl-citation.json"} </w:instrText>
+      </w:r>
+      <w:r>
+        <w:rPr>
+          <w:lang w:val="en-US"/>
+        </w:rPr>
+        <w:fldChar w:fldCharType="separate"/>
+      </w:r>
+      <w:r>
+        <w:rPr>
+          <w:noProof/>
+          <w:lang w:val="en-US"/>
+        </w:rPr>
+        <w:t>(Jacobi, Atteveldt, &amp; Welbers, 2016)</w:t>
+      </w:r>
+      <w:r>
+        <w:rPr>
+          <w:lang w:val="en-US"/>
+        </w:rPr>
+        <w:fldChar w:fldCharType="end"/>
+      </w:r>
+    </w:p>
+    <w:p>
+      <w:pPr>
+        <w:rPr>
+          <w:lang w:val="en-US"/>
+        </w:rPr>
+      </w:pPr>
+    </w:p>
+    <w:p>
+      <w:pPr>
+        <w:rPr>
+          <w:lang w:val="en-US"/>
+        </w:rPr>
+      </w:pPr>
+      <w:r>
+        <w:rPr>
+          <w:lang w:val="en-US"/>
+        </w:rPr>
+        <w:t>The aim of</w:t>
+      </w:r>
+      <w:r>
+        <w:rPr>
+          <w:lang w:val="en-US"/>
+        </w:rPr>
+        <w:t xml:space="preserve"> any</w:t>
+      </w:r>
+      <w:r>
+        <w:rPr>
+          <w:lang w:val="en-US"/>
+        </w:rPr>
+        <w:t xml:space="preserve"> </w:t>
       </w:r>
       <w:r>
         <w:rPr>
@@ -1343,19 +2178,7 @@
           <w:iCs/>
           <w:lang w:val="en-US"/>
         </w:rPr>
-        <w:t>qualitative</w:t>
-      </w:r>
-      <w:r>
-        <w:rPr>
-          <w:lang w:val="en-US"/>
-        </w:rPr>
-        <w:t xml:space="preserve"> text analysis,</w:t>
-      </w:r>
-      <w:r>
-        <w:rPr>
-          <w:lang w:val="en-US"/>
-        </w:rPr>
-        <w:t xml:space="preserve"> is to make </w:t>
+        <w:t>quantitative</w:t>
       </w:r>
       <w:r>
         <w:rPr>
@@ -1363,13 +2186,19 @@
           <w:iCs/>
           <w:lang w:val="en-US"/>
         </w:rPr>
-        <w:t>statistical</w:t>
-      </w:r>
-      <w:r>
-        <w:rPr>
-          <w:lang w:val="en-US"/>
-        </w:rPr>
-        <w:t xml:space="preserve"> inferences from </w:t>
+        <w:t xml:space="preserve"> </w:t>
+      </w:r>
+      <w:r>
+        <w:rPr>
+          <w:lang w:val="en-US"/>
+        </w:rPr>
+        <w:t>text analysis</w:t>
+      </w:r>
+      <w:r>
+        <w:rPr>
+          <w:lang w:val="en-US"/>
+        </w:rPr>
+        <w:t xml:space="preserve">, as opposed to traditional </w:t>
       </w:r>
       <w:r>
         <w:rPr>
@@ -1377,112 +2206,19 @@
           <w:iCs/>
           <w:lang w:val="en-US"/>
         </w:rPr>
-        <w:t>large text corpora</w:t>
-      </w:r>
-      <w:r>
-        <w:rPr>
-          <w:lang w:val="en-US"/>
-        </w:rPr>
-        <w:t xml:space="preserve">. </w:t>
-      </w:r>
-      <w:r>
-        <w:rPr>
-          <w:lang w:val="en-US"/>
-        </w:rPr>
-        <w:t>From this description, it is clear that s</w:t>
-      </w:r>
-      <w:r>
-        <w:rPr>
-          <w:lang w:val="en-US"/>
-        </w:rPr>
-        <w:t xml:space="preserve">uch </w:t>
-      </w:r>
-      <w:r>
-        <w:rPr>
-          <w:lang w:val="en-US"/>
-        </w:rPr>
-        <w:t>inferences</w:t>
-      </w:r>
-      <w:r>
-        <w:rPr>
-          <w:lang w:val="en-US"/>
-        </w:rPr>
-        <w:t xml:space="preserve"> are better</w:t>
-      </w:r>
-      <w:r>
-        <w:rPr>
-          <w:lang w:val="en-US"/>
-        </w:rPr>
-        <w:t xml:space="preserve"> </w:t>
-      </w:r>
-      <w:r>
-        <w:rPr>
-          <w:lang w:val="en-US"/>
-        </w:rPr>
-        <w:t xml:space="preserve">suited for computers than humans. </w:t>
-      </w:r>
-      <w:r>
-        <w:rPr>
-          <w:lang w:val="en-US"/>
-        </w:rPr>
-        <w:t>The first computerized text analysis program “The General Inquirer” was invented at Harvard i</w:t>
-      </w:r>
-      <w:bookmarkStart w:id="0" w:name="_GoBack"/>
-      <w:bookmarkEnd w:id="0"/>
-      <w:r>
-        <w:rPr>
-          <w:lang w:val="en-US"/>
-        </w:rPr>
-        <w:t>n 196</w:t>
-      </w:r>
-      <w:r>
-        <w:rPr>
-          <w:lang w:val="en-US"/>
-        </w:rPr>
-        <w:t xml:space="preserve">6 </w:t>
-      </w:r>
-      <w:r>
-        <w:rPr>
-          <w:lang w:val="en-US"/>
-        </w:rPr>
-        <w:fldChar w:fldCharType="begin"/>
-      </w:r>
-      <w:r>
-        <w:rPr>
-          <w:lang w:val="en-US"/>
-        </w:rPr>
-        <w:instrText xml:space="preserve"> ADDIN ZOTERO_ITEM CSL_CITATION {"citationID":"r2RiP7Qc","properties":{"formattedCitation":"(Stone, Dunphy, &amp; Smith, 1966)","plainCitation":"(Stone, Dunphy, &amp; Smith, 1966)","noteIndex":0},"citationItems":[{"id":335,"uris":["http://zotero.org/users/6167216/items/HZW7S37P"],"uri":["http://zotero.org/users/6167216/items/HZW7S37P"],"itemData":{"id":335,"type":"book","abstract":"INTRODUCES AND DEFINES A MODEL OF CONTENT ANALYSIS. APPLICATION IN VARIOUS FIELDS ARE COMPARED AND TECHNIQUES USED WITH, OR AS ALTERNATES TO, CONTENT ANALYSIS ARE DISCUSSED. THE REQUIREMENTS OF CONTENT ANALYSIS ARE CONSIDERED IN RELATION TO OTHER COMPUTER \"TEXT PROCESSING\" APPLICATIONS AND THE RATIONALE AND PROCEDURES OF THE GENERAL INQUIRER SYSTEM (A SET OF COMPUTER PROGRAMS) ARE PRESENTED. IMPORTANT ISSUES IN CATEGORY CONSTRUCTION ARE DISCUSSED, AND 3 SYSTEMS ARE DESCRIBED IN DETAIL. PROBLEMS OF RELIABILITY AND VALIDITY IN CONTENT ANALYSIS ARE CONSIDERED, VIEWING THE GENERAL INQUIRER AS A MEASURING INSTRUMENT. A CLASSIFICATION SYSTEM FOR EACH OF THE FOLLOWING AREAS IS PRESENTED AND DISCUSSED: SMALL GROUPS, POLITICAL SCIENCE, PERSONALITY, CLINICAL PSYCHOLOGY, SOCIAL PSYCHOLOGY, CROSS-CULTURAL STUDIES, PRODUCT IMAGE, AND LITERARY CRITICISM. INDEXES ARE INCLUDED. (PsycINFO Database Record (c) 2017 APA, all rights reserved)","collection-title":"The general inquirer: A computer approach to content analysis","event-place":"Oxford, England","number-of-pages":"651","publisher":"M.I.T. Press","publisher-place":"Oxford, England","source":"APA PsycNET","title":"The general inquirer: A computer approach to content analysis","title-short":"The general inquirer","author":[{"family":"Stone","given":"Philip J."},{"family":"Dunphy","given":"Dexter C."},{"family":"Smith","given":"Marshall S."}],"issued":{"date-parts":[["1966"]]}}}],"schema":"https://github.com/citation-style-language/schema/raw/master/csl-citation.json"} </w:instrText>
-      </w:r>
-      <w:r>
-        <w:rPr>
-          <w:lang w:val="en-US"/>
-        </w:rPr>
-        <w:fldChar w:fldCharType="separate"/>
-      </w:r>
-      <w:r>
-        <w:rPr>
-          <w:noProof/>
-          <w:lang w:val="en-US"/>
-        </w:rPr>
-        <w:t>(Stone, Dunphy, &amp; Smith, 1966)</w:t>
-      </w:r>
-      <w:r>
-        <w:rPr>
-          <w:lang w:val="en-US"/>
-        </w:rPr>
-        <w:fldChar w:fldCharType="end"/>
-      </w:r>
-      <w:r>
-        <w:rPr>
-          <w:lang w:val="en-US"/>
-        </w:rPr>
-        <w:t xml:space="preserve">. </w:t>
-      </w:r>
-      <w:r>
-        <w:rPr>
-          <w:lang w:val="en-US"/>
-        </w:rPr>
-        <w:t xml:space="preserve">Around 1990 the term </w:t>
+        <w:t>qualitative</w:t>
+      </w:r>
+      <w:r>
+        <w:rPr>
+          <w:lang w:val="en-US"/>
+        </w:rPr>
+        <w:t xml:space="preserve"> text analysis,</w:t>
+      </w:r>
+      <w:r>
+        <w:rPr>
+          <w:lang w:val="en-US"/>
+        </w:rPr>
+        <w:t xml:space="preserve"> is to make </w:t>
       </w:r>
       <w:r>
         <w:rPr>
@@ -1490,6 +2226,125 @@
           <w:iCs/>
           <w:lang w:val="en-US"/>
         </w:rPr>
+        <w:t>statistical</w:t>
+      </w:r>
+      <w:r>
+        <w:rPr>
+          <w:lang w:val="en-US"/>
+        </w:rPr>
+        <w:t xml:space="preserve"> inferences from </w:t>
+      </w:r>
+      <w:r>
+        <w:rPr>
+          <w:i/>
+          <w:iCs/>
+          <w:lang w:val="en-US"/>
+        </w:rPr>
+        <w:t>large text corpora</w:t>
+      </w:r>
+      <w:r>
+        <w:rPr>
+          <w:lang w:val="en-US"/>
+        </w:rPr>
+        <w:t xml:space="preserve">. </w:t>
+      </w:r>
+      <w:r>
+        <w:rPr>
+          <w:lang w:val="en-US"/>
+        </w:rPr>
+        <w:t>From this description, it is clear that s</w:t>
+      </w:r>
+      <w:r>
+        <w:rPr>
+          <w:lang w:val="en-US"/>
+        </w:rPr>
+        <w:t xml:space="preserve">uch </w:t>
+      </w:r>
+      <w:r>
+        <w:rPr>
+          <w:lang w:val="en-US"/>
+        </w:rPr>
+        <w:t>inferences</w:t>
+      </w:r>
+      <w:r>
+        <w:rPr>
+          <w:lang w:val="en-US"/>
+        </w:rPr>
+        <w:t xml:space="preserve"> are better</w:t>
+      </w:r>
+      <w:r>
+        <w:rPr>
+          <w:lang w:val="en-US"/>
+        </w:rPr>
+        <w:t xml:space="preserve"> </w:t>
+      </w:r>
+      <w:r>
+        <w:rPr>
+          <w:lang w:val="en-US"/>
+        </w:rPr>
+        <w:t xml:space="preserve">suited for computers than humans. </w:t>
+      </w:r>
+      <w:r>
+        <w:rPr>
+          <w:lang w:val="en-US"/>
+        </w:rPr>
+        <w:t>The first computerized text analysis program “The General Inquirer” was invented at Harvard in 196</w:t>
+      </w:r>
+      <w:r>
+        <w:rPr>
+          <w:lang w:val="en-US"/>
+        </w:rPr>
+        <w:t xml:space="preserve">6 </w:t>
+      </w:r>
+      <w:r>
+        <w:rPr>
+          <w:lang w:val="en-US"/>
+        </w:rPr>
+        <w:fldChar w:fldCharType="begin"/>
+      </w:r>
+      <w:r>
+        <w:rPr>
+          <w:lang w:val="en-US"/>
+        </w:rPr>
+        <w:instrText xml:space="preserve"> ADDIN ZOTERO_ITEM CSL_CITATION {"citationID":"r2RiP7Qc","properties":{"formattedCitation":"(Stone, Dunphy, &amp; Smith, 1966)","plainCitation":"(Stone, Dunphy, &amp; Smith, 1966)","noteIndex":0},"citationItems":[{"id":335,"uris":["http://zotero.org/users/6167216/items/HZW7S37P"],"uri":["http://zotero.org/users/6167216/items/HZW7S37P"],"itemData":{"id":335,"type":"book","abstract":"INTRODUCES AND DEFINES A MODEL OF CONTENT ANALYSIS. APPLICATION IN VARIOUS FIELDS ARE COMPARED AND TECHNIQUES USED WITH, OR AS ALTERNATES TO, CONTENT ANALYSIS ARE DISCUSSED. THE REQUIREMENTS OF CONTENT ANALYSIS ARE CONSIDERED IN RELATION TO OTHER COMPUTER \"TEXT PROCESSING\" APPLICATIONS AND THE RATIONALE AND PROCEDURES OF THE GENERAL INQUIRER SYSTEM (A SET OF COMPUTER PROGRAMS) ARE PRESENTED. IMPORTANT ISSUES IN CATEGORY CONSTRUCTION ARE DISCUSSED, AND 3 SYSTEMS ARE DESCRIBED IN DETAIL. PROBLEMS OF RELIABILITY AND VALIDITY IN CONTENT ANALYSIS ARE CONSIDERED, VIEWING THE GENERAL INQUIRER AS A MEASURING INSTRUMENT. A CLASSIFICATION SYSTEM FOR EACH OF THE FOLLOWING AREAS IS PRESENTED AND DISCUSSED: SMALL GROUPS, POLITICAL SCIENCE, PERSONALITY, CLINICAL PSYCHOLOGY, SOCIAL PSYCHOLOGY, CROSS-CULTURAL STUDIES, PRODUCT IMAGE, AND LITERARY CRITICISM. INDEXES ARE INCLUDED. (PsycINFO Database Record (c) 2017 APA, all rights reserved)","collection-title":"The general inquirer: A computer approach to content analysis","event-place":"Oxford, England","number-of-pages":"651","publisher":"M.I.T. Press","publisher-place":"Oxford, England","source":"APA PsycNET","title":"The general inquirer: A computer approach to content analysis","title-short":"The general inquirer","author":[{"family":"Stone","given":"Philip J."},{"family":"Dunphy","given":"Dexter C."},{"family":"Smith","given":"Marshall S."}],"issued":{"date-parts":[["1966"]]}}}],"schema":"https://github.com/citation-style-language/schema/raw/master/csl-citation.json"} </w:instrText>
+      </w:r>
+      <w:r>
+        <w:rPr>
+          <w:lang w:val="en-US"/>
+        </w:rPr>
+        <w:fldChar w:fldCharType="separate"/>
+      </w:r>
+      <w:r>
+        <w:rPr>
+          <w:noProof/>
+          <w:lang w:val="en-US"/>
+        </w:rPr>
+        <w:t>(Stone, Dunphy, &amp; Smith, 1966)</w:t>
+      </w:r>
+      <w:r>
+        <w:rPr>
+          <w:lang w:val="en-US"/>
+        </w:rPr>
+        <w:fldChar w:fldCharType="end"/>
+      </w:r>
+      <w:r>
+        <w:rPr>
+          <w:lang w:val="en-US"/>
+        </w:rPr>
+        <w:t xml:space="preserve">. </w:t>
+      </w:r>
+      <w:r>
+        <w:rPr>
+          <w:lang w:val="en-US"/>
+        </w:rPr>
+        <w:t xml:space="preserve">Around 1990 the term </w:t>
+      </w:r>
+      <w:r>
+        <w:rPr>
+          <w:i/>
+          <w:iCs/>
+          <w:lang w:val="en-US"/>
+        </w:rPr>
         <w:t>Latent Semantic Indexing</w:t>
       </w:r>
       <w:r>
@@ -1635,47 +2490,45 @@
           <w:lang w:val="en-US"/>
         </w:rPr>
       </w:pPr>
-      <w:r>
-        <w:rPr>
-          <w:lang w:val="en-US"/>
-        </w:rPr>
-        <w:t xml:space="preserve">In 2003, Latent </w:t>
-      </w:r>
-      <w:r>
-        <w:rPr>
-          <w:lang w:val="en-US"/>
-        </w:rPr>
-        <w:t>Dirichlet</w:t>
-      </w:r>
-      <w:r>
-        <w:rPr>
-          <w:lang w:val="en-US"/>
-        </w:rPr>
-        <w:t xml:space="preserve"> </w:t>
-      </w:r>
-      <w:r>
-        <w:rPr>
-          <w:lang w:val="en-US"/>
-        </w:rPr>
-        <w:t>a</w:t>
-      </w:r>
-      <w:r>
-        <w:rPr>
-          <w:lang w:val="en-US"/>
-        </w:rPr>
-        <w:t xml:space="preserve">llocation (LDA) </w:t>
-      </w:r>
-      <w:r>
-        <w:rPr>
-          <w:lang w:val="en-US"/>
-        </w:rPr>
-        <w:t xml:space="preserve">was introduced </w:t>
-      </w:r>
-      <w:r>
-        <w:rPr>
-          <w:lang w:val="en-US"/>
-        </w:rPr>
-        <w:t xml:space="preserve">by </w:t>
+    </w:p>
+    <w:p>
+      <w:pPr>
+        <w:rPr>
+          <w:lang w:val="en-US"/>
+        </w:rPr>
+      </w:pPr>
+      <w:r>
+        <w:rPr>
+          <w:lang w:val="en-US"/>
+        </w:rPr>
+        <w:lastRenderedPageBreak/>
+        <w:t>Since then</w:t>
+      </w:r>
+      <w:r>
+        <w:rPr>
+          <w:lang w:val="en-US"/>
+        </w:rPr>
+        <w:t xml:space="preserve"> a wealth of computerized</w:t>
+      </w:r>
+    </w:p>
+    <w:p>
+      <w:pPr>
+        <w:rPr>
+          <w:lang w:val="en-US"/>
+        </w:rPr>
+      </w:pPr>
+    </w:p>
+    <w:p>
+      <w:pPr>
+        <w:rPr>
+          <w:lang w:val="en-US"/>
+        </w:rPr>
+      </w:pPr>
+      <w:r>
+        <w:rPr>
+          <w:lang w:val="en-US"/>
+        </w:rPr>
+        <w:t xml:space="preserve">Now, the combination of computers with massive computing power and the increasing digitalization of data has caused a change in the way text analysis is possible </w:t>
       </w:r>
       <w:r>
         <w:rPr>
@@ -1687,7 +2540,7 @@
         <w:rPr>
           <w:lang w:val="en-US"/>
         </w:rPr>
-        <w:instrText xml:space="preserve"> ADDIN ZOTERO_ITEM CSL_CITATION {"citationID":"aW36cNaa","properties":{"formattedCitation":"(Blei, Ng, &amp; Jordan, 2003)","plainCitation":"(Blei, Ng, &amp; Jordan, 2003)","noteIndex":0},"citationItems":[{"id":344,"uris":["http://zotero.org/users/6167216/items/RMR4IEEZ"],"uri":["http://zotero.org/users/6167216/items/RMR4IEEZ"],"itemData":{"id":344,"type":"article-journal","abstract":"We describe latent Dirichlet allocation (LDA), a generative probabilistic model for collections of discrete data such as text corpora. LDA is a three-level hierarchical Bayesian model, in which each item of a collection is modeled as a ﬁnite mixture over an underlying set of topics. Each topic is, in turn, modeled as an inﬁnite mixture over an underlying set of topic probabilities. In the context of text modeling, the topic probabilities provide an explicit representation of a document. We present efﬁcient approximate inference techniques based on variational methods and an EM algorithm for empirical Bayes parameter estimation. We report results in document modeling, text classiﬁcation, and collaborative ﬁltering, comparing to a mixture of unigrams model and the probabilistic LSI model.","language":"en","page":"30","source":"Zotero","title":"Latent Dirichlet Allocation","author":[{"family":"Blei","given":"David M"},{"family":"Ng","given":"Andrew Y."},{"family":"Jordan","given":"Michael I."}],"issued":{"date-parts":[["2003"]]}}}],"schema":"https://github.com/citation-style-language/schema/raw/master/csl-citation.json"} </w:instrText>
+        <w:instrText xml:space="preserve"> ADDIN ZOTERO_ITEM CSL_CITATION {"citationID":"LLbytVPC","properties":{"formattedCitation":"(Mehl, 2006)","plainCitation":"(Mehl, 2006)","noteIndex":0},"citationItems":[{"id":334,"uris":["http://zotero.org/users/6167216/items/D9Z85QL9"],"uri":["http://zotero.org/users/6167216/items/D9Z85QL9"],"itemData":{"id":334,"type":"chapter","container-title":"Handbook of multimethod measurement in psychology.","event-place":"Washington","ISBN":"978-1-59147-318-3","language":"en","note":"DOI: 10.1037/11383-011","page":"141-156","publisher":"American Psychological Association","publisher-place":"Washington","source":"DOI.org (Crossref)","title":"Quantitative Text Analysis.","URL":"http://content.apa.org/books/11383-011","editor":[{"family":"Eid","given":"Michael"},{"family":"Diener","given":"Ed"}],"author":[{"family":"Mehl","given":"Matthias R."}],"accessed":{"date-parts":[["2019",12,26]]},"issued":{"date-parts":[["2006"]]}}}],"schema":"https://github.com/citation-style-language/schema/raw/master/csl-citation.json"} </w:instrText>
       </w:r>
       <w:r>
         <w:rPr>
@@ -1700,7 +2553,7 @@
           <w:noProof/>
           <w:lang w:val="en-US"/>
         </w:rPr>
-        <w:t>(Blei, Ng, &amp; Jordan, 2003)</w:t>
+        <w:t>(Mehl, 2006)</w:t>
       </w:r>
       <w:r>
         <w:rPr>
@@ -1714,109 +2567,6 @@
         </w:rPr>
         <w:t>.</w:t>
       </w:r>
-      <w:r>
-        <w:rPr>
-          <w:lang w:val="en-US"/>
-        </w:rPr>
-        <w:t xml:space="preserve"> The model followed traditions from LSI </w:t>
-      </w:r>
-      <w:proofErr w:type="gramStart"/>
-      <w:r>
-        <w:rPr>
-          <w:lang w:val="en-US"/>
-        </w:rPr>
-        <w:t>but .</w:t>
-      </w:r>
-      <w:proofErr w:type="gramEnd"/>
-      <w:r>
-        <w:rPr>
-          <w:lang w:val="en-US"/>
-        </w:rPr>
-        <w:t xml:space="preserve"> The name</w:t>
-      </w:r>
-    </w:p>
-    <w:p>
-      <w:pPr>
-        <w:rPr>
-          <w:lang w:val="en-US"/>
-        </w:rPr>
-      </w:pPr>
-    </w:p>
-    <w:p>
-      <w:pPr>
-        <w:rPr>
-          <w:lang w:val="en-US"/>
-        </w:rPr>
-      </w:pPr>
-      <w:r>
-        <w:rPr>
-          <w:lang w:val="en-US"/>
-        </w:rPr>
-        <w:t>Since then</w:t>
-      </w:r>
-      <w:r>
-        <w:rPr>
-          <w:lang w:val="en-US"/>
-        </w:rPr>
-        <w:t xml:space="preserve"> a wealth of computerized</w:t>
-      </w:r>
-    </w:p>
-    <w:p>
-      <w:pPr>
-        <w:rPr>
-          <w:lang w:val="en-US"/>
-        </w:rPr>
-      </w:pPr>
-    </w:p>
-    <w:p>
-      <w:pPr>
-        <w:rPr>
-          <w:lang w:val="en-US"/>
-        </w:rPr>
-      </w:pPr>
-      <w:r>
-        <w:rPr>
-          <w:lang w:val="en-US"/>
-        </w:rPr>
-        <w:t xml:space="preserve">Now, the combination of computers with massive computing power and the increasing digitalization of data has caused a change in the way text analysis is possible </w:t>
-      </w:r>
-      <w:r>
-        <w:rPr>
-          <w:lang w:val="en-US"/>
-        </w:rPr>
-        <w:fldChar w:fldCharType="begin"/>
-      </w:r>
-      <w:r>
-        <w:rPr>
-          <w:lang w:val="en-US"/>
-        </w:rPr>
-        <w:instrText xml:space="preserve"> ADDIN ZOTERO_ITEM CSL_CITATION {"citationID":"LLbytVPC","properties":{"formattedCitation":"(Mehl, 2006)","plainCitation":"(Mehl, 2006)","noteIndex":0},"citationItems":[{"id":334,"uris":["http://zotero.org/users/6167216/items/D9Z85QL9"],"uri":["http://zotero.org/users/6167216/items/D9Z85QL9"],"itemData":{"id":334,"type":"chapter","container-title":"Handbook of multimethod measurement in psychology.","event-place":"Washington","ISBN":"978-1-59147-318-3","language":"en","note":"DOI: 10.1037/11383-011","page":"141-156","publisher":"American Psychological Association","publisher-place":"Washington","source":"DOI.org (Crossref)","title":"Quantitative Text Analysis.","URL":"http://content.apa.org/books/11383-011","editor":[{"family":"Eid","given":"Michael"},{"family":"Diener","given":"Ed"}],"author":[{"family":"Mehl","given":"Matthias R."}],"accessed":{"date-parts":[["2019",12,26]]},"issued":{"date-parts":[["2006"]]}}}],"schema":"https://github.com/citation-style-language/schema/raw/master/csl-citation.json"} </w:instrText>
-      </w:r>
-      <w:r>
-        <w:rPr>
-          <w:lang w:val="en-US"/>
-        </w:rPr>
-        <w:fldChar w:fldCharType="separate"/>
-      </w:r>
-      <w:r>
-        <w:rPr>
-          <w:noProof/>
-          <w:lang w:val="en-US"/>
-        </w:rPr>
-        <w:t>(Mehl, 2006)</w:t>
-      </w:r>
-      <w:r>
-        <w:rPr>
-          <w:lang w:val="en-US"/>
-        </w:rPr>
-        <w:fldChar w:fldCharType="end"/>
-      </w:r>
-      <w:r>
-        <w:rPr>
-          <w:lang w:val="en-US"/>
-        </w:rPr>
-        <w:t>.</w:t>
-      </w:r>
     </w:p>
     <w:p>
       <w:pPr>
@@ -1916,7 +2666,7 @@
         </w:rPr>
         <w:t xml:space="preserve"> frequencies (</w:t>
       </w:r>
-      <w:hyperlink r:id="rId7" w:history="1">
+      <w:hyperlink r:id="rId8" w:history="1">
         <w:r>
           <w:rPr>
             <w:rStyle w:val="Hyperlink"/>
@@ -1999,272 +2749,234 @@
           <w:szCs w:val="23"/>
           <w:lang w:val="en-US" w:eastAsia="da-DK"/>
         </w:rPr>
-        <w:lastRenderedPageBreak/>
         <w:br/>
         <w:t>In practice, LSI is much faster to train than LDA, but has lower accuracy.</w:t>
       </w:r>
     </w:p>
     <w:p>
       <w:pPr>
+        <w:spacing w:line="240" w:lineRule="auto"/>
+        <w:rPr>
+          <w:rFonts w:ascii="Segoe UI" w:eastAsia="Times New Roman" w:hAnsi="Segoe UI" w:cs="Times New Roman"/>
+          <w:color w:val="333333"/>
+          <w:sz w:val="23"/>
+          <w:szCs w:val="23"/>
+          <w:lang w:val="en-US" w:eastAsia="da-DK"/>
+        </w:rPr>
+      </w:pPr>
+    </w:p>
+    <w:p>
+      <w:pPr>
+        <w:spacing w:line="240" w:lineRule="auto"/>
+        <w:rPr>
+          <w:rFonts w:ascii="Times New Roman" w:eastAsia="Times New Roman" w:hAnsi="Times New Roman" w:cs="Times New Roman"/>
+          <w:lang w:val="en-US" w:eastAsia="da-DK"/>
+        </w:rPr>
+      </w:pPr>
+      <w:r>
+        <w:rPr>
+          <w:rFonts w:ascii="Georgia" w:eastAsia="Times New Roman" w:hAnsi="Georgia" w:cs="Times New Roman"/>
+          <w:spacing w:val="-1"/>
+          <w:sz w:val="32"/>
+          <w:szCs w:val="32"/>
+          <w:shd w:val="clear" w:color="auto" w:fill="FFFFFF"/>
+          <w:lang w:val="en-US" w:eastAsia="da-DK"/>
+        </w:rPr>
+        <w:t>LDA states that each document in a corpus is a combination of a fixed number of topics. A topic has a probability of generating various words, where the words are all the observed words in the corpus.</w:t>
+      </w:r>
+    </w:p>
+    <w:p>
+      <w:pPr>
+        <w:spacing w:line="240" w:lineRule="auto"/>
+        <w:rPr>
+          <w:rFonts w:ascii="Segoe UI" w:eastAsia="Times New Roman" w:hAnsi="Segoe UI" w:cs="Times New Roman"/>
+          <w:color w:val="333333"/>
+          <w:sz w:val="23"/>
+          <w:szCs w:val="23"/>
+          <w:lang w:val="en-US" w:eastAsia="da-DK"/>
+        </w:rPr>
+      </w:pPr>
+    </w:p>
+    <w:p>
+      <w:pPr>
+        <w:pStyle w:val="Overskrift1"/>
+        <w:rPr>
+          <w:lang w:val="en-US" w:eastAsia="da-DK"/>
+        </w:rPr>
+      </w:pPr>
+      <w:r>
+        <w:rPr>
+          <w:lang w:val="en-US" w:eastAsia="da-DK"/>
+        </w:rPr>
+        <w:t>Materials and Methods</w:t>
+      </w:r>
+    </w:p>
+    <w:p>
+      <w:pPr>
         <w:pStyle w:val="Overskrift2"/>
         <w:rPr>
-          <w:lang w:val="en-US"/>
-        </w:rPr>
-      </w:pPr>
-      <w:r>
-        <w:rPr>
-          <w:lang w:val="en-US"/>
-        </w:rPr>
-        <w:t>Case</w:t>
-      </w:r>
-      <w:r>
-        <w:rPr>
-          <w:lang w:val="en-US"/>
-        </w:rPr>
-        <w:t xml:space="preserve"> Study</w:t>
-      </w:r>
-      <w:r>
-        <w:rPr>
-          <w:lang w:val="en-US"/>
-        </w:rPr>
-        <w:t>: Security Now Podcast</w:t>
-      </w:r>
-    </w:p>
-    <w:p>
-      <w:pPr>
-        <w:rPr>
-          <w:lang w:val="en-US"/>
-        </w:rPr>
-      </w:pPr>
-      <w:r>
-        <w:rPr>
-          <w:lang w:val="en-US" w:eastAsia="da-DK"/>
-        </w:rPr>
-        <w:t xml:space="preserve">The podcast “Security Now” (SN) has been running continuously since 2005. Its two hosts, Steve Gibson and Leo Laporte, in their own </w:t>
-      </w:r>
-      <w:r>
-        <w:rPr>
-          <w:lang w:val="en-US"/>
-        </w:rPr>
-        <w:t>words “</w:t>
-      </w:r>
-      <w:r>
-        <w:rPr>
-          <w:i/>
-          <w:iCs/>
-          <w:lang w:val="en-US" w:eastAsia="da-DK"/>
-        </w:rPr>
-        <w:t>spend somewhat shy of two hours each week to discuss important issues of personal computer security</w:t>
-      </w:r>
-      <w:r>
-        <w:rPr>
-          <w:i/>
-          <w:iCs/>
-          <w:lang w:val="en-US" w:eastAsia="da-DK"/>
-        </w:rPr>
-        <w:t xml:space="preserve">.” </w:t>
-      </w:r>
-      <w:r>
-        <w:fldChar w:fldCharType="begin"/>
-      </w:r>
-      <w:r>
-        <w:rPr>
-          <w:lang w:val="en-US"/>
-        </w:rPr>
-        <w:instrText xml:space="preserve"> ADDIN ZOTERO_ITEM CSL_CITATION {"citationID":"u2u2HlFS","properties":{"formattedCitation":"(\\uc0\\u8216{}GRC\\uc0\\u160{}|\\uc0\\u160{}Security Now! Episode Archive\\uc0\\u8217{}, n.d.)","plainCitation":"(‘GRC | Security Now! Episode Archive’, n.d.)","noteIndex":0},"citationItems":[{"id":341,"uris":["http://zotero.org/users/6167216/items/UTMCTH9L"],"uri":["http://zotero.org/users/6167216/items/UTMCTH9L"],"itemData":{"id":341,"type":"webpage","title":"GRC | Security Now! Episode Archive","URL":"https://www.grc.com/securitynow.htm","accessed":{"date-parts":[["2019",12,26]]}}}],"schema":"https://github.com/citation-style-language/schema/raw/master/csl-citation.json"} </w:instrText>
-      </w:r>
-      <w:r>
-        <w:fldChar w:fldCharType="separate"/>
-      </w:r>
-      <w:r>
-        <w:rPr>
-          <w:lang w:val="en-US"/>
-        </w:rPr>
-        <w:t>(‘GRC | Security Now! Episode Archive’, n.d.)</w:t>
-      </w:r>
-      <w:r>
-        <w:fldChar w:fldCharType="end"/>
-      </w:r>
-      <w:r>
-        <w:rPr>
-          <w:lang w:val="en-US"/>
-        </w:rPr>
-        <w:t>. Here w</w:t>
-      </w:r>
-      <w:r>
-        <w:rPr>
-          <w:lang w:val="en-US"/>
-        </w:rPr>
-        <w:t>e use transcripts of the podcasts to train several LDA models,</w:t>
+          <w:lang w:val="en-US" w:eastAsia="da-DK"/>
+        </w:rPr>
+      </w:pPr>
+      <w:r>
+        <w:rPr>
+          <w:lang w:val="en-US" w:eastAsia="da-DK"/>
+        </w:rPr>
+        <w:t>Data statement</w:t>
+      </w:r>
+    </w:p>
+    <w:p>
+      <w:pPr>
+        <w:rPr>
+          <w:lang w:val="en-US" w:eastAsia="da-DK"/>
+        </w:rPr>
+      </w:pPr>
+      <w:r>
+        <w:rPr>
+          <w:lang w:val="en-US" w:eastAsia="da-DK"/>
+        </w:rPr>
+        <w:t>Data consist</w:t>
+      </w:r>
+      <w:r>
+        <w:rPr>
+          <w:lang w:val="en-US" w:eastAsia="da-DK"/>
+        </w:rPr>
+        <w:t>ed</w:t>
+      </w:r>
+      <w:r>
+        <w:rPr>
+          <w:lang w:val="en-US" w:eastAsia="da-DK"/>
+        </w:rPr>
+        <w:t xml:space="preserve"> of transcripts of 730 </w:t>
+      </w:r>
+      <w:r>
+        <w:rPr>
+          <w:lang w:val="en-US" w:eastAsia="da-DK"/>
+        </w:rPr>
+        <w:t>‘</w:t>
+      </w:r>
+      <w:r>
+        <w:rPr>
+          <w:lang w:val="en-US" w:eastAsia="da-DK"/>
+        </w:rPr>
+        <w:t>Security Now</w:t>
+      </w:r>
+      <w:r>
+        <w:rPr>
+          <w:lang w:val="en-US" w:eastAsia="da-DK"/>
+        </w:rPr>
+        <w:t>’</w:t>
+      </w:r>
+      <w:r>
+        <w:rPr>
+          <w:lang w:val="en-US" w:eastAsia="da-DK"/>
+        </w:rPr>
+        <w:t xml:space="preserve"> podcast episodes, scraped from the public website www.grc.com/securitynow.htm. Data was gathered strictly for academic research purposes. Speaker demographic </w:t>
+      </w:r>
+      <w:r>
+        <w:rPr>
+          <w:lang w:val="en-US" w:eastAsia="da-DK"/>
+        </w:rPr>
+        <w:t>was</w:t>
+      </w:r>
+      <w:r>
+        <w:rPr>
+          <w:lang w:val="en-US" w:eastAsia="da-DK"/>
+        </w:rPr>
+        <w:t xml:space="preserve"> predominantly homogenic (white, male, American, 30+) and consistent throughout the dataset. The texts </w:t>
+      </w:r>
+      <w:r>
+        <w:rPr>
+          <w:lang w:val="en-US" w:eastAsia="da-DK"/>
+        </w:rPr>
+        <w:t>were</w:t>
+      </w:r>
+      <w:r>
+        <w:rPr>
+          <w:lang w:val="en-US" w:eastAsia="da-DK"/>
+        </w:rPr>
+        <w:t xml:space="preserve"> of semi-unstructured, conversational nature and the topic </w:t>
+      </w:r>
+      <w:r>
+        <w:rPr>
+          <w:lang w:val="en-US" w:eastAsia="da-DK"/>
+        </w:rPr>
+        <w:lastRenderedPageBreak/>
+        <w:t xml:space="preserve">range </w:t>
+      </w:r>
+      <w:r>
+        <w:rPr>
+          <w:lang w:val="en-US" w:eastAsia="da-DK"/>
+        </w:rPr>
+        <w:t>was</w:t>
+      </w:r>
+      <w:r>
+        <w:rPr>
+          <w:lang w:val="en-US" w:eastAsia="da-DK"/>
+        </w:rPr>
+        <w:t xml:space="preserve"> narrow; each episode </w:t>
+      </w:r>
+      <w:r>
+        <w:rPr>
+          <w:lang w:val="en-US" w:eastAsia="da-DK"/>
+        </w:rPr>
+        <w:t>discusses</w:t>
+      </w:r>
+      <w:r>
+        <w:rPr>
+          <w:lang w:val="en-US" w:eastAsia="da-DK"/>
+        </w:rPr>
+        <w:t xml:space="preserve"> </w:t>
+      </w:r>
+      <w:r>
+        <w:rPr>
+          <w:lang w:val="en-US" w:eastAsia="da-DK"/>
+        </w:rPr>
+        <w:t xml:space="preserve">issues of </w:t>
+      </w:r>
+      <w:r>
+        <w:rPr>
+          <w:lang w:val="en-US" w:eastAsia="da-DK"/>
+        </w:rPr>
+        <w:t xml:space="preserve">personal computer security, but due to the format are sometimes more private in nature. Data was scraped for the period August 2015 </w:t>
+      </w:r>
+      <w:r>
+        <w:rPr>
+          <w:lang w:val="en-US" w:eastAsia="da-DK"/>
+        </w:rPr>
+        <w:t>-</w:t>
+      </w:r>
+      <w:r>
+        <w:rPr>
+          <w:lang w:val="en-US" w:eastAsia="da-DK"/>
+        </w:rPr>
+        <w:t xml:space="preserve"> October 2019.</w:t>
+      </w:r>
+    </w:p>
+    <w:p>
+      <w:pPr>
+        <w:pStyle w:val="Overskrift2"/>
+        <w:rPr>
+          <w:lang w:val="en-US" w:eastAsia="da-DK"/>
+        </w:rPr>
+      </w:pPr>
+      <w:r>
+        <w:rPr>
+          <w:lang w:val="en-US" w:eastAsia="da-DK"/>
+        </w:rPr>
+        <w:t>GitHub</w:t>
+      </w:r>
+      <w:r>
+        <w:rPr>
+          <w:lang w:val="en-US" w:eastAsia="da-DK"/>
+        </w:rPr>
+        <w:t xml:space="preserve"> Repository</w:t>
       </w:r>
     </w:p>
     <w:p>
       <w:pPr>
         <w:spacing w:line="240" w:lineRule="auto"/>
         <w:rPr>
-          <w:rFonts w:ascii="Times New Roman" w:eastAsia="Times New Roman" w:hAnsi="Times New Roman" w:cs="Times New Roman"/>
-          <w:lang w:val="en-US" w:eastAsia="da-DK"/>
-        </w:rPr>
-      </w:pPr>
-    </w:p>
-    <w:p>
-      <w:pPr>
-        <w:rPr>
-          <w:lang w:val="en-US"/>
-        </w:rPr>
-      </w:pPr>
-    </w:p>
-    <w:p>
-      <w:pPr>
-        <w:pStyle w:val="Overskrift1"/>
-        <w:rPr>
-          <w:lang w:val="en-US" w:eastAsia="da-DK"/>
-        </w:rPr>
-      </w:pPr>
-      <w:r>
-        <w:rPr>
-          <w:lang w:val="en-US" w:eastAsia="da-DK"/>
-        </w:rPr>
-        <w:t>Materials and Methods</w:t>
-      </w:r>
-    </w:p>
-    <w:p>
-      <w:pPr>
-        <w:pStyle w:val="Overskrift2"/>
-        <w:rPr>
-          <w:lang w:val="en-US" w:eastAsia="da-DK"/>
-        </w:rPr>
-      </w:pPr>
-      <w:r>
-        <w:rPr>
-          <w:lang w:val="en-US" w:eastAsia="da-DK"/>
-        </w:rPr>
-        <w:t>Data statement</w:t>
-      </w:r>
-    </w:p>
-    <w:p>
-      <w:pPr>
-        <w:rPr>
-          <w:lang w:val="en-US" w:eastAsia="da-DK"/>
-        </w:rPr>
-      </w:pPr>
-      <w:r>
-        <w:rPr>
-          <w:lang w:val="en-US" w:eastAsia="da-DK"/>
-        </w:rPr>
-        <w:t>Data consist</w:t>
-      </w:r>
-      <w:r>
-        <w:rPr>
-          <w:lang w:val="en-US" w:eastAsia="da-DK"/>
-        </w:rPr>
-        <w:t>ed</w:t>
-      </w:r>
-      <w:r>
-        <w:rPr>
-          <w:lang w:val="en-US" w:eastAsia="da-DK"/>
-        </w:rPr>
-        <w:t xml:space="preserve"> of transcripts of 730 “Security Now” podcast episodes, scraped from the public website www.grc.com/securitynow.htm. Data was gathered strictly for academic research purposes. Speaker demographic </w:t>
-      </w:r>
-      <w:r>
-        <w:rPr>
-          <w:lang w:val="en-US" w:eastAsia="da-DK"/>
-        </w:rPr>
-        <w:t>was</w:t>
-      </w:r>
-      <w:r>
-        <w:rPr>
-          <w:lang w:val="en-US" w:eastAsia="da-DK"/>
-        </w:rPr>
-        <w:t xml:space="preserve"> predominantly homogenic (white, male, American, 30+) and consistent throughout the dataset. The texts </w:t>
-      </w:r>
-      <w:r>
-        <w:rPr>
-          <w:lang w:val="en-US" w:eastAsia="da-DK"/>
-        </w:rPr>
-        <w:t>were</w:t>
-      </w:r>
-      <w:r>
-        <w:rPr>
-          <w:lang w:val="en-US" w:eastAsia="da-DK"/>
-        </w:rPr>
-        <w:t xml:space="preserve"> of semi-unstructured, conversational nature and the topic range </w:t>
-      </w:r>
-      <w:r>
-        <w:rPr>
-          <w:lang w:val="en-US" w:eastAsia="da-DK"/>
-        </w:rPr>
-        <w:t>was</w:t>
-      </w:r>
-      <w:r>
-        <w:rPr>
-          <w:lang w:val="en-US" w:eastAsia="da-DK"/>
-        </w:rPr>
-        <w:t xml:space="preserve"> narrow; each episode </w:t>
-      </w:r>
-      <w:r>
-        <w:rPr>
-          <w:lang w:val="en-US" w:eastAsia="da-DK"/>
-        </w:rPr>
-        <w:t>discusses</w:t>
-      </w:r>
-      <w:r>
-        <w:rPr>
-          <w:lang w:val="en-US" w:eastAsia="da-DK"/>
-        </w:rPr>
-        <w:t xml:space="preserve"> </w:t>
-      </w:r>
-      <w:r>
-        <w:rPr>
-          <w:lang w:val="en-US" w:eastAsia="da-DK"/>
-        </w:rPr>
-        <w:t xml:space="preserve">issues of </w:t>
-      </w:r>
-      <w:r>
-        <w:rPr>
-          <w:lang w:val="en-US" w:eastAsia="da-DK"/>
-        </w:rPr>
-        <w:t xml:space="preserve">personal computer security, but due to the format are sometimes more private in nature. Data was scraped for the period August 2015 </w:t>
-      </w:r>
-      <w:r>
-        <w:rPr>
-          <w:lang w:val="en-US" w:eastAsia="da-DK"/>
-        </w:rPr>
-        <w:t>-</w:t>
-      </w:r>
-      <w:r>
-        <w:rPr>
-          <w:lang w:val="en-US" w:eastAsia="da-DK"/>
-        </w:rPr>
-        <w:t xml:space="preserve"> October 2019.</w:t>
-      </w:r>
-    </w:p>
-    <w:p>
-      <w:pPr>
-        <w:pStyle w:val="Overskrift2"/>
-        <w:rPr>
-          <w:lang w:val="en-US" w:eastAsia="da-DK"/>
-        </w:rPr>
-      </w:pPr>
-      <w:proofErr w:type="spellStart"/>
-      <w:r>
-        <w:rPr>
-          <w:lang w:val="en-US" w:eastAsia="da-DK"/>
-        </w:rPr>
-        <w:t>Github</w:t>
-      </w:r>
-      <w:proofErr w:type="spellEnd"/>
-      <w:r>
-        <w:rPr>
-          <w:lang w:val="en-US" w:eastAsia="da-DK"/>
-        </w:rPr>
-        <w:t xml:space="preserve"> Repository</w:t>
-      </w:r>
-    </w:p>
-    <w:p>
-      <w:pPr>
-        <w:spacing w:line="240" w:lineRule="auto"/>
-        <w:rPr>
           <w:lang w:val="en-US"/>
         </w:rPr>
       </w:pPr>
@@ -2274,21 +2986,19 @@
         </w:rPr>
         <w:t xml:space="preserve">All scripts used for analysis can be found in the </w:t>
       </w:r>
-      <w:proofErr w:type="spellStart"/>
-      <w:r>
-        <w:rPr>
-          <w:lang w:val="en-US" w:eastAsia="da-DK"/>
-        </w:rPr>
-        <w:t>github</w:t>
-      </w:r>
-      <w:proofErr w:type="spellEnd"/>
+      <w:r>
+        <w:rPr>
+          <w:lang w:val="en-US" w:eastAsia="da-DK"/>
+        </w:rPr>
+        <w:t>GitHub</w:t>
+      </w:r>
       <w:r>
         <w:rPr>
           <w:lang w:val="en-US" w:eastAsia="da-DK"/>
         </w:rPr>
         <w:t xml:space="preserve"> repository </w:t>
       </w:r>
-      <w:hyperlink r:id="rId8" w:history="1">
+      <w:hyperlink r:id="rId9" w:history="1">
         <w:r>
           <w:rPr>
             <w:rStyle w:val="Hyperlink"/>
@@ -2300,13 +3010,6 @@
     </w:p>
     <w:p>
       <w:pPr>
-        <w:rPr>
-          <w:lang w:val="en-US" w:eastAsia="da-DK"/>
-        </w:rPr>
-      </w:pPr>
-    </w:p>
-    <w:p>
-      <w:pPr>
         <w:pStyle w:val="Overskrift2"/>
         <w:rPr>
           <w:lang w:val="en-US" w:eastAsia="da-DK"/>
@@ -2349,7 +3052,7 @@
         </w:rPr>
         <w:t xml:space="preserve">Data was scraped from the website </w:t>
       </w:r>
-      <w:hyperlink r:id="rId9" w:history="1">
+      <w:hyperlink r:id="rId10" w:history="1">
         <w:r>
           <w:rPr>
             <w:rStyle w:val="Hyperlink"/>
@@ -2362,7 +3065,13 @@
         <w:rPr>
           <w:lang w:val="en-US" w:eastAsia="da-DK"/>
         </w:rPr>
-        <w:t xml:space="preserve"> using the script “</w:t>
+        <w:t xml:space="preserve"> using the script </w:t>
+      </w:r>
+      <w:r>
+        <w:rPr>
+          <w:lang w:val="en-US" w:eastAsia="da-DK"/>
+        </w:rPr>
+        <w:t>‘</w:t>
       </w:r>
       <w:r>
         <w:rPr>
@@ -2376,7 +3085,13 @@
         <w:rPr>
           <w:lang w:val="en-US" w:eastAsia="da-DK"/>
         </w:rPr>
-        <w:t xml:space="preserve">”. The script utilizes the </w:t>
+        <w:t>’</w:t>
+      </w:r>
+      <w:r>
+        <w:rPr>
+          <w:lang w:val="en-US" w:eastAsia="da-DK"/>
+        </w:rPr>
+        <w:t xml:space="preserve">. The script utilizes the </w:t>
       </w:r>
       <w:r>
         <w:rPr>
@@ -2465,8 +3180,13 @@
         <w:rPr>
           <w:lang w:val="en-US" w:eastAsia="da-DK"/>
         </w:rPr>
-        <w:lastRenderedPageBreak/>
-        <w:t>All files were merged and metadata was extracted using the “</w:t>
+        <w:t xml:space="preserve">All files were merged and metadata was extracted using the </w:t>
+      </w:r>
+      <w:r>
+        <w:rPr>
+          <w:lang w:val="en-US" w:eastAsia="da-DK"/>
+        </w:rPr>
+        <w:t>‘</w:t>
       </w:r>
       <w:proofErr w:type="spellStart"/>
       <w:r>
@@ -2492,7 +3212,13 @@
         <w:rPr>
           <w:lang w:val="en-US" w:eastAsia="da-DK"/>
         </w:rPr>
-        <w:t xml:space="preserve">” script. This step was done in </w:t>
+        <w:t>’</w:t>
+      </w:r>
+      <w:r>
+        <w:rPr>
+          <w:lang w:val="en-US" w:eastAsia="da-DK"/>
+        </w:rPr>
+        <w:t xml:space="preserve"> script. This step was done in </w:t>
       </w:r>
       <w:r>
         <w:rPr>
@@ -2693,13 +3419,7 @@
         <w:rPr>
           <w:lang w:val="en-US" w:eastAsia="da-DK"/>
         </w:rPr>
-        <w:t xml:space="preserve"> </w:t>
-      </w:r>
-      <w:r>
-        <w:rPr>
-          <w:lang w:val="en-US" w:eastAsia="da-DK"/>
-        </w:rPr>
-        <w:t>– SPECIFY THE SCRIPT</w:t>
+        <w:t xml:space="preserve">. </w:t>
       </w:r>
     </w:p>
     <w:p>
@@ -2741,6 +3461,8 @@
       </w:r>
       <w:r>
         <w:rPr>
+          <w:b/>
+          <w:bCs/>
           <w:lang w:val="en-US" w:eastAsia="da-DK"/>
         </w:rPr>
         <w:t xml:space="preserve"> </w:t>
@@ -2749,6 +3471,18 @@
         <w:rPr>
           <w:lang w:val="en-US" w:eastAsia="da-DK"/>
         </w:rPr>
+        <w:t>package</w:t>
+      </w:r>
+      <w:r>
+        <w:rPr>
+          <w:lang w:val="en-US" w:eastAsia="da-DK"/>
+        </w:rPr>
+        <w:t xml:space="preserve"> </w:t>
+      </w:r>
+      <w:r>
+        <w:rPr>
+          <w:lang w:val="en-US" w:eastAsia="da-DK"/>
+        </w:rPr>
         <w:fldChar w:fldCharType="begin"/>
       </w:r>
       <w:r>
@@ -2780,13 +3514,73 @@
         <w:rPr>
           <w:lang w:val="en-US" w:eastAsia="da-DK"/>
         </w:rPr>
-        <w:t xml:space="preserve"> </w:t>
-      </w:r>
-      <w:r>
-        <w:rPr>
-          <w:lang w:val="en-US" w:eastAsia="da-DK"/>
-        </w:rPr>
-        <w:t>package – SPECIFY THE SCRIPT</w:t>
+        <w:t xml:space="preserve">. </w:t>
+      </w:r>
+      <w:r>
+        <w:rPr>
+          <w:lang w:val="en-US" w:eastAsia="da-DK"/>
+        </w:rPr>
+        <w:t xml:space="preserve">The procedure for </w:t>
+      </w:r>
+      <w:r>
+        <w:rPr>
+          <w:lang w:val="en-US" w:eastAsia="da-DK"/>
+        </w:rPr>
+        <w:t xml:space="preserve">cleanup and modelling of the data </w:t>
+      </w:r>
+      <w:r>
+        <w:rPr>
+          <w:lang w:val="en-US" w:eastAsia="da-DK"/>
+        </w:rPr>
+        <w:t xml:space="preserve">can be seen in </w:t>
+      </w:r>
+      <w:r>
+        <w:rPr>
+          <w:lang w:val="en-US" w:eastAsia="da-DK"/>
+        </w:rPr>
+        <w:t xml:space="preserve">the script </w:t>
+      </w:r>
+      <w:r>
+        <w:rPr>
+          <w:lang w:val="en-US" w:eastAsia="da-DK"/>
+        </w:rPr>
+        <w:t>‘</w:t>
+      </w:r>
+      <w:r>
+        <w:rPr>
+          <w:i/>
+          <w:iCs/>
+          <w:lang w:val="en-US" w:eastAsia="da-DK"/>
+        </w:rPr>
+        <w:t>lda_by_episode</w:t>
+      </w:r>
+      <w:r>
+        <w:rPr>
+          <w:i/>
+          <w:iCs/>
+          <w:lang w:val="en-US" w:eastAsia="da-DK"/>
+        </w:rPr>
+        <w:t>.</w:t>
+      </w:r>
+      <w:r>
+        <w:rPr>
+          <w:i/>
+          <w:iCs/>
+          <w:lang w:val="en-US" w:eastAsia="da-DK"/>
+        </w:rPr>
+        <w:t>py</w:t>
+      </w:r>
+      <w:r>
+        <w:rPr>
+          <w:lang w:val="en-US" w:eastAsia="da-DK"/>
+        </w:rPr>
+        <w:t>’</w:t>
+      </w:r>
+      <w:r>
+        <w:rPr>
+          <w:lang w:val="en-US" w:eastAsia="da-DK"/>
+        </w:rPr>
+        <w:t>.</w:t>
       </w:r>
     </w:p>
     <w:p>
@@ -2806,7 +3600,7 @@
         </w:rPr>
         <w:t xml:space="preserve">Google data for comparisons was downloaded from </w:t>
       </w:r>
-      <w:hyperlink r:id="rId10" w:history="1">
+      <w:hyperlink r:id="rId11" w:history="1">
         <w:r>
           <w:rPr>
             <w:rStyle w:val="Hyperlink"/>
@@ -2819,21 +3613,109 @@
         <w:rPr>
           <w:lang w:val="en-US"/>
         </w:rPr>
-        <w:t>. Search parameters were “USA”, “2004-present”, “All categories” and “</w:t>
-      </w:r>
-      <w:proofErr w:type="spellStart"/>
-      <w:r>
-        <w:rPr>
-          <w:lang w:val="en-US"/>
-        </w:rPr>
-        <w:t>Websearch</w:t>
-      </w:r>
-      <w:proofErr w:type="spellEnd"/>
-      <w:r>
-        <w:rPr>
-          <w:lang w:val="en-US"/>
-        </w:rPr>
-        <w:t>”</w:t>
+        <w:t xml:space="preserve">. Search parameters were </w:t>
+      </w:r>
+      <w:r>
+        <w:rPr>
+          <w:lang w:val="en-US"/>
+        </w:rPr>
+        <w:t>‘</w:t>
+      </w:r>
+      <w:r>
+        <w:rPr>
+          <w:lang w:val="en-US"/>
+        </w:rPr>
+        <w:t>USA</w:t>
+      </w:r>
+      <w:r>
+        <w:rPr>
+          <w:lang w:val="en-US"/>
+        </w:rPr>
+        <w:t>’</w:t>
+      </w:r>
+      <w:r>
+        <w:rPr>
+          <w:lang w:val="en-US"/>
+        </w:rPr>
+        <w:t xml:space="preserve">, </w:t>
+      </w:r>
+      <w:r>
+        <w:rPr>
+          <w:lang w:val="en-US"/>
+        </w:rPr>
+        <w:t>‘</w:t>
+      </w:r>
+      <w:r>
+        <w:rPr>
+          <w:lang w:val="en-US"/>
+        </w:rPr>
+        <w:t>2004-present</w:t>
+      </w:r>
+      <w:r>
+        <w:rPr>
+          <w:lang w:val="en-US"/>
+        </w:rPr>
+        <w:t>’</w:t>
+      </w:r>
+      <w:r>
+        <w:rPr>
+          <w:lang w:val="en-US"/>
+        </w:rPr>
+        <w:t xml:space="preserve">, </w:t>
+      </w:r>
+      <w:r>
+        <w:rPr>
+          <w:lang w:val="en-US"/>
+        </w:rPr>
+        <w:t>‘</w:t>
+      </w:r>
+      <w:r>
+        <w:rPr>
+          <w:lang w:val="en-US"/>
+        </w:rPr>
+        <w:t>All categories</w:t>
+      </w:r>
+      <w:r>
+        <w:rPr>
+          <w:lang w:val="en-US"/>
+        </w:rPr>
+        <w:t>’</w:t>
+      </w:r>
+      <w:r>
+        <w:rPr>
+          <w:lang w:val="en-US"/>
+        </w:rPr>
+        <w:t xml:space="preserve"> and </w:t>
+      </w:r>
+      <w:r>
+        <w:rPr>
+          <w:lang w:val="en-US"/>
+        </w:rPr>
+        <w:t>‘</w:t>
+      </w:r>
+      <w:r>
+        <w:rPr>
+          <w:lang w:val="en-US"/>
+        </w:rPr>
+        <w:t>Web</w:t>
+      </w:r>
+      <w:r>
+        <w:rPr>
+          <w:lang w:val="en-US"/>
+        </w:rPr>
+        <w:t xml:space="preserve"> </w:t>
+      </w:r>
+      <w:r>
+        <w:rPr>
+          <w:lang w:val="en-US"/>
+        </w:rPr>
+        <w:t>search</w:t>
+      </w:r>
+      <w:r>
+        <w:rPr>
+          <w:lang w:val="en-US"/>
+        </w:rPr>
+        <w:t>’</w:t>
       </w:r>
       <w:r>
         <w:rPr>
@@ -2974,6 +3856,409 @@
     </w:p>
     <w:p>
       <w:pPr>
+        <w:pStyle w:val="Overskrift2"/>
+        <w:rPr>
+          <w:lang w:val="en-US" w:eastAsia="da-DK"/>
+        </w:rPr>
+      </w:pPr>
+      <w:r>
+        <w:rPr>
+          <w:lang w:val="en-US" w:eastAsia="da-DK"/>
+        </w:rPr>
+        <w:t>Model Specification</w:t>
+      </w:r>
+      <w:r>
+        <w:rPr>
+          <w:lang w:val="en-US" w:eastAsia="da-DK"/>
+        </w:rPr>
+        <w:t>s</w:t>
+      </w:r>
+    </w:p>
+    <w:p>
+      <w:pPr>
+        <w:pStyle w:val="Overskrift3"/>
+        <w:rPr>
+          <w:lang w:val="en-US" w:eastAsia="da-DK"/>
+        </w:rPr>
+      </w:pPr>
+      <w:r>
+        <w:rPr>
+          <w:lang w:val="en-US" w:eastAsia="da-DK"/>
+        </w:rPr>
+        <w:t>Cutoffs</w:t>
+      </w:r>
+    </w:p>
+    <w:p>
+      <w:pPr>
+        <w:rPr>
+          <w:lang w:val="en-US" w:eastAsia="da-DK"/>
+        </w:rPr>
+      </w:pPr>
+      <w:r>
+        <w:rPr>
+          <w:lang w:val="en-US" w:eastAsia="da-DK"/>
+        </w:rPr>
+        <w:t>After stop word removal, word frequencies were inspected manually to determine</w:t>
+      </w:r>
+      <w:r>
+        <w:rPr>
+          <w:lang w:val="en-US" w:eastAsia="da-DK"/>
+        </w:rPr>
+        <w:t xml:space="preserve"> an appropriate cutoff</w:t>
+      </w:r>
+      <w:r>
+        <w:rPr>
+          <w:lang w:val="en-US" w:eastAsia="da-DK"/>
+        </w:rPr>
+        <w:t xml:space="preserve"> for the model</w:t>
+      </w:r>
+      <w:r>
+        <w:rPr>
+          <w:lang w:val="en-US" w:eastAsia="da-DK"/>
+        </w:rPr>
+        <w:t xml:space="preserve">. According to </w:t>
+      </w:r>
+      <w:proofErr w:type="spellStart"/>
+      <w:r>
+        <w:rPr>
+          <w:lang w:val="en-US" w:eastAsia="da-DK"/>
+        </w:rPr>
+        <w:t>Ziph’s</w:t>
+      </w:r>
+      <w:proofErr w:type="spellEnd"/>
+      <w:r>
+        <w:rPr>
+          <w:lang w:val="en-US" w:eastAsia="da-DK"/>
+        </w:rPr>
+        <w:t xml:space="preserve"> law, words that occur more often, contain less information</w:t>
+      </w:r>
+      <w:r>
+        <w:rPr>
+          <w:lang w:val="en-US" w:eastAsia="da-DK"/>
+        </w:rPr>
+        <w:t xml:space="preserve"> </w:t>
+      </w:r>
+      <w:r>
+        <w:rPr>
+          <w:lang w:val="en-US" w:eastAsia="da-DK"/>
+        </w:rPr>
+        <w:fldChar w:fldCharType="begin"/>
+      </w:r>
+      <w:r>
+        <w:rPr>
+          <w:lang w:val="en-US" w:eastAsia="da-DK"/>
+        </w:rPr>
+        <w:instrText xml:space="preserve"> ADDIN ZOTERO_ITEM CSL_CITATION {"citationID":"hIdDwZ62","properties":{"formattedCitation":"(Newman, 2005)","plainCitation":"(Newman, 2005)","noteIndex":0},"citationItems":[{"id":345,"uris":["http://zotero.org/users/6167216/items/JVXDSHTB"],"uri":["http://zotero.org/users/6167216/items/JVXDSHTB"],"itemData":{"id":345,"type":"article-journal","abstract":"When the probability of measuring a particular value of some quantity varies inversely as a power of that value, the quantity is said to follow a power law, also known variously as Zipf's law or the Pareto distribution. Power laws appear widely in physics, biology, earth and planetary sciences, economics and finance, computer science, demography and the social sciences. For instance, the distributions of the sizes of cities, earthquakes, solar flares, moon craters, wars and people's personal fortunes all appear to follow power laws. The origin of power-law behaviour has been a topic of debate in the scientific community for more than a century. Here we review some of the empirical evidence for the existence of power-law forms and the theories proposed to explain them.","container-title":"Contemporary Physics","DOI":"10.1080/00107510500052444","ISSN":"0010-7514, 1366-5812","issue":"5","journalAbbreviation":"Contemporary Physics","note":"arXiv: cond-mat/0412004","page":"323-351","source":"arXiv.org","title":"Power laws, Pareto distributions and Zipf's law","volume":"46","author":[{"family":"Newman","given":"M. E. J."}],"issued":{"date-parts":[["2005",9]]}}}],"schema":"https://github.com/citation-style-language/schema/raw/master/csl-citation.json"} </w:instrText>
+      </w:r>
+      <w:r>
+        <w:rPr>
+          <w:lang w:val="en-US" w:eastAsia="da-DK"/>
+        </w:rPr>
+        <w:fldChar w:fldCharType="separate"/>
+      </w:r>
+      <w:r>
+        <w:rPr>
+          <w:noProof/>
+          <w:lang w:val="en-US" w:eastAsia="da-DK"/>
+        </w:rPr>
+        <w:t>(Newman, 2005)</w:t>
+      </w:r>
+      <w:r>
+        <w:rPr>
+          <w:lang w:val="en-US" w:eastAsia="da-DK"/>
+        </w:rPr>
+        <w:fldChar w:fldCharType="end"/>
+      </w:r>
+      <w:r>
+        <w:rPr>
+          <w:lang w:val="en-US" w:eastAsia="da-DK"/>
+        </w:rPr>
+        <w:t xml:space="preserve">. </w:t>
+      </w:r>
+      <w:r>
+        <w:rPr>
+          <w:lang w:val="en-US" w:eastAsia="da-DK"/>
+        </w:rPr>
+        <w:t>As a consequence</w:t>
+      </w:r>
+      <w:r>
+        <w:rPr>
+          <w:lang w:val="en-US" w:eastAsia="da-DK"/>
+        </w:rPr>
+        <w:t>,</w:t>
+      </w:r>
+      <w:r>
+        <w:rPr>
+          <w:lang w:val="en-US" w:eastAsia="da-DK"/>
+        </w:rPr>
+        <w:t xml:space="preserve"> </w:t>
+      </w:r>
+      <w:r>
+        <w:rPr>
+          <w:lang w:val="en-US" w:eastAsia="da-DK"/>
+        </w:rPr>
+        <w:t>t</w:t>
+      </w:r>
+      <w:r>
+        <w:rPr>
+          <w:lang w:val="en-US" w:eastAsia="da-DK"/>
+        </w:rPr>
+        <w:t>he LDA model was run with 3 different cutoffs:</w:t>
+      </w:r>
+    </w:p>
+    <w:p>
+      <w:pPr>
+        <w:pStyle w:val="Listeafsnit"/>
+        <w:numPr>
+          <w:ilvl w:val="0"/>
+          <w:numId w:val="8"/>
+        </w:numPr>
+        <w:rPr>
+          <w:lang w:val="en-US" w:eastAsia="da-DK"/>
+        </w:rPr>
+      </w:pPr>
+      <w:r>
+        <w:rPr>
+          <w:lang w:val="en-US" w:eastAsia="da-DK"/>
+        </w:rPr>
+        <w:lastRenderedPageBreak/>
+        <w:t>A cutoff that removed all words more frequent than the word “</w:t>
+      </w:r>
+      <w:r>
+        <w:rPr>
+          <w:lang w:val="en-US" w:eastAsia="da-DK"/>
+        </w:rPr>
+        <w:t>windows</w:t>
+      </w:r>
+      <w:r>
+        <w:rPr>
+          <w:lang w:val="en-US" w:eastAsia="da-DK"/>
+        </w:rPr>
+        <w:t>”. This was the first word determined by the researcher to be informative. Doing so corresponded to removing the 0,22% most frequent words.</w:t>
+      </w:r>
+    </w:p>
+    <w:p>
+      <w:pPr>
+        <w:pStyle w:val="Listeafsnit"/>
+        <w:numPr>
+          <w:ilvl w:val="0"/>
+          <w:numId w:val="8"/>
+        </w:numPr>
+        <w:rPr>
+          <w:lang w:val="en-US" w:eastAsia="da-DK"/>
+        </w:rPr>
+      </w:pPr>
+      <w:r>
+        <w:rPr>
+          <w:lang w:val="en-US" w:eastAsia="da-DK"/>
+        </w:rPr>
+        <w:t>A cutoff that removed the 18% most frequent words</w:t>
+      </w:r>
+    </w:p>
+    <w:p>
+      <w:pPr>
+        <w:pStyle w:val="Listeafsnit"/>
+        <w:numPr>
+          <w:ilvl w:val="0"/>
+          <w:numId w:val="8"/>
+        </w:numPr>
+        <w:rPr>
+          <w:lang w:val="en-US" w:eastAsia="da-DK"/>
+        </w:rPr>
+      </w:pPr>
+      <w:r>
+        <w:rPr>
+          <w:lang w:val="en-US" w:eastAsia="da-DK"/>
+        </w:rPr>
+        <w:t xml:space="preserve">A cutoff that removed the </w:t>
+      </w:r>
+      <w:r>
+        <w:rPr>
+          <w:lang w:val="en-US" w:eastAsia="da-DK"/>
+        </w:rPr>
+        <w:t>25</w:t>
+      </w:r>
+      <w:r>
+        <w:rPr>
+          <w:lang w:val="en-US" w:eastAsia="da-DK"/>
+        </w:rPr>
+        <w:t>% most frequent words</w:t>
+      </w:r>
+    </w:p>
+    <w:p>
+      <w:pPr>
+        <w:rPr>
+          <w:lang w:val="en-US" w:eastAsia="da-DK"/>
+        </w:rPr>
+      </w:pPr>
+      <w:r>
+        <w:rPr>
+          <w:lang w:val="en-US" w:eastAsia="da-DK"/>
+        </w:rPr>
+        <w:t xml:space="preserve">The cutoff </w:t>
+      </w:r>
+      <w:r>
+        <w:rPr>
+          <w:lang w:val="en-US" w:eastAsia="da-DK"/>
+        </w:rPr>
+        <w:t xml:space="preserve">was chosen </w:t>
+      </w:r>
+      <w:r>
+        <w:rPr>
+          <w:lang w:val="en-US" w:eastAsia="da-DK"/>
+        </w:rPr>
+        <w:t>which</w:t>
+      </w:r>
+      <w:r>
+        <w:rPr>
+          <w:lang w:val="en-US" w:eastAsia="da-DK"/>
+        </w:rPr>
+        <w:t>,</w:t>
+      </w:r>
+      <w:bookmarkStart w:id="0" w:name="_GoBack"/>
+      <w:bookmarkEnd w:id="0"/>
+      <w:r>
+        <w:rPr>
+          <w:lang w:val="en-US" w:eastAsia="da-DK"/>
+        </w:rPr>
+        <w:t xml:space="preserve"> combined with the optimal number of topics</w:t>
+      </w:r>
+      <w:r>
+        <w:rPr>
+          <w:lang w:val="en-US" w:eastAsia="da-DK"/>
+        </w:rPr>
+        <w:t xml:space="preserve"> </w:t>
+      </w:r>
+      <w:r>
+        <w:rPr>
+          <w:lang w:val="en-US" w:eastAsia="da-DK"/>
+        </w:rPr>
+        <w:t xml:space="preserve">(see below), </w:t>
+      </w:r>
+      <w:r>
+        <w:rPr>
+          <w:lang w:val="en-US" w:eastAsia="da-DK"/>
+        </w:rPr>
+        <w:t>resulted in the most promising topic categories (?)</w:t>
+      </w:r>
+      <w:r>
+        <w:rPr>
+          <w:lang w:val="en-US" w:eastAsia="da-DK"/>
+        </w:rPr>
+        <w:t>. Results from this model</w:t>
+      </w:r>
+      <w:r>
+        <w:rPr>
+          <w:lang w:val="en-US" w:eastAsia="da-DK"/>
+        </w:rPr>
+        <w:t xml:space="preserve"> </w:t>
+      </w:r>
+      <w:r>
+        <w:rPr>
+          <w:lang w:val="en-US" w:eastAsia="da-DK"/>
+        </w:rPr>
+        <w:t>are</w:t>
+      </w:r>
+      <w:r>
+        <w:rPr>
+          <w:lang w:val="en-US" w:eastAsia="da-DK"/>
+        </w:rPr>
+        <w:t xml:space="preserve"> reported on in the results section. </w:t>
+      </w:r>
+      <w:r>
+        <w:rPr>
+          <w:highlight w:val="yellow"/>
+          <w:lang w:val="en-US" w:eastAsia="da-DK"/>
+        </w:rPr>
+        <w:t>The rest can be seen in the appendix</w:t>
+      </w:r>
+    </w:p>
+    <w:p>
+      <w:pPr>
+        <w:pStyle w:val="Overskrift3"/>
+        <w:rPr>
+          <w:lang w:val="en-US" w:eastAsia="da-DK"/>
+        </w:rPr>
+      </w:pPr>
+      <w:r>
+        <w:rPr>
+          <w:lang w:val="en-US" w:eastAsia="da-DK"/>
+        </w:rPr>
+        <w:t>Number of Topics</w:t>
+      </w:r>
+    </w:p>
+    <w:p>
+      <w:pPr>
+        <w:rPr>
+          <w:lang w:val="en-US" w:eastAsia="da-DK"/>
+        </w:rPr>
+      </w:pPr>
+      <w:r>
+        <w:rPr>
+          <w:lang w:val="en-US" w:eastAsia="da-DK"/>
+        </w:rPr>
+        <w:t xml:space="preserve">The number of topics similarly was </w:t>
+      </w:r>
+      <w:r>
+        <w:rPr>
+          <w:lang w:val="en-US" w:eastAsia="da-DK"/>
+        </w:rPr>
+        <w:t xml:space="preserve">determined by an iterative process. </w:t>
+      </w:r>
+      <w:r>
+        <w:rPr>
+          <w:lang w:val="en-US" w:eastAsia="da-DK"/>
+        </w:rPr>
+        <w:t>The model was run with 5, 10, 15, 20 and 25 topics respectively. Again, the most promising model was chosen and results from this are reported below.</w:t>
+      </w:r>
+    </w:p>
+    <w:p>
+      <w:pPr>
+        <w:rPr>
+          <w:lang w:val="en-US" w:eastAsia="da-DK"/>
+        </w:rPr>
+      </w:pPr>
+    </w:p>
+    <w:p>
+      <w:pPr>
+        <w:rPr>
+          <w:lang w:val="en-US" w:eastAsia="da-DK"/>
+        </w:rPr>
+      </w:pPr>
+      <w:r>
+        <w:rPr>
+          <w:lang w:val="en-US" w:eastAsia="da-DK"/>
+        </w:rPr>
+        <w:t>MODEL SELECTION SHOULD BE BASED ON COHERENCE VALUE:</w:t>
+      </w:r>
+    </w:p>
+    <w:p>
+      <w:pPr>
+        <w:spacing w:line="240" w:lineRule="auto"/>
+        <w:rPr>
+          <w:rFonts w:ascii="Times New Roman" w:hAnsi="Times New Roman"/>
+          <w:lang w:val="en-US"/>
+        </w:rPr>
+      </w:pPr>
+      <w:hyperlink r:id="rId12" w:history="1">
+        <w:r>
+          <w:rPr>
+            <w:rStyle w:val="Hyperlink"/>
+            <w:lang w:val="en-US"/>
+          </w:rPr>
+          <w:t>https://medium.com/analytics-vidhya/building-a-topic-modelling-for-images-using-lda-and-transfer-learning-e55fcde024c6</w:t>
+        </w:r>
+      </w:hyperlink>
+      <w:r>
+        <w:rPr>
+          <w:rFonts w:ascii="Times New Roman" w:hAnsi="Times New Roman"/>
+          <w:lang w:val="en-US"/>
+        </w:rPr>
+        <w:t xml:space="preserve"> (under finding the optimal number of topics)</w:t>
+      </w:r>
+    </w:p>
+    <w:p>
+      <w:pPr>
         <w:pStyle w:val="Overskrift1"/>
         <w:rPr>
           <w:lang w:val="en-US" w:eastAsia="da-DK"/>
@@ -3120,7 +4405,7 @@
       </w:r>
     </w:p>
     <w:sectPr>
-      <w:headerReference w:type="default" r:id="rId11"/>
+      <w:headerReference w:type="default" r:id="rId13"/>
       <w:pgSz w:w="11900" w:h="16840"/>
       <w:pgMar w:top="1701" w:right="1134" w:bottom="1701" w:left="1134" w:header="709" w:footer="709" w:gutter="0"/>
       <w:cols w:space="708"/>
@@ -3174,6 +4459,31 @@
       </w:pPr>
       <w:r>
         <w:continuationSeparator/>
+      </w:r>
+    </w:p>
+  </w:footnote>
+  <w:footnote w:id="1">
+    <w:p>
+      <w:pPr>
+        <w:pStyle w:val="Fodnotetekst"/>
+      </w:pPr>
+      <w:r>
+        <w:rPr>
+          <w:rStyle w:val="Fodnotehenvisning"/>
+        </w:rPr>
+        <w:footnoteRef/>
+      </w:r>
+      <w:r>
+        <w:t xml:space="preserve"> A</w:t>
+      </w:r>
+      <w:r>
+        <w:t xml:space="preserve">fter </w:t>
+      </w:r>
+      <w:r>
+        <w:t xml:space="preserve">the German mathematician </w:t>
+      </w:r>
+      <w:r>
+        <w:t>Peter Gustav Lejeune Dirichlet</w:t>
       </w:r>
     </w:p>
   </w:footnote>
@@ -3494,6 +4804,119 @@
     </w:lvl>
   </w:abstractNum>
   <w:abstractNum w:abstractNumId="1" w15:restartNumberingAfterBreak="0">
+    <w:nsid w:val="291A7E6C"/>
+    <w:multiLevelType w:val="hybridMultilevel"/>
+    <w:tmpl w:val="A6F0EF6E"/>
+    <w:lvl w:ilvl="0" w:tplc="04060001">
+      <w:start w:val="1"/>
+      <w:numFmt w:val="bullet"/>
+      <w:lvlText w:val=""/>
+      <w:lvlJc w:val="left"/>
+      <w:pPr>
+        <w:ind w:left="720" w:hanging="360"/>
+      </w:pPr>
+      <w:rPr>
+        <w:rFonts w:ascii="Symbol" w:hAnsi="Symbol" w:hint="default"/>
+      </w:rPr>
+    </w:lvl>
+    <w:lvl w:ilvl="1" w:tplc="04060003" w:tentative="1">
+      <w:start w:val="1"/>
+      <w:numFmt w:val="bullet"/>
+      <w:lvlText w:val="o"/>
+      <w:lvlJc w:val="left"/>
+      <w:pPr>
+        <w:ind w:left="1440" w:hanging="360"/>
+      </w:pPr>
+      <w:rPr>
+        <w:rFonts w:ascii="Courier New" w:hAnsi="Courier New" w:cs="Courier New" w:hint="default"/>
+      </w:rPr>
+    </w:lvl>
+    <w:lvl w:ilvl="2" w:tplc="04060005" w:tentative="1">
+      <w:start w:val="1"/>
+      <w:numFmt w:val="bullet"/>
+      <w:lvlText w:val=""/>
+      <w:lvlJc w:val="left"/>
+      <w:pPr>
+        <w:ind w:left="2160" w:hanging="360"/>
+      </w:pPr>
+      <w:rPr>
+        <w:rFonts w:ascii="Wingdings" w:hAnsi="Wingdings" w:hint="default"/>
+      </w:rPr>
+    </w:lvl>
+    <w:lvl w:ilvl="3" w:tplc="04060001" w:tentative="1">
+      <w:start w:val="1"/>
+      <w:numFmt w:val="bullet"/>
+      <w:lvlText w:val=""/>
+      <w:lvlJc w:val="left"/>
+      <w:pPr>
+        <w:ind w:left="2880" w:hanging="360"/>
+      </w:pPr>
+      <w:rPr>
+        <w:rFonts w:ascii="Symbol" w:hAnsi="Symbol" w:hint="default"/>
+      </w:rPr>
+    </w:lvl>
+    <w:lvl w:ilvl="4" w:tplc="04060003" w:tentative="1">
+      <w:start w:val="1"/>
+      <w:numFmt w:val="bullet"/>
+      <w:lvlText w:val="o"/>
+      <w:lvlJc w:val="left"/>
+      <w:pPr>
+        <w:ind w:left="3600" w:hanging="360"/>
+      </w:pPr>
+      <w:rPr>
+        <w:rFonts w:ascii="Courier New" w:hAnsi="Courier New" w:cs="Courier New" w:hint="default"/>
+      </w:rPr>
+    </w:lvl>
+    <w:lvl w:ilvl="5" w:tplc="04060005" w:tentative="1">
+      <w:start w:val="1"/>
+      <w:numFmt w:val="bullet"/>
+      <w:lvlText w:val=""/>
+      <w:lvlJc w:val="left"/>
+      <w:pPr>
+        <w:ind w:left="4320" w:hanging="360"/>
+      </w:pPr>
+      <w:rPr>
+        <w:rFonts w:ascii="Wingdings" w:hAnsi="Wingdings" w:hint="default"/>
+      </w:rPr>
+    </w:lvl>
+    <w:lvl w:ilvl="6" w:tplc="04060001" w:tentative="1">
+      <w:start w:val="1"/>
+      <w:numFmt w:val="bullet"/>
+      <w:lvlText w:val=""/>
+      <w:lvlJc w:val="left"/>
+      <w:pPr>
+        <w:ind w:left="5040" w:hanging="360"/>
+      </w:pPr>
+      <w:rPr>
+        <w:rFonts w:ascii="Symbol" w:hAnsi="Symbol" w:hint="default"/>
+      </w:rPr>
+    </w:lvl>
+    <w:lvl w:ilvl="7" w:tplc="04060003" w:tentative="1">
+      <w:start w:val="1"/>
+      <w:numFmt w:val="bullet"/>
+      <w:lvlText w:val="o"/>
+      <w:lvlJc w:val="left"/>
+      <w:pPr>
+        <w:ind w:left="5760" w:hanging="360"/>
+      </w:pPr>
+      <w:rPr>
+        <w:rFonts w:ascii="Courier New" w:hAnsi="Courier New" w:cs="Courier New" w:hint="default"/>
+      </w:rPr>
+    </w:lvl>
+    <w:lvl w:ilvl="8" w:tplc="04060005" w:tentative="1">
+      <w:start w:val="1"/>
+      <w:numFmt w:val="bullet"/>
+      <w:lvlText w:val=""/>
+      <w:lvlJc w:val="left"/>
+      <w:pPr>
+        <w:ind w:left="6480" w:hanging="360"/>
+      </w:pPr>
+      <w:rPr>
+        <w:rFonts w:ascii="Wingdings" w:hAnsi="Wingdings" w:hint="default"/>
+      </w:rPr>
+    </w:lvl>
+  </w:abstractNum>
+  <w:abstractNum w:abstractNumId="2" w15:restartNumberingAfterBreak="0">
     <w:nsid w:val="3AF62B24"/>
     <w:multiLevelType w:val="multilevel"/>
     <w:tmpl w:val="A42CB14A"/>
@@ -3642,7 +5065,7 @@
       </w:rPr>
     </w:lvl>
   </w:abstractNum>
-  <w:abstractNum w:abstractNumId="2" w15:restartNumberingAfterBreak="0">
+  <w:abstractNum w:abstractNumId="3" w15:restartNumberingAfterBreak="0">
     <w:nsid w:val="3ED06DF8"/>
     <w:multiLevelType w:val="multilevel"/>
     <w:tmpl w:val="16C0112A"/>
@@ -3791,7 +5214,7 @@
       </w:rPr>
     </w:lvl>
   </w:abstractNum>
-  <w:abstractNum w:abstractNumId="3" w15:restartNumberingAfterBreak="0">
+  <w:abstractNum w:abstractNumId="4" w15:restartNumberingAfterBreak="0">
     <w:nsid w:val="439D20F4"/>
     <w:multiLevelType w:val="hybridMultilevel"/>
     <w:tmpl w:val="DA601F2E"/>
@@ -3877,7 +5300,7 @@
       </w:pPr>
     </w:lvl>
   </w:abstractNum>
-  <w:abstractNum w:abstractNumId="4" w15:restartNumberingAfterBreak="0">
+  <w:abstractNum w:abstractNumId="5" w15:restartNumberingAfterBreak="0">
     <w:nsid w:val="4E025650"/>
     <w:multiLevelType w:val="multilevel"/>
     <w:tmpl w:val="210AECEA"/>
@@ -4026,7 +5449,93 @@
       </w:rPr>
     </w:lvl>
   </w:abstractNum>
-  <w:abstractNum w:abstractNumId="5" w15:restartNumberingAfterBreak="0">
+  <w:abstractNum w:abstractNumId="6" w15:restartNumberingAfterBreak="0">
+    <w:nsid w:val="560C6011"/>
+    <w:multiLevelType w:val="hybridMultilevel"/>
+    <w:tmpl w:val="70A0221A"/>
+    <w:lvl w:ilvl="0" w:tplc="0406000F">
+      <w:start w:val="1"/>
+      <w:numFmt w:val="decimal"/>
+      <w:lvlText w:val="%1."/>
+      <w:lvlJc w:val="left"/>
+      <w:pPr>
+        <w:ind w:left="720" w:hanging="360"/>
+      </w:pPr>
+    </w:lvl>
+    <w:lvl w:ilvl="1" w:tplc="04060019" w:tentative="1">
+      <w:start w:val="1"/>
+      <w:numFmt w:val="lowerLetter"/>
+      <w:lvlText w:val="%2."/>
+      <w:lvlJc w:val="left"/>
+      <w:pPr>
+        <w:ind w:left="1440" w:hanging="360"/>
+      </w:pPr>
+    </w:lvl>
+    <w:lvl w:ilvl="2" w:tplc="0406001B" w:tentative="1">
+      <w:start w:val="1"/>
+      <w:numFmt w:val="lowerRoman"/>
+      <w:lvlText w:val="%3."/>
+      <w:lvlJc w:val="right"/>
+      <w:pPr>
+        <w:ind w:left="2160" w:hanging="180"/>
+      </w:pPr>
+    </w:lvl>
+    <w:lvl w:ilvl="3" w:tplc="0406000F" w:tentative="1">
+      <w:start w:val="1"/>
+      <w:numFmt w:val="decimal"/>
+      <w:lvlText w:val="%4."/>
+      <w:lvlJc w:val="left"/>
+      <w:pPr>
+        <w:ind w:left="2880" w:hanging="360"/>
+      </w:pPr>
+    </w:lvl>
+    <w:lvl w:ilvl="4" w:tplc="04060019" w:tentative="1">
+      <w:start w:val="1"/>
+      <w:numFmt w:val="lowerLetter"/>
+      <w:lvlText w:val="%5."/>
+      <w:lvlJc w:val="left"/>
+      <w:pPr>
+        <w:ind w:left="3600" w:hanging="360"/>
+      </w:pPr>
+    </w:lvl>
+    <w:lvl w:ilvl="5" w:tplc="0406001B" w:tentative="1">
+      <w:start w:val="1"/>
+      <w:numFmt w:val="lowerRoman"/>
+      <w:lvlText w:val="%6."/>
+      <w:lvlJc w:val="right"/>
+      <w:pPr>
+        <w:ind w:left="4320" w:hanging="180"/>
+      </w:pPr>
+    </w:lvl>
+    <w:lvl w:ilvl="6" w:tplc="0406000F" w:tentative="1">
+      <w:start w:val="1"/>
+      <w:numFmt w:val="decimal"/>
+      <w:lvlText w:val="%7."/>
+      <w:lvlJc w:val="left"/>
+      <w:pPr>
+        <w:ind w:left="5040" w:hanging="360"/>
+      </w:pPr>
+    </w:lvl>
+    <w:lvl w:ilvl="7" w:tplc="04060019" w:tentative="1">
+      <w:start w:val="1"/>
+      <w:numFmt w:val="lowerLetter"/>
+      <w:lvlText w:val="%8."/>
+      <w:lvlJc w:val="left"/>
+      <w:pPr>
+        <w:ind w:left="5760" w:hanging="360"/>
+      </w:pPr>
+    </w:lvl>
+    <w:lvl w:ilvl="8" w:tplc="0406001B" w:tentative="1">
+      <w:start w:val="1"/>
+      <w:numFmt w:val="lowerRoman"/>
+      <w:lvlText w:val="%9."/>
+      <w:lvlJc w:val="right"/>
+      <w:pPr>
+        <w:ind w:left="6480" w:hanging="180"/>
+      </w:pPr>
+    </w:lvl>
+  </w:abstractNum>
+  <w:abstractNum w:abstractNumId="7" w15:restartNumberingAfterBreak="0">
     <w:nsid w:val="5ED72796"/>
     <w:multiLevelType w:val="multilevel"/>
     <w:tmpl w:val="C2109054"/>
@@ -4140,22 +5649,28 @@
     </w:lvl>
   </w:abstractNum>
   <w:num w:numId="1">
+    <w:abstractNumId w:val="7"/>
+  </w:num>
+  <w:num w:numId="2">
+    <w:abstractNumId w:val="2"/>
+  </w:num>
+  <w:num w:numId="3">
     <w:abstractNumId w:val="5"/>
   </w:num>
-  <w:num w:numId="2">
-    <w:abstractNumId w:val="1"/>
-  </w:num>
-  <w:num w:numId="3">
-    <w:abstractNumId w:val="4"/>
-  </w:num>
   <w:num w:numId="4">
-    <w:abstractNumId w:val="2"/>
+    <w:abstractNumId w:val="3"/>
   </w:num>
   <w:num w:numId="5">
     <w:abstractNumId w:val="0"/>
   </w:num>
   <w:num w:numId="6">
-    <w:abstractNumId w:val="3"/>
+    <w:abstractNumId w:val="4"/>
+  </w:num>
+  <w:num w:numId="7">
+    <w:abstractNumId w:val="1"/>
+  </w:num>
+  <w:num w:numId="8">
+    <w:abstractNumId w:val="6"/>
   </w:num>
 </w:numbering>
 </file>
@@ -4605,6 +6120,26 @@
       <w:szCs w:val="26"/>
     </w:rPr>
   </w:style>
+  <w:style w:type="paragraph" w:styleId="Overskrift3">
+    <w:name w:val="heading 3"/>
+    <w:basedOn w:val="Normal"/>
+    <w:next w:val="Normal"/>
+    <w:link w:val="Overskrift3Tegn"/>
+    <w:uiPriority w:val="9"/>
+    <w:unhideWhenUsed/>
+    <w:qFormat/>
+    <w:rsid w:val="00CB7A83"/>
+    <w:pPr>
+      <w:keepNext/>
+      <w:keepLines/>
+      <w:spacing w:before="40"/>
+      <w:outlineLvl w:val="2"/>
+    </w:pPr>
+    <w:rPr>
+      <w:rFonts w:asciiTheme="majorHAnsi" w:eastAsiaTheme="majorEastAsia" w:hAnsiTheme="majorHAnsi" w:cstheme="majorBidi"/>
+      <w:color w:val="1F3763" w:themeColor="accent1" w:themeShade="7F"/>
+    </w:rPr>
+  </w:style>
   <w:style w:type="character" w:default="1" w:styleId="Standardskrifttypeiafsnit">
     <w:name w:val="Default Paragraph Font"/>
     <w:uiPriority w:val="1"/>
@@ -4890,6 +6425,17 @@
     <w:rPr>
       <w:color w:val="954F72" w:themeColor="followedHyperlink"/>
       <w:u w:val="single"/>
+    </w:rPr>
+  </w:style>
+  <w:style w:type="character" w:customStyle="1" w:styleId="Overskrift3Tegn">
+    <w:name w:val="Overskrift 3 Tegn"/>
+    <w:basedOn w:val="Standardskrifttypeiafsnit"/>
+    <w:link w:val="Overskrift3"/>
+    <w:uiPriority w:val="9"/>
+    <w:rsid w:val="00CB7A83"/>
+    <w:rPr>
+      <w:rFonts w:asciiTheme="majorHAnsi" w:eastAsiaTheme="majorEastAsia" w:hAnsiTheme="majorHAnsi" w:cstheme="majorBidi"/>
+      <w:color w:val="1F3763" w:themeColor="accent1" w:themeShade="7F"/>
     </w:rPr>
   </w:style>
 </w:styles>
@@ -5188,4 +6734,16 @@
     </a:ext>
   </a:extLst>
 </a:theme>
+</file>
+
+<file path=customXml/item1.xml><?xml version="1.0" encoding="utf-8"?>
+<b:Sources xmlns:b="http://schemas.openxmlformats.org/officeDocument/2006/bibliography" xmlns="http://schemas.openxmlformats.org/officeDocument/2006/bibliography" SelectedStyle="/APASixthEditionOfficeOnline.xsl" StyleName="APA" Version="6"/>
+</file>
+
+<file path=customXml/itemProps1.xml><?xml version="1.0" encoding="utf-8"?>
+<ds:datastoreItem xmlns:ds="http://schemas.openxmlformats.org/officeDocument/2006/customXml" ds:itemID="{09AA7FF4-FC62-394B-97BD-A81A2B768F40}">
+  <ds:schemaRefs>
+    <ds:schemaRef ds:uri="http://schemas.openxmlformats.org/officeDocument/2006/bibliography"/>
+  </ds:schemaRefs>
+</ds:datastoreItem>
 </file>
</xml_diff>

<commit_message>
plots of tinder and deepfakes
</commit_message>
<xml_diff>
--- a/non_code/NLP_synopsis_Isa_201508795.docx
+++ b/non_code/NLP_synopsis_Isa_201508795.docx
@@ -1807,7 +1807,7 @@
         <mc:AlternateContent>
           <mc:Choice Requires="wpg">
             <w:drawing>
-              <wp:anchor distT="0" distB="0" distL="114300" distR="114300" simplePos="0" relativeHeight="251654144" behindDoc="0" locked="0" layoutInCell="1" allowOverlap="1">
+              <wp:anchor distT="0" distB="0" distL="114300" distR="114300" simplePos="0" relativeHeight="251653120" behindDoc="0" locked="0" layoutInCell="1" allowOverlap="1">
                 <wp:simplePos x="0" y="0"/>
                 <wp:positionH relativeFrom="column">
                   <wp:posOffset>2602230</wp:posOffset>
@@ -1994,7 +1994,7 @@
           </mc:Choice>
           <mc:Fallback>
             <w:pict>
-              <v:group id="Gruppe 5" o:spid="_x0000_s1026" style="position:absolute;margin-left:204.9pt;margin-top:50.85pt;width:265pt;height:192.4pt;z-index:251654144;mso-height-relative:margin" coordsize="33655,24434" o:gfxdata="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">
+              <v:group id="Gruppe 5" o:spid="_x0000_s1026" style="position:absolute;margin-left:204.9pt;margin-top:50.85pt;width:265pt;height:192.4pt;z-index:251653120;mso-height-relative:margin" coordsize="33655,24434" o:gfxdata="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">
                 <v:shapetype id="_x0000_t75" coordsize="21600,21600" o:spt="75" o:preferrelative="t" path="m@4@5l@4@11@9@11@9@5xe" filled="f" stroked="f">
                   <v:stroke joinstyle="miter"/>
                   <v:formulas>
@@ -3296,7 +3296,13 @@
         <w:rPr>
           <w:lang w:val="en-US" w:eastAsia="da-DK"/>
         </w:rPr>
-        <w:t xml:space="preserve">Below we present the data and methods used to arrive at our results. We begin by describing the dataset used and the analysis pipeline. Following this, the </w:t>
+        <w:t xml:space="preserve">Below we present the data and methods used to arrive at our results. We begin by describing the dataset and the analysis pipeline. Following this, the </w:t>
+      </w:r>
+      <w:r>
+        <w:rPr>
+          <w:lang w:val="en-US" w:eastAsia="da-DK"/>
+        </w:rPr>
+        <w:t>method for model specification and model selection is presented and discussed. In the end, the chosen model is presented.</w:t>
       </w:r>
     </w:p>
     <w:p>
@@ -4103,6 +4109,7 @@
         <w:rPr>
           <w:lang w:val="en-US" w:eastAsia="da-DK"/>
         </w:rPr>
+        <w:lastRenderedPageBreak/>
         <w:t xml:space="preserve">Google data for comparisons was downloaded from </w:t>
       </w:r>
       <w:hyperlink r:id="rId13" w:history="1">
@@ -4244,7 +4251,6 @@
         <w:rPr>
           <w:lang w:val="en-US" w:eastAsia="da-DK"/>
         </w:rPr>
-        <w:lastRenderedPageBreak/>
         <w:t xml:space="preserve">Finally, visualizations of the models were done in both python and R using </w:t>
       </w:r>
       <w:proofErr w:type="spellStart"/>
@@ -4298,21 +4304,66 @@
         <w:rPr>
           <w:lang w:val="en-US" w:eastAsia="da-DK"/>
         </w:rPr>
-        <w:t xml:space="preserve"> </w:t>
-      </w:r>
-      <w:r>
-        <w:rPr>
-          <w:lang w:val="en-US" w:eastAsia="da-DK"/>
-        </w:rPr>
-        <w:t xml:space="preserve">and </w:t>
-      </w:r>
+        <w:t xml:space="preserve">, </w:t>
+      </w:r>
+      <w:proofErr w:type="spellStart"/>
       <w:r>
         <w:rPr>
           <w:b/>
           <w:bCs/>
           <w:lang w:val="en-US" w:eastAsia="da-DK"/>
         </w:rPr>
-        <w:t>matplotlib</w:t>
+        <w:t>PyLDAvis</w:t>
+      </w:r>
+      <w:proofErr w:type="spellEnd"/>
+      <w:r>
+        <w:rPr>
+          <w:lang w:val="en-US" w:eastAsia="da-DK"/>
+        </w:rPr>
+        <w:t xml:space="preserve"> </w:t>
+      </w:r>
+      <w:r>
+        <w:rPr>
+          <w:lang w:val="en-US" w:eastAsia="da-DK"/>
+        </w:rPr>
+        <w:fldChar w:fldCharType="begin"/>
+      </w:r>
+      <w:r>
+        <w:rPr>
+          <w:lang w:val="en-US" w:eastAsia="da-DK"/>
+        </w:rPr>
+        <w:instrText xml:space="preserve"> ADDIN ZOTERO_ITEM CSL_CITATION {"citationID":"XWPN8ib1","properties":{"formattedCitation":"(Sievert &amp; Shirley, 2014)","plainCitation":"(Sievert &amp; Shirley, 2014)","noteIndex":0},"citationItems":[{"id":368,"uris":["http://zotero.org/users/6167216/items/VF259ULK"],"uri":["http://zotero.org/users/6167216/items/VF259ULK"],"itemData":{"id":368,"type":"paper-conference","abstract":"We present LDAvis, a web-based interac-tive visualization of topics estimated using Latent Dirichlet Allocation that is built us-ing a combination of R and D3. Our visu-alization provides a global view of the top-ics (and how they differ from each other), while at the same time allowing for a deep inspection of the terms most highly asso-ciated with each individual topic. First, we propose a novel method for choosing which terms to present to a user to aid in the task of topic interpretation, in which we define the relevance of a term to a topic. Second, we present results from a user study that suggest that ranking terms purely by their probability under a topic is suboptimal for topic interpretation. Last, we describe LDAvis, our visualization system that allows users to flexibly explore topic-term relationships using relevance to better understand a fitted LDA model.","DOI":"10.13140/2.1.1394.3043","source":"ResearchGate","title":"LDAvis: A method for visualizing and interpreting topics","title-short":"LDAvis","author":[{"family":"Sievert","given":"Carson"},{"family":"Shirley","given":"Kenneth"}],"issued":{"date-parts":[["2014",6,26]]}}}],"schema":"https://github.com/citation-style-language/schema/raw/master/csl-citation.json"} </w:instrText>
+      </w:r>
+      <w:r>
+        <w:rPr>
+          <w:lang w:val="en-US" w:eastAsia="da-DK"/>
+        </w:rPr>
+        <w:fldChar w:fldCharType="separate"/>
+      </w:r>
+      <w:r>
+        <w:rPr>
+          <w:noProof/>
+          <w:lang w:val="en-US" w:eastAsia="da-DK"/>
+        </w:rPr>
+        <w:t>(Sievert &amp; Shirley, 2014)</w:t>
+      </w:r>
+      <w:r>
+        <w:rPr>
+          <w:lang w:val="en-US" w:eastAsia="da-DK"/>
+        </w:rPr>
+        <w:fldChar w:fldCharType="end"/>
+      </w:r>
+      <w:r>
+        <w:rPr>
+          <w:lang w:val="en-US" w:eastAsia="da-DK"/>
+        </w:rPr>
+        <w:t xml:space="preserve"> </w:t>
+      </w:r>
+      <w:r>
+        <w:rPr>
+          <w:lang w:val="en-US" w:eastAsia="da-DK"/>
+        </w:rPr>
+        <w:t xml:space="preserve">and </w:t>
       </w:r>
       <w:r>
         <w:rPr>
@@ -4320,6 +4371,14 @@
           <w:bCs/>
           <w:lang w:val="en-US" w:eastAsia="da-DK"/>
         </w:rPr>
+        <w:t>matplotlib</w:t>
+      </w:r>
+      <w:r>
+        <w:rPr>
+          <w:b/>
+          <w:bCs/>
+          <w:lang w:val="en-US" w:eastAsia="da-DK"/>
+        </w:rPr>
         <w:t xml:space="preserve"> </w:t>
       </w:r>
       <w:r>
@@ -4363,7 +4422,19 @@
         <w:rPr>
           <w:lang w:val="en-US" w:eastAsia="da-DK"/>
         </w:rPr>
-        <w:t xml:space="preserve"> These are to be found in the scripts </w:t>
+        <w:t xml:space="preserve"> These </w:t>
+      </w:r>
+      <w:r>
+        <w:rPr>
+          <w:lang w:val="en-US" w:eastAsia="da-DK"/>
+        </w:rPr>
+        <w:t>can</w:t>
+      </w:r>
+      <w:r>
+        <w:rPr>
+          <w:lang w:val="en-US" w:eastAsia="da-DK"/>
+        </w:rPr>
+        <w:t xml:space="preserve"> be found in the scripts </w:t>
       </w:r>
       <w:r>
         <w:rPr>
@@ -4484,16 +4555,26 @@
         <w:rPr>
           <w:lang w:val="en-US" w:eastAsia="da-DK"/>
         </w:rPr>
-        <w:t xml:space="preserve">730 LDA topic models were performed – one for each episode. Parameters for the models were selected based on </w:t>
-      </w:r>
-      <w:proofErr w:type="gramStart"/>
-      <w:r>
-        <w:rPr>
-          <w:lang w:val="en-US" w:eastAsia="da-DK"/>
-        </w:rPr>
-        <w:t>a</w:t>
-      </w:r>
-      <w:proofErr w:type="gramEnd"/>
+        <w:t>32</w:t>
+      </w:r>
+      <w:r>
+        <w:rPr>
+          <w:lang w:val="en-US" w:eastAsia="da-DK"/>
+        </w:rPr>
+        <w:t xml:space="preserve"> LDA topic models were performed – one for each </w:t>
+      </w:r>
+      <w:r>
+        <w:rPr>
+          <w:lang w:val="en-US" w:eastAsia="da-DK"/>
+        </w:rPr>
+        <w:t>combination of the parameters</w:t>
+      </w:r>
+      <w:r>
+        <w:rPr>
+          <w:lang w:val="en-US" w:eastAsia="da-DK"/>
+        </w:rPr>
+        <w:t xml:space="preserve"> - in the</w:t>
+      </w:r>
       <w:r>
         <w:rPr>
           <w:lang w:val="en-US" w:eastAsia="da-DK"/>
@@ -4863,13 +4944,31 @@
         <w:rPr>
           <w:lang w:val="en-US" w:eastAsia="da-DK"/>
         </w:rPr>
+        <w:t>“</w:t>
+      </w:r>
+      <w:r>
+        <w:rPr>
+          <w:lang w:val="en-US" w:eastAsia="da-DK"/>
+        </w:rPr>
         <w:t xml:space="preserve">optimal </w:t>
       </w:r>
       <w:r>
         <w:rPr>
           <w:lang w:val="en-US" w:eastAsia="da-DK"/>
         </w:rPr>
-        <w:t xml:space="preserve">model are reported on in the </w:t>
+        <w:t>model</w:t>
+      </w:r>
+      <w:r>
+        <w:rPr>
+          <w:lang w:val="en-US" w:eastAsia="da-DK"/>
+        </w:rPr>
+        <w:t>”</w:t>
+      </w:r>
+      <w:r>
+        <w:rPr>
+          <w:lang w:val="en-US" w:eastAsia="da-DK"/>
+        </w:rPr>
+        <w:t xml:space="preserve"> are reported on in the </w:t>
       </w:r>
       <w:r>
         <w:rPr>
@@ -4932,7 +5031,14 @@
         <w:rPr>
           <w:lang w:val="en-US" w:eastAsia="da-DK"/>
         </w:rPr>
-        <w:t xml:space="preserve">here is an obvious tradeoff between model </w:t>
+        <w:t xml:space="preserve">here is an obvious tradeoff </w:t>
+      </w:r>
+      <w:r>
+        <w:rPr>
+          <w:lang w:val="en-US" w:eastAsia="da-DK"/>
+        </w:rPr>
+        <w:lastRenderedPageBreak/>
+        <w:t xml:space="preserve">between model </w:t>
       </w:r>
       <w:r>
         <w:rPr>
@@ -4996,14 +5102,7 @@
         <w:rPr>
           <w:lang w:val="en-US" w:eastAsia="da-DK"/>
         </w:rPr>
-        <w:t xml:space="preserve"> Evaluation based on </w:t>
-      </w:r>
-      <w:r>
-        <w:rPr>
-          <w:lang w:val="en-US" w:eastAsia="da-DK"/>
-        </w:rPr>
-        <w:lastRenderedPageBreak/>
-        <w:t xml:space="preserve">any of these </w:t>
+        <w:t xml:space="preserve"> Evaluation based on any of these </w:t>
       </w:r>
       <w:r>
         <w:rPr>
@@ -5063,419 +5162,463 @@
       </w:pPr>
       <w:r>
         <w:rPr>
-          <w:lang w:val="en-US" w:eastAsia="da-DK"/>
-        </w:rPr>
-        <w:t>C</w:t>
-      </w:r>
-      <w:r>
-        <w:rPr>
-          <w:lang w:val="en-US" w:eastAsia="da-DK"/>
-        </w:rPr>
-        <w:t>oherence</w:t>
-      </w:r>
-      <w:r>
-        <w:rPr>
-          <w:lang w:val="en-US" w:eastAsia="da-DK"/>
-        </w:rPr>
-        <w:t xml:space="preserve"> and </w:t>
-      </w:r>
-      <w:r>
-        <w:rPr>
-          <w:lang w:val="en-US" w:eastAsia="da-DK"/>
-        </w:rPr>
-        <w:t>perplexity</w:t>
-      </w:r>
-      <w:r>
-        <w:rPr>
-          <w:lang w:val="en-US" w:eastAsia="da-DK"/>
-        </w:rPr>
-        <w:t xml:space="preserve"> scores for the </w:t>
-      </w:r>
-      <w:r>
-        <w:rPr>
-          <w:lang w:val="en-US" w:eastAsia="da-DK"/>
-        </w:rPr>
-        <w:t xml:space="preserve">different parameter combinations </w:t>
-      </w:r>
-      <w:r>
-        <w:rPr>
-          <w:lang w:val="en-US" w:eastAsia="da-DK"/>
-        </w:rPr>
-        <w:t xml:space="preserve">can be seen in </w:t>
-      </w:r>
-      <w:r>
-        <w:rPr>
-          <w:lang w:val="en-US" w:eastAsia="da-DK"/>
-        </w:rPr>
-        <w:t>Fig 2 below</w:t>
-      </w:r>
-      <w:r>
-        <w:rPr>
-          <w:lang w:val="en-US" w:eastAsia="da-DK"/>
-        </w:rPr>
-        <w:t xml:space="preserve"> as well as in </w:t>
-      </w:r>
-      <w:r>
-        <w:rPr>
-          <w:lang w:val="en-US" w:eastAsia="da-DK"/>
-        </w:rPr>
-        <w:t>T</w:t>
-      </w:r>
-      <w:r>
-        <w:rPr>
-          <w:lang w:val="en-US" w:eastAsia="da-DK"/>
-        </w:rPr>
-        <w:t xml:space="preserve">able </w:t>
-      </w:r>
-      <w:r>
-        <w:rPr>
-          <w:lang w:val="en-US" w:eastAsia="da-DK"/>
-        </w:rPr>
-        <w:t>A</w:t>
-      </w:r>
-      <w:r>
-        <w:rPr>
-          <w:lang w:val="en-US" w:eastAsia="da-DK"/>
-        </w:rPr>
-        <w:t xml:space="preserve">1 in the </w:t>
-      </w:r>
-      <w:r>
-        <w:rPr>
-          <w:lang w:val="en-US" w:eastAsia="da-DK"/>
-        </w:rPr>
-        <w:t>A</w:t>
-      </w:r>
-      <w:r>
-        <w:rPr>
-          <w:lang w:val="en-US" w:eastAsia="da-DK"/>
-        </w:rPr>
-        <w:t>ppendix.</w:t>
-      </w:r>
-    </w:p>
-    <w:p>
-      <w:pPr>
-        <w:rPr>
-          <w:lang w:val="en-US" w:eastAsia="da-DK"/>
-        </w:rPr>
-      </w:pPr>
-      <w:r>
-        <w:rPr>
           <w:noProof/>
-          <w:lang w:val="en-US" w:eastAsia="da-DK"/>
-        </w:rPr>
-        <w:drawing>
-          <wp:inline distT="0" distB="0" distL="0" distR="0">
-            <wp:extent cx="3050498" cy="2670101"/>
-            <wp:effectExtent l="0" t="0" r="0" b="0"/>
-            <wp:docPr id="29" name="Billede 29" descr="Et billede, der indeholder tekst, kort&#10;&#10;Automatisk genereret beskrivelse"/>
-            <wp:cNvGraphicFramePr>
-              <a:graphicFrameLocks xmlns:a="http://schemas.openxmlformats.org/drawingml/2006/main" noChangeAspect="1"/>
-            </wp:cNvGraphicFramePr>
-            <a:graphic xmlns:a="http://schemas.openxmlformats.org/drawingml/2006/main">
-              <a:graphicData uri="http://schemas.openxmlformats.org/drawingml/2006/picture">
-                <pic:pic xmlns:pic="http://schemas.openxmlformats.org/drawingml/2006/picture">
-                  <pic:nvPicPr>
-                    <pic:cNvPr id="29" name="Coherence_all.png"/>
-                    <pic:cNvPicPr/>
-                  </pic:nvPicPr>
-                  <pic:blipFill>
-                    <a:blip r:embed="rId14" cstate="print">
-                      <a:extLst>
-                        <a:ext uri="{28A0092B-C50C-407E-A947-70E740481C1C}">
-                          <a14:useLocalDpi xmlns:a14="http://schemas.microsoft.com/office/drawing/2010/main" val="0"/>
-                        </a:ext>
-                      </a:extLst>
-                    </a:blip>
-                    <a:stretch>
-                      <a:fillRect/>
-                    </a:stretch>
-                  </pic:blipFill>
-                  <pic:spPr>
-                    <a:xfrm>
-                      <a:off x="0" y="0"/>
-                      <a:ext cx="3098412" cy="2712040"/>
-                    </a:xfrm>
-                    <a:prstGeom prst="rect">
-                      <a:avLst/>
-                    </a:prstGeom>
-                  </pic:spPr>
-                </pic:pic>
-              </a:graphicData>
-            </a:graphic>
-          </wp:inline>
-        </w:drawing>
-      </w:r>
-      <w:r>
-        <w:rPr>
-          <w:noProof/>
-          <w:lang w:val="en-US" w:eastAsia="da-DK"/>
-        </w:rPr>
-        <w:drawing>
-          <wp:inline distT="0" distB="0" distL="0" distR="0" wp14:anchorId="0F653E73" wp14:editId="3A196A64">
-            <wp:extent cx="3008448" cy="2633293"/>
-            <wp:effectExtent l="0" t="0" r="1905" b="0"/>
-            <wp:docPr id="30" name="Billede 30" descr="Et billede, der indeholder tekst&#10;&#10;Automatisk genereret beskrivelse"/>
-            <wp:cNvGraphicFramePr>
-              <a:graphicFrameLocks xmlns:a="http://schemas.openxmlformats.org/drawingml/2006/main" noChangeAspect="1"/>
-            </wp:cNvGraphicFramePr>
-            <a:graphic xmlns:a="http://schemas.openxmlformats.org/drawingml/2006/main">
-              <a:graphicData uri="http://schemas.openxmlformats.org/drawingml/2006/picture">
-                <pic:pic xmlns:pic="http://schemas.openxmlformats.org/drawingml/2006/picture">
-                  <pic:nvPicPr>
-                    <pic:cNvPr id="30" name="Perplexity_all.png"/>
-                    <pic:cNvPicPr/>
-                  </pic:nvPicPr>
-                  <pic:blipFill>
-                    <a:blip r:embed="rId15" cstate="print">
-                      <a:extLst>
-                        <a:ext uri="{28A0092B-C50C-407E-A947-70E740481C1C}">
-                          <a14:useLocalDpi xmlns:a14="http://schemas.microsoft.com/office/drawing/2010/main" val="0"/>
-                        </a:ext>
-                      </a:extLst>
-                    </a:blip>
-                    <a:stretch>
-                      <a:fillRect/>
-                    </a:stretch>
-                  </pic:blipFill>
-                  <pic:spPr>
-                    <a:xfrm>
-                      <a:off x="0" y="0"/>
-                      <a:ext cx="3040038" cy="2660944"/>
-                    </a:xfrm>
-                    <a:prstGeom prst="rect">
-                      <a:avLst/>
-                    </a:prstGeom>
-                  </pic:spPr>
-                </pic:pic>
-              </a:graphicData>
-            </a:graphic>
-          </wp:inline>
-        </w:drawing>
-      </w:r>
-    </w:p>
-    <w:p>
-      <w:pPr>
-        <w:rPr>
-          <w:lang w:val="en-US" w:eastAsia="da-DK"/>
-        </w:rPr>
-      </w:pPr>
-    </w:p>
-    <w:p>
-      <w:pPr>
-        <w:rPr>
-          <w:lang w:val="en-US" w:eastAsia="da-DK"/>
-        </w:rPr>
-      </w:pPr>
-      <w:r>
-        <w:rPr>
-          <w:lang w:val="en-US" w:eastAsia="da-DK"/>
-        </w:rPr>
-        <w:t>Inspection of Fig. 2 reveal</w:t>
-      </w:r>
-      <w:r>
-        <w:rPr>
-          <w:lang w:val="en-US" w:eastAsia="da-DK"/>
-        </w:rPr>
-        <w:t>s</w:t>
-      </w:r>
-      <w:r>
-        <w:rPr>
-          <w:lang w:val="en-US" w:eastAsia="da-DK"/>
-        </w:rPr>
-        <w:t xml:space="preserve"> </w:t>
-      </w:r>
-      <w:r>
-        <w:rPr>
-          <w:lang w:val="en-US" w:eastAsia="da-DK"/>
-        </w:rPr>
-        <w:t xml:space="preserve">that both </w:t>
-      </w:r>
-      <w:r>
-        <w:rPr>
-          <w:lang w:val="en-US" w:eastAsia="da-DK"/>
-        </w:rPr>
-        <w:t xml:space="preserve">cutoff </w:t>
-      </w:r>
-      <w:r>
-        <w:rPr>
-          <w:lang w:val="en-US" w:eastAsia="da-DK"/>
-        </w:rPr>
-        <w:t>and number of topics are</w:t>
-      </w:r>
-      <w:r>
-        <w:rPr>
-          <w:lang w:val="en-US" w:eastAsia="da-DK"/>
-        </w:rPr>
-        <w:t xml:space="preserve"> important factor</w:t>
-      </w:r>
-      <w:r>
-        <w:rPr>
-          <w:lang w:val="en-US" w:eastAsia="da-DK"/>
-        </w:rPr>
-        <w:t>s</w:t>
-      </w:r>
-      <w:r>
-        <w:rPr>
-          <w:lang w:val="en-US" w:eastAsia="da-DK"/>
-        </w:rPr>
-        <w:t xml:space="preserve"> in achieving high coherence, whereas perplexity </w:t>
-      </w:r>
-      <w:r>
-        <w:rPr>
-          <w:lang w:val="en-US" w:eastAsia="da-DK"/>
-        </w:rPr>
-        <w:t>is mostly dependent on the number of topics</w:t>
-      </w:r>
-      <w:r>
-        <w:rPr>
-          <w:lang w:val="en-US" w:eastAsia="da-DK"/>
-        </w:rPr>
-        <w:t>.</w:t>
-      </w:r>
-      <w:r>
-        <w:rPr>
-          <w:lang w:val="en-US" w:eastAsia="da-DK"/>
-        </w:rPr>
-        <w:t xml:space="preserve"> </w:t>
-      </w:r>
-    </w:p>
-    <w:p>
-      <w:pPr>
-        <w:rPr>
-          <w:lang w:val="en-US" w:eastAsia="da-DK"/>
-        </w:rPr>
-      </w:pPr>
-      <w:r>
-        <w:rPr>
-          <w:lang w:val="en-US" w:eastAsia="da-DK"/>
-        </w:rPr>
-        <w:t>Puzzlingly, perplexity seems to increase as a function of the number of topics, which goes contrary to the expected behavior of the model fitting. We suspect something went wrong in the calculation of this metric, as LDA is supp</w:t>
-      </w:r>
-      <w:r>
-        <w:rPr>
-          <w:lang w:val="en-US" w:eastAsia="da-DK"/>
-        </w:rPr>
-        <w:t>os</w:t>
-      </w:r>
-      <w:r>
-        <w:rPr>
-          <w:lang w:val="en-US" w:eastAsia="da-DK"/>
-        </w:rPr>
-        <w:t>ed to optimize for exactly this feature. We therefor base our model selection decision mostly on the coherence score</w:t>
-      </w:r>
-      <w:r>
-        <w:rPr>
-          <w:lang w:val="en-US" w:eastAsia="da-DK"/>
-        </w:rPr>
-        <w:t>.</w:t>
-      </w:r>
-    </w:p>
-    <w:p>
-      <w:pPr>
-        <w:rPr>
-          <w:lang w:val="en-US" w:eastAsia="da-DK"/>
-        </w:rPr>
-      </w:pPr>
-      <w:r>
-        <w:rPr>
-          <w:lang w:val="en-US" w:eastAsia="da-DK"/>
-        </w:rPr>
-        <w:t>The effect of different cutoffs on the informativeness of the topic categories can be gauged from Fig. 3</w:t>
-      </w:r>
-      <w:r>
-        <w:rPr>
-          <w:lang w:val="en-US" w:eastAsia="da-DK"/>
-        </w:rPr>
-        <w:t>.</w:t>
-      </w:r>
-      <w:r>
-        <w:rPr>
-          <w:lang w:val="en-US" w:eastAsia="da-DK"/>
-        </w:rPr>
-        <w:t xml:space="preserve"> A similar plot for the effect of the number of topics can be found in Fig A1 in the </w:t>
-      </w:r>
-      <w:r>
-        <w:rPr>
-          <w:lang w:val="en-US" w:eastAsia="da-DK"/>
-        </w:rPr>
-        <w:t>A</w:t>
-      </w:r>
-      <w:r>
-        <w:rPr>
-          <w:lang w:val="en-US" w:eastAsia="da-DK"/>
-        </w:rPr>
-        <w:t>ppendix</w:t>
-      </w:r>
-      <w:r>
-        <w:rPr>
-          <w:lang w:val="en-US" w:eastAsia="da-DK"/>
-        </w:rPr>
-        <w:t>.</w:t>
-      </w:r>
-    </w:p>
-    <w:p>
-      <w:pPr>
-        <w:rPr>
-          <w:lang w:val="en-US" w:eastAsia="da-DK"/>
-        </w:rPr>
-      </w:pPr>
-      <w:r>
-        <w:rPr>
-          <w:rFonts w:ascii="AppleSystemUIFont" w:hAnsi="AppleSystemUIFont" w:cs="AppleSystemUIFont"/>
-          <w:lang w:val="en-US"/>
-        </w:rPr>
-        <w:lastRenderedPageBreak/>
-        <w:t xml:space="preserve">Fig 3. </w:t>
-      </w:r>
-      <w:bookmarkStart w:id="0" w:name="_GoBack"/>
-      <w:bookmarkEnd w:id="0"/>
-      <w:r>
-        <w:rPr>
-          <w:rFonts w:ascii="AppleSystemUIFont" w:hAnsi="AppleSystemUIFont" w:cs="AppleSystemUIFont"/>
-          <w:lang w:val="en-US"/>
-        </w:rPr>
-        <w:t xml:space="preserve">Word clouds with the same number of topics (10) but different cutoffs. </w:t>
-      </w:r>
-      <w:r>
-        <w:rPr>
-          <w:lang w:val="en-US"/>
-        </w:rPr>
-        <w:t xml:space="preserve">For clarity, only 4 topics per model are displayed. </w:t>
-      </w:r>
-      <w:r>
-        <w:rPr>
-          <w:rFonts w:ascii="AppleSystemUIFont" w:hAnsi="AppleSystemUIFont" w:cs="AppleSystemUIFont"/>
-          <w:lang w:val="en-US"/>
-        </w:rPr>
-        <w:t>From left to right</w:t>
-      </w:r>
-      <w:r>
-        <w:rPr>
-          <w:rFonts w:ascii="AppleSystemUIFont" w:hAnsi="AppleSystemUIFont" w:cs="AppleSystemUIFont"/>
-          <w:lang w:val="en-US"/>
-        </w:rPr>
-        <w:t>, top to bottom</w:t>
-      </w:r>
-      <w:r>
-        <w:rPr>
-          <w:rFonts w:ascii="AppleSystemUIFont" w:hAnsi="AppleSystemUIFont" w:cs="AppleSystemUIFont"/>
-          <w:lang w:val="en-US"/>
-        </w:rPr>
-        <w:t xml:space="preserve">: 25%, 10%, </w:t>
-      </w:r>
-      <w:r>
-        <w:rPr>
-          <w:rFonts w:ascii="AppleSystemUIFont" w:hAnsi="AppleSystemUIFont" w:cs="AppleSystemUIFont"/>
-          <w:lang w:val="en-US"/>
-        </w:rPr>
-        <w:t xml:space="preserve">18% </w:t>
-      </w:r>
-      <w:r>
-        <w:rPr>
-          <w:rFonts w:ascii="AppleSystemUIFont" w:hAnsi="AppleSystemUIFont" w:cs="AppleSystemUIFont"/>
-          <w:lang w:val="en-US"/>
-        </w:rPr>
-        <w:t>and 0.22% cutoff</w:t>
+        </w:rPr>
+        <mc:AlternateContent>
+          <mc:Choice Requires="wps">
+            <w:drawing>
+              <wp:anchor distT="0" distB="0" distL="114300" distR="114300" simplePos="0" relativeHeight="251673600" behindDoc="0" locked="0" layoutInCell="1" allowOverlap="1" wp14:anchorId="56C59F5A" wp14:editId="767F2692">
+                <wp:simplePos x="0" y="0"/>
+                <wp:positionH relativeFrom="column">
+                  <wp:posOffset>1905</wp:posOffset>
+                </wp:positionH>
+                <wp:positionV relativeFrom="paragraph">
+                  <wp:posOffset>3226435</wp:posOffset>
+                </wp:positionV>
+                <wp:extent cx="6021705" cy="635"/>
+                <wp:effectExtent l="0" t="0" r="0" b="12065"/>
+                <wp:wrapSquare wrapText="bothSides"/>
+                <wp:docPr id="46" name="Tekstfelt 46"/>
+                <wp:cNvGraphicFramePr/>
+                <a:graphic xmlns:a="http://schemas.openxmlformats.org/drawingml/2006/main">
+                  <a:graphicData uri="http://schemas.microsoft.com/office/word/2010/wordprocessingShape">
+                    <wps:wsp>
+                      <wps:cNvSpPr txBox="1"/>
+                      <wps:spPr>
+                        <a:xfrm>
+                          <a:off x="0" y="0"/>
+                          <a:ext cx="6021705" cy="635"/>
+                        </a:xfrm>
+                        <a:prstGeom prst="rect">
+                          <a:avLst/>
+                        </a:prstGeom>
+                        <a:solidFill>
+                          <a:prstClr val="white"/>
+                        </a:solidFill>
+                        <a:ln>
+                          <a:noFill/>
+                        </a:ln>
+                      </wps:spPr>
+                      <wps:txbx>
+                        <w:txbxContent>
+                          <w:p>
+                            <w:pPr>
+                              <w:pStyle w:val="Billedtekst"/>
+                              <w:rPr>
+                                <w:lang w:val="en-US"/>
+                              </w:rPr>
+                            </w:pPr>
+                            <w:proofErr w:type="spellStart"/>
+                            <w:r>
+                              <w:t>Figure</w:t>
+                            </w:r>
+                            <w:proofErr w:type="spellEnd"/>
+                            <w:r>
+                              <w:t xml:space="preserve"> </w:t>
+                            </w:r>
+                            <w:r>
+                              <w:fldChar w:fldCharType="begin"/>
+                            </w:r>
+                            <w:r>
+                              <w:instrText xml:space="preserve"> SEQ Figure \* ARABIC </w:instrText>
+                            </w:r>
+                            <w:r>
+                              <w:fldChar w:fldCharType="separate"/>
+                            </w:r>
+                            <w:r>
+                              <w:rPr>
+                                <w:noProof/>
+                              </w:rPr>
+                              <w:t>2</w:t>
+                            </w:r>
+                            <w:r>
+                              <w:fldChar w:fldCharType="end"/>
+                            </w:r>
+                            <w:r>
+                              <w:t xml:space="preserve">. </w:t>
+                            </w:r>
+                            <w:proofErr w:type="spellStart"/>
+                            <w:r>
+                              <w:t>C</w:t>
+                            </w:r>
+                            <w:r>
+                              <w:t>oherence</w:t>
+                            </w:r>
+                            <w:proofErr w:type="spellEnd"/>
+                            <w:r>
+                              <w:t>- (</w:t>
+                            </w:r>
+                            <w:proofErr w:type="spellStart"/>
+                            <w:r>
+                              <w:t>left</w:t>
+                            </w:r>
+                            <w:proofErr w:type="spellEnd"/>
+                            <w:r>
+                              <w:t xml:space="preserve">) and </w:t>
+                            </w:r>
+                            <w:proofErr w:type="spellStart"/>
+                            <w:r>
+                              <w:t>perplexity</w:t>
+                            </w:r>
+                            <w:proofErr w:type="spellEnd"/>
+                            <w:r>
+                              <w:t xml:space="preserve"> scores (right) as a </w:t>
+                            </w:r>
+                            <w:proofErr w:type="spellStart"/>
+                            <w:r>
+                              <w:t>function</w:t>
+                            </w:r>
+                            <w:proofErr w:type="spellEnd"/>
+                            <w:r>
+                              <w:t xml:space="preserve"> of the </w:t>
+                            </w:r>
+                            <w:proofErr w:type="spellStart"/>
+                            <w:r>
+                              <w:t>number</w:t>
+                            </w:r>
+                            <w:proofErr w:type="spellEnd"/>
+                            <w:r>
+                              <w:t xml:space="preserve"> of </w:t>
+                            </w:r>
+                            <w:proofErr w:type="spellStart"/>
+                            <w:r>
+                              <w:t>topics</w:t>
+                            </w:r>
+                            <w:proofErr w:type="spellEnd"/>
+                            <w:r>
+                              <w:t xml:space="preserve">. In an optimal model, </w:t>
+                            </w:r>
+                            <w:proofErr w:type="spellStart"/>
+                            <w:r>
+                              <w:t>coherence</w:t>
+                            </w:r>
+                            <w:proofErr w:type="spellEnd"/>
+                            <w:r>
+                              <w:t xml:space="preserve"> </w:t>
+                            </w:r>
+                            <w:proofErr w:type="spellStart"/>
+                            <w:r>
+                              <w:t>should</w:t>
+                            </w:r>
+                            <w:proofErr w:type="spellEnd"/>
+                            <w:r>
+                              <w:t xml:space="preserve"> </w:t>
+                            </w:r>
+                            <w:proofErr w:type="spellStart"/>
+                            <w:r>
+                              <w:t>be</w:t>
+                            </w:r>
+                            <w:proofErr w:type="spellEnd"/>
+                            <w:r>
+                              <w:t xml:space="preserve"> </w:t>
+                            </w:r>
+                            <w:proofErr w:type="spellStart"/>
+                            <w:r>
+                              <w:t>high</w:t>
+                            </w:r>
+                            <w:proofErr w:type="spellEnd"/>
+                            <w:r>
+                              <w:t xml:space="preserve"> and </w:t>
+                            </w:r>
+                            <w:proofErr w:type="spellStart"/>
+                            <w:r>
+                              <w:t>perplexity</w:t>
+                            </w:r>
+                            <w:proofErr w:type="spellEnd"/>
+                            <w:r>
+                              <w:t xml:space="preserve"> </w:t>
+                            </w:r>
+                            <w:proofErr w:type="spellStart"/>
+                            <w:r>
+                              <w:t>low</w:t>
+                            </w:r>
+                            <w:proofErr w:type="spellEnd"/>
+                            <w:r>
+                              <w:t xml:space="preserve">. </w:t>
+                            </w:r>
+                            <w:r>
+                              <w:rPr>
+                                <w:lang w:val="en-US"/>
+                              </w:rPr>
+                              <w:t>The four lines</w:t>
+                            </w:r>
+                            <w:r>
+                              <w:rPr>
+                                <w:lang w:val="en-US"/>
+                              </w:rPr>
+                              <w:t xml:space="preserve"> visualize the effect of cutoffs removing the 25% (10)</w:t>
+                            </w:r>
+                            <w:r>
+                              <w:rPr>
+                                <w:lang w:val="en-US"/>
+                              </w:rPr>
+                              <w:t xml:space="preserve">, 18% (19), </w:t>
+                            </w:r>
+                            <w:r>
+                              <w:rPr>
+                                <w:lang w:val="en-US"/>
+                              </w:rPr>
+                              <w:t>10%</w:t>
+                            </w:r>
+                            <w:r>
+                              <w:rPr>
+                                <w:lang w:val="en-US"/>
+                              </w:rPr>
+                              <w:t xml:space="preserve"> </w:t>
+                            </w:r>
+                            <w:r>
+                              <w:rPr>
+                                <w:lang w:val="en-US"/>
+                              </w:rPr>
+                              <w:t xml:space="preserve">(56) </w:t>
+                            </w:r>
+                            <w:r>
+                              <w:rPr>
+                                <w:lang w:val="en-US"/>
+                              </w:rPr>
+                              <w:t xml:space="preserve">and </w:t>
+                            </w:r>
+                            <w:r>
+                              <w:rPr>
+                                <w:lang w:val="en-US"/>
+                              </w:rPr>
+                              <w:t xml:space="preserve">0,22% </w:t>
+                            </w:r>
+                            <w:r>
+                              <w:rPr>
+                                <w:lang w:val="en-US"/>
+                              </w:rPr>
+                              <w:t xml:space="preserve">(11200) </w:t>
+                            </w:r>
+                            <w:r>
+                              <w:rPr>
+                                <w:lang w:val="en-US"/>
+                              </w:rPr>
+                              <w:t>most common words, respectively.</w:t>
+                            </w:r>
+                          </w:p>
+                        </w:txbxContent>
+                      </wps:txbx>
+                      <wps:bodyPr rot="0" spcFirstLastPara="0" vertOverflow="overflow" horzOverflow="overflow" vert="horz" wrap="square" lIns="0" tIns="0" rIns="0" bIns="0" numCol="1" spcCol="0" rtlCol="0" fromWordArt="0" anchor="t" anchorCtr="0" forceAA="0" compatLnSpc="1">
+                        <a:prstTxWarp prst="textNoShape">
+                          <a:avLst/>
+                        </a:prstTxWarp>
+                        <a:spAutoFit/>
+                      </wps:bodyPr>
+                    </wps:wsp>
+                  </a:graphicData>
+                </a:graphic>
+              </wp:anchor>
+            </w:drawing>
+          </mc:Choice>
+          <mc:Fallback>
+            <w:pict>
+              <v:shape w14:anchorId="56C59F5A" id="Tekstfelt 46" o:spid="_x0000_s1029" type="#_x0000_t202" style="position:absolute;margin-left:.15pt;margin-top:254.05pt;width:474.15pt;height:.05pt;z-index:251673600;visibility:visible;mso-wrap-style:square;mso-wrap-distance-left:9pt;mso-wrap-distance-top:0;mso-wrap-distance-right:9pt;mso-wrap-distance-bottom:0;mso-position-horizontal:absolute;mso-position-horizontal-relative:text;mso-position-vertical:absolute;mso-position-vertical-relative:text;v-text-anchor:top" o:gfxdata="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" stroked="f">
+                <v:textbox style="mso-fit-shape-to-text:t" inset="0,0,0,0">
+                  <w:txbxContent>
+                    <w:p>
+                      <w:pPr>
+                        <w:pStyle w:val="Billedtekst"/>
+                        <w:rPr>
+                          <w:lang w:val="en-US"/>
+                        </w:rPr>
+                      </w:pPr>
+                      <w:proofErr w:type="spellStart"/>
+                      <w:r>
+                        <w:t>Figure</w:t>
+                      </w:r>
+                      <w:proofErr w:type="spellEnd"/>
+                      <w:r>
+                        <w:t xml:space="preserve"> </w:t>
+                      </w:r>
+                      <w:r>
+                        <w:fldChar w:fldCharType="begin"/>
+                      </w:r>
+                      <w:r>
+                        <w:instrText xml:space="preserve"> SEQ Figure \* ARABIC </w:instrText>
+                      </w:r>
+                      <w:r>
+                        <w:fldChar w:fldCharType="separate"/>
+                      </w:r>
+                      <w:r>
+                        <w:rPr>
+                          <w:noProof/>
+                        </w:rPr>
+                        <w:t>2</w:t>
+                      </w:r>
+                      <w:r>
+                        <w:fldChar w:fldCharType="end"/>
+                      </w:r>
+                      <w:r>
+                        <w:t xml:space="preserve">. </w:t>
+                      </w:r>
+                      <w:proofErr w:type="spellStart"/>
+                      <w:r>
+                        <w:t>C</w:t>
+                      </w:r>
+                      <w:r>
+                        <w:t>oherence</w:t>
+                      </w:r>
+                      <w:proofErr w:type="spellEnd"/>
+                      <w:r>
+                        <w:t>- (</w:t>
+                      </w:r>
+                      <w:proofErr w:type="spellStart"/>
+                      <w:r>
+                        <w:t>left</w:t>
+                      </w:r>
+                      <w:proofErr w:type="spellEnd"/>
+                      <w:r>
+                        <w:t xml:space="preserve">) and </w:t>
+                      </w:r>
+                      <w:proofErr w:type="spellStart"/>
+                      <w:r>
+                        <w:t>perplexity</w:t>
+                      </w:r>
+                      <w:proofErr w:type="spellEnd"/>
+                      <w:r>
+                        <w:t xml:space="preserve"> scores (right) as a </w:t>
+                      </w:r>
+                      <w:proofErr w:type="spellStart"/>
+                      <w:r>
+                        <w:t>function</w:t>
+                      </w:r>
+                      <w:proofErr w:type="spellEnd"/>
+                      <w:r>
+                        <w:t xml:space="preserve"> of the </w:t>
+                      </w:r>
+                      <w:proofErr w:type="spellStart"/>
+                      <w:r>
+                        <w:t>number</w:t>
+                      </w:r>
+                      <w:proofErr w:type="spellEnd"/>
+                      <w:r>
+                        <w:t xml:space="preserve"> of </w:t>
+                      </w:r>
+                      <w:proofErr w:type="spellStart"/>
+                      <w:r>
+                        <w:t>topics</w:t>
+                      </w:r>
+                      <w:proofErr w:type="spellEnd"/>
+                      <w:r>
+                        <w:t xml:space="preserve">. In an optimal model, </w:t>
+                      </w:r>
+                      <w:proofErr w:type="spellStart"/>
+                      <w:r>
+                        <w:t>coherence</w:t>
+                      </w:r>
+                      <w:proofErr w:type="spellEnd"/>
+                      <w:r>
+                        <w:t xml:space="preserve"> </w:t>
+                      </w:r>
+                      <w:proofErr w:type="spellStart"/>
+                      <w:r>
+                        <w:t>should</w:t>
+                      </w:r>
+                      <w:proofErr w:type="spellEnd"/>
+                      <w:r>
+                        <w:t xml:space="preserve"> </w:t>
+                      </w:r>
+                      <w:proofErr w:type="spellStart"/>
+                      <w:r>
+                        <w:t>be</w:t>
+                      </w:r>
+                      <w:proofErr w:type="spellEnd"/>
+                      <w:r>
+                        <w:t xml:space="preserve"> </w:t>
+                      </w:r>
+                      <w:proofErr w:type="spellStart"/>
+                      <w:r>
+                        <w:t>high</w:t>
+                      </w:r>
+                      <w:proofErr w:type="spellEnd"/>
+                      <w:r>
+                        <w:t xml:space="preserve"> and </w:t>
+                      </w:r>
+                      <w:proofErr w:type="spellStart"/>
+                      <w:r>
+                        <w:t>perplexity</w:t>
+                      </w:r>
+                      <w:proofErr w:type="spellEnd"/>
+                      <w:r>
+                        <w:t xml:space="preserve"> </w:t>
+                      </w:r>
+                      <w:proofErr w:type="spellStart"/>
+                      <w:r>
+                        <w:t>low</w:t>
+                      </w:r>
+                      <w:proofErr w:type="spellEnd"/>
+                      <w:r>
+                        <w:t xml:space="preserve">. </w:t>
+                      </w:r>
+                      <w:r>
+                        <w:rPr>
+                          <w:lang w:val="en-US"/>
+                        </w:rPr>
+                        <w:t>The four lines</w:t>
+                      </w:r>
+                      <w:r>
+                        <w:rPr>
+                          <w:lang w:val="en-US"/>
+                        </w:rPr>
+                        <w:t xml:space="preserve"> visualize the effect of cutoffs removing the 25% (10)</w:t>
+                      </w:r>
+                      <w:r>
+                        <w:rPr>
+                          <w:lang w:val="en-US"/>
+                        </w:rPr>
+                        <w:t xml:space="preserve">, 18% (19), </w:t>
+                      </w:r>
+                      <w:r>
+                        <w:rPr>
+                          <w:lang w:val="en-US"/>
+                        </w:rPr>
+                        <w:t>10%</w:t>
+                      </w:r>
+                      <w:r>
+                        <w:rPr>
+                          <w:lang w:val="en-US"/>
+                        </w:rPr>
+                        <w:t xml:space="preserve"> </w:t>
+                      </w:r>
+                      <w:r>
+                        <w:rPr>
+                          <w:lang w:val="en-US"/>
+                        </w:rPr>
+                        <w:t xml:space="preserve">(56) </w:t>
+                      </w:r>
+                      <w:r>
+                        <w:rPr>
+                          <w:lang w:val="en-US"/>
+                        </w:rPr>
+                        <w:t xml:space="preserve">and </w:t>
+                      </w:r>
+                      <w:r>
+                        <w:rPr>
+                          <w:lang w:val="en-US"/>
+                        </w:rPr>
+                        <w:t xml:space="preserve">0,22% </w:t>
+                      </w:r>
+                      <w:r>
+                        <w:rPr>
+                          <w:lang w:val="en-US"/>
+                        </w:rPr>
+                        <w:t xml:space="preserve">(11200) </w:t>
+                      </w:r>
+                      <w:r>
+                        <w:rPr>
+                          <w:lang w:val="en-US"/>
+                        </w:rPr>
+                        <w:t>most common words, respectively.</w:t>
+                      </w:r>
+                    </w:p>
+                  </w:txbxContent>
+                </v:textbox>
+                <w10:wrap type="square"/>
+              </v:shape>
+            </w:pict>
+          </mc:Fallback>
+        </mc:AlternateContent>
       </w:r>
       <w:r>
         <w:rPr>
@@ -5485,7 +5628,635 @@
         <mc:AlternateContent>
           <mc:Choice Requires="wpg">
             <w:drawing>
-              <wp:anchor distT="0" distB="0" distL="114300" distR="114300" simplePos="0" relativeHeight="251660288" behindDoc="0" locked="0" layoutInCell="1" allowOverlap="1">
+              <wp:anchor distT="0" distB="0" distL="114300" distR="114300" simplePos="0" relativeHeight="251671552" behindDoc="0" locked="0" layoutInCell="1" allowOverlap="1">
+                <wp:simplePos x="0" y="0"/>
+                <wp:positionH relativeFrom="column">
+                  <wp:posOffset>2478</wp:posOffset>
+                </wp:positionH>
+                <wp:positionV relativeFrom="paragraph">
+                  <wp:posOffset>528049</wp:posOffset>
+                </wp:positionV>
+                <wp:extent cx="6022300" cy="2641645"/>
+                <wp:effectExtent l="0" t="0" r="0" b="0"/>
+                <wp:wrapSquare wrapText="bothSides"/>
+                <wp:docPr id="45" name="Gruppe 45"/>
+                <wp:cNvGraphicFramePr/>
+                <a:graphic xmlns:a="http://schemas.openxmlformats.org/drawingml/2006/main">
+                  <a:graphicData uri="http://schemas.microsoft.com/office/word/2010/wordprocessingGroup">
+                    <wpg:wgp>
+                      <wpg:cNvGrpSpPr/>
+                      <wpg:grpSpPr>
+                        <a:xfrm>
+                          <a:off x="0" y="0"/>
+                          <a:ext cx="6022300" cy="2641645"/>
+                          <a:chOff x="0" y="0"/>
+                          <a:chExt cx="6022300" cy="2641645"/>
+                        </a:xfrm>
+                      </wpg:grpSpPr>
+                      <pic:pic xmlns:pic="http://schemas.openxmlformats.org/drawingml/2006/picture">
+                        <pic:nvPicPr>
+                          <pic:cNvPr id="30" name="Billede 30" descr="Et billede, der indeholder tekst&#10;&#10;Automatisk genereret beskrivelse"/>
+                          <pic:cNvPicPr>
+                            <a:picLocks noChangeAspect="1"/>
+                          </pic:cNvPicPr>
+                        </pic:nvPicPr>
+                        <pic:blipFill>
+                          <a:blip r:embed="rId14" cstate="print">
+                            <a:extLst>
+                              <a:ext uri="{28A0092B-C50C-407E-A947-70E740481C1C}">
+                                <a14:useLocalDpi xmlns:a14="http://schemas.microsoft.com/office/drawing/2010/main" val="0"/>
+                              </a:ext>
+                            </a:extLst>
+                          </a:blip>
+                          <a:stretch>
+                            <a:fillRect/>
+                          </a:stretch>
+                        </pic:blipFill>
+                        <pic:spPr>
+                          <a:xfrm>
+                            <a:off x="3011765" y="6395"/>
+                            <a:ext cx="3010535" cy="2635250"/>
+                          </a:xfrm>
+                          <a:prstGeom prst="rect">
+                            <a:avLst/>
+                          </a:prstGeom>
+                        </pic:spPr>
+                      </pic:pic>
+                      <pic:pic xmlns:pic="http://schemas.openxmlformats.org/drawingml/2006/picture">
+                        <pic:nvPicPr>
+                          <pic:cNvPr id="29" name="Billede 29"/>
+                          <pic:cNvPicPr>
+                            <a:picLocks noChangeAspect="1"/>
+                          </pic:cNvPicPr>
+                        </pic:nvPicPr>
+                        <pic:blipFill>
+                          <a:blip r:embed="rId15" cstate="print">
+                            <a:extLst>
+                              <a:ext uri="{28A0092B-C50C-407E-A947-70E740481C1C}">
+                                <a14:useLocalDpi xmlns:a14="http://schemas.microsoft.com/office/drawing/2010/main" val="0"/>
+                              </a:ext>
+                            </a:extLst>
+                          </a:blip>
+                          <a:stretch>
+                            <a:fillRect/>
+                          </a:stretch>
+                        </pic:blipFill>
+                        <pic:spPr>
+                          <a:xfrm>
+                            <a:off x="0" y="0"/>
+                            <a:ext cx="3011170" cy="2635885"/>
+                          </a:xfrm>
+                          <a:prstGeom prst="rect">
+                            <a:avLst/>
+                          </a:prstGeom>
+                        </pic:spPr>
+                      </pic:pic>
+                    </wpg:wgp>
+                  </a:graphicData>
+                </a:graphic>
+              </wp:anchor>
+            </w:drawing>
+          </mc:Choice>
+          <mc:Fallback>
+            <w:pict>
+              <v:group w14:anchorId="32508879" id="Gruppe 45" o:spid="_x0000_s1026" style="position:absolute;margin-left:.2pt;margin-top:41.6pt;width:474.2pt;height:208pt;z-index:251671552" coordsize="60223,26416" o:gfxdata="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">
+                <v:shape id="Billede 30" o:spid="_x0000_s1027" type="#_x0000_t75" alt="Et billede, der indeholder tekst&#10;&#10;Automatisk genereret beskrivelse" style="position:absolute;left:30117;top:63;width:30106;height:26353;visibility:visible;mso-wrap-style:square" o:gfxdata="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">
+                  <v:imagedata r:id="rId16" o:title="Et billede, der indeholder tekst&#10;&#10;Automatisk genereret beskrivelse"/>
+                </v:shape>
+                <v:shape id="Billede 29" o:spid="_x0000_s1028" type="#_x0000_t75" style="position:absolute;width:30111;height:26358;visibility:visible;mso-wrap-style:square" o:gfxdata="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">
+                  <v:imagedata r:id="rId17" o:title=""/>
+                </v:shape>
+                <w10:wrap type="square"/>
+              </v:group>
+            </w:pict>
+          </mc:Fallback>
+        </mc:AlternateContent>
+      </w:r>
+      <w:r>
+        <w:rPr>
+          <w:lang w:val="en-US" w:eastAsia="da-DK"/>
+        </w:rPr>
+        <w:t>C</w:t>
+      </w:r>
+      <w:r>
+        <w:rPr>
+          <w:lang w:val="en-US" w:eastAsia="da-DK"/>
+        </w:rPr>
+        <w:t>oherence</w:t>
+      </w:r>
+      <w:r>
+        <w:rPr>
+          <w:lang w:val="en-US" w:eastAsia="da-DK"/>
+        </w:rPr>
+        <w:t xml:space="preserve"> and </w:t>
+      </w:r>
+      <w:r>
+        <w:rPr>
+          <w:lang w:val="en-US" w:eastAsia="da-DK"/>
+        </w:rPr>
+        <w:t>perplexity</w:t>
+      </w:r>
+      <w:r>
+        <w:rPr>
+          <w:lang w:val="en-US" w:eastAsia="da-DK"/>
+        </w:rPr>
+        <w:t xml:space="preserve"> scores for the </w:t>
+      </w:r>
+      <w:r>
+        <w:rPr>
+          <w:lang w:val="en-US" w:eastAsia="da-DK"/>
+        </w:rPr>
+        <w:t xml:space="preserve">different parameter combinations </w:t>
+      </w:r>
+      <w:r>
+        <w:rPr>
+          <w:lang w:val="en-US" w:eastAsia="da-DK"/>
+        </w:rPr>
+        <w:t xml:space="preserve">can be seen in </w:t>
+      </w:r>
+      <w:r>
+        <w:rPr>
+          <w:lang w:val="en-US" w:eastAsia="da-DK"/>
+        </w:rPr>
+        <w:t>Fig 2 below</w:t>
+      </w:r>
+      <w:r>
+        <w:rPr>
+          <w:lang w:val="en-US" w:eastAsia="da-DK"/>
+        </w:rPr>
+        <w:t xml:space="preserve"> as well as in </w:t>
+      </w:r>
+      <w:r>
+        <w:rPr>
+          <w:lang w:val="en-US" w:eastAsia="da-DK"/>
+        </w:rPr>
+        <w:t>T</w:t>
+      </w:r>
+      <w:r>
+        <w:rPr>
+          <w:lang w:val="en-US" w:eastAsia="da-DK"/>
+        </w:rPr>
+        <w:t xml:space="preserve">able </w:t>
+      </w:r>
+      <w:r>
+        <w:rPr>
+          <w:lang w:val="en-US" w:eastAsia="da-DK"/>
+        </w:rPr>
+        <w:t>A</w:t>
+      </w:r>
+      <w:r>
+        <w:rPr>
+          <w:lang w:val="en-US" w:eastAsia="da-DK"/>
+        </w:rPr>
+        <w:t xml:space="preserve">1 in the </w:t>
+      </w:r>
+      <w:r>
+        <w:rPr>
+          <w:lang w:val="en-US" w:eastAsia="da-DK"/>
+        </w:rPr>
+        <w:t>A</w:t>
+      </w:r>
+      <w:r>
+        <w:rPr>
+          <w:lang w:val="en-US" w:eastAsia="da-DK"/>
+        </w:rPr>
+        <w:t>ppendix.</w:t>
+      </w:r>
+    </w:p>
+    <w:p>
+      <w:pPr>
+        <w:rPr>
+          <w:lang w:val="en-US" w:eastAsia="da-DK"/>
+        </w:rPr>
+      </w:pPr>
+      <w:r>
+        <w:rPr>
+          <w:lang w:val="en-US" w:eastAsia="da-DK"/>
+        </w:rPr>
+        <w:t>Inspection of Fig. 2 reveal</w:t>
+      </w:r>
+      <w:r>
+        <w:rPr>
+          <w:lang w:val="en-US" w:eastAsia="da-DK"/>
+        </w:rPr>
+        <w:t>s</w:t>
+      </w:r>
+      <w:r>
+        <w:rPr>
+          <w:lang w:val="en-US" w:eastAsia="da-DK"/>
+        </w:rPr>
+        <w:t xml:space="preserve"> </w:t>
+      </w:r>
+      <w:r>
+        <w:rPr>
+          <w:lang w:val="en-US" w:eastAsia="da-DK"/>
+        </w:rPr>
+        <w:t xml:space="preserve">that both </w:t>
+      </w:r>
+      <w:r>
+        <w:rPr>
+          <w:lang w:val="en-US" w:eastAsia="da-DK"/>
+        </w:rPr>
+        <w:t xml:space="preserve">cutoff </w:t>
+      </w:r>
+      <w:r>
+        <w:rPr>
+          <w:lang w:val="en-US" w:eastAsia="da-DK"/>
+        </w:rPr>
+        <w:t>and number of topics are</w:t>
+      </w:r>
+      <w:r>
+        <w:rPr>
+          <w:lang w:val="en-US" w:eastAsia="da-DK"/>
+        </w:rPr>
+        <w:t xml:space="preserve"> important factor</w:t>
+      </w:r>
+      <w:r>
+        <w:rPr>
+          <w:lang w:val="en-US" w:eastAsia="da-DK"/>
+        </w:rPr>
+        <w:t>s</w:t>
+      </w:r>
+      <w:r>
+        <w:rPr>
+          <w:lang w:val="en-US" w:eastAsia="da-DK"/>
+        </w:rPr>
+        <w:t xml:space="preserve"> in achieving high coherence, </w:t>
+      </w:r>
+      <w:r>
+        <w:rPr>
+          <w:lang w:val="en-US" w:eastAsia="da-DK"/>
+        </w:rPr>
+        <w:t>and the same goes for perplexity (except in the case of the 0,22% cutoff, which performs equally bad regardless of the number of topics).</w:t>
+      </w:r>
+    </w:p>
+    <w:p>
+      <w:pPr>
+        <w:rPr>
+          <w:lang w:val="en-US" w:eastAsia="da-DK"/>
+        </w:rPr>
+      </w:pPr>
+      <w:r>
+        <w:rPr>
+          <w:lang w:val="en-US" w:eastAsia="da-DK"/>
+        </w:rPr>
+        <w:t>Puzzlingly, perplexity seems to increase as a function of the number of topics, which goes contrary to the expected behavior of the model fitting. We suspect something went wrong in the calculation of this metric, as LDA is supp</w:t>
+      </w:r>
+      <w:r>
+        <w:rPr>
+          <w:lang w:val="en-US" w:eastAsia="da-DK"/>
+        </w:rPr>
+        <w:t>os</w:t>
+      </w:r>
+      <w:r>
+        <w:rPr>
+          <w:lang w:val="en-US" w:eastAsia="da-DK"/>
+        </w:rPr>
+        <w:t>ed to optimize for exactly this feature</w:t>
+      </w:r>
+      <w:r>
+        <w:rPr>
+          <w:lang w:val="en-US" w:eastAsia="da-DK"/>
+        </w:rPr>
+        <w:t xml:space="preserve"> </w:t>
+      </w:r>
+      <w:r>
+        <w:rPr>
+          <w:lang w:val="en-US" w:eastAsia="da-DK"/>
+        </w:rPr>
+        <w:fldChar w:fldCharType="begin"/>
+      </w:r>
+      <w:r>
+        <w:rPr>
+          <w:lang w:val="en-US" w:eastAsia="da-DK"/>
+        </w:rPr>
+        <w:instrText xml:space="preserve"> ADDIN ZOTERO_ITEM CSL_CITATION {"citationID":"pCPl1hS2","properties":{"formattedCitation":"(\\uc0\\u8216{}Perplexity in gensim \\uc0\\u8211{} Google Grupper\\uc0\\u8217{}, n.d.)","plainCitation":"(‘Perplexity in gensim – Google Grupper’, n.d.)","noteIndex":0},"citationItems":[{"id":371,"uris":["http://zotero.org/users/6167216/items/GTPJUN2N"],"uri":["http://zotero.org/users/6167216/items/GTPJUN2N"],"itemData":{"id":371,"type":"webpage","title":"Perplexity in gensim – Google Grupper","URL":"https://groups.google.com/forum/#!msg/gensim/iK692kdShi4/VsLvnetsesIJ","accessed":{"date-parts":[["2019",12,29]]}}}],"schema":"https://github.com/citation-style-language/schema/raw/master/csl-citation.json"} </w:instrText>
+      </w:r>
+      <w:r>
+        <w:rPr>
+          <w:lang w:val="en-US" w:eastAsia="da-DK"/>
+        </w:rPr>
+        <w:fldChar w:fldCharType="separate"/>
+      </w:r>
+      <w:r>
+        <w:rPr>
+          <w:rFonts w:cs="Times New Roman"/>
+          <w:lang w:val="en-US"/>
+        </w:rPr>
+        <w:t xml:space="preserve">(‘Perplexity in </w:t>
+      </w:r>
+      <w:proofErr w:type="spellStart"/>
+      <w:r>
+        <w:rPr>
+          <w:rFonts w:cs="Times New Roman"/>
+          <w:lang w:val="en-US"/>
+        </w:rPr>
+        <w:t>gensim</w:t>
+      </w:r>
+      <w:proofErr w:type="spellEnd"/>
+      <w:r>
+        <w:rPr>
+          <w:rFonts w:cs="Times New Roman"/>
+          <w:lang w:val="en-US"/>
+        </w:rPr>
+        <w:t xml:space="preserve"> – Google </w:t>
+      </w:r>
+      <w:proofErr w:type="spellStart"/>
+      <w:r>
+        <w:rPr>
+          <w:rFonts w:cs="Times New Roman"/>
+          <w:lang w:val="en-US"/>
+        </w:rPr>
+        <w:t>Grupper</w:t>
+      </w:r>
+      <w:proofErr w:type="spellEnd"/>
+      <w:r>
+        <w:rPr>
+          <w:rFonts w:cs="Times New Roman"/>
+          <w:lang w:val="en-US"/>
+        </w:rPr>
+        <w:t>’, n.d.)</w:t>
+      </w:r>
+      <w:r>
+        <w:rPr>
+          <w:lang w:val="en-US" w:eastAsia="da-DK"/>
+        </w:rPr>
+        <w:fldChar w:fldCharType="end"/>
+      </w:r>
+      <w:r>
+        <w:rPr>
+          <w:lang w:val="en-US" w:eastAsia="da-DK"/>
+        </w:rPr>
+        <w:t>. We therefor base our model selection decision mostly on the coherence score</w:t>
+      </w:r>
+      <w:r>
+        <w:rPr>
+          <w:lang w:val="en-US" w:eastAsia="da-DK"/>
+        </w:rPr>
+        <w:t>.</w:t>
+      </w:r>
+    </w:p>
+    <w:p>
+      <w:pPr>
+        <w:rPr>
+          <w:lang w:val="en-US" w:eastAsia="da-DK"/>
+        </w:rPr>
+      </w:pPr>
+      <w:r>
+        <w:rPr>
+          <w:lang w:val="en-US" w:eastAsia="da-DK"/>
+        </w:rPr>
+        <w:t>The effect of different cutoffs on the informativeness of the topic categories can be gauged from Fig. 3</w:t>
+      </w:r>
+      <w:r>
+        <w:rPr>
+          <w:lang w:val="en-US" w:eastAsia="da-DK"/>
+        </w:rPr>
+        <w:t>.</w:t>
+      </w:r>
+      <w:r>
+        <w:rPr>
+          <w:lang w:val="en-US" w:eastAsia="da-DK"/>
+        </w:rPr>
+        <w:t xml:space="preserve"> A similar plot for the effect of the number of topics can be found in Fig A1 in the </w:t>
+      </w:r>
+      <w:r>
+        <w:rPr>
+          <w:lang w:val="en-US" w:eastAsia="da-DK"/>
+        </w:rPr>
+        <w:t>A</w:t>
+      </w:r>
+      <w:r>
+        <w:rPr>
+          <w:lang w:val="en-US" w:eastAsia="da-DK"/>
+        </w:rPr>
+        <w:t>ppendix</w:t>
+      </w:r>
+      <w:r>
+        <w:rPr>
+          <w:lang w:val="en-US" w:eastAsia="da-DK"/>
+        </w:rPr>
+        <w:t>.</w:t>
+      </w:r>
+    </w:p>
+    <w:p>
+      <w:pPr>
+        <w:rPr>
+          <w:lang w:val="en-US" w:eastAsia="da-DK"/>
+        </w:rPr>
+      </w:pPr>
+      <w:r>
+        <w:rPr>
+          <w:noProof/>
+        </w:rPr>
+        <w:lastRenderedPageBreak/>
+        <mc:AlternateContent>
+          <mc:Choice Requires="wps">
+            <w:drawing>
+              <wp:anchor distT="0" distB="0" distL="114300" distR="114300" simplePos="0" relativeHeight="251675648" behindDoc="0" locked="0" layoutInCell="1" allowOverlap="1" wp14:anchorId="731DC0A5" wp14:editId="57745C40">
+                <wp:simplePos x="0" y="0"/>
+                <wp:positionH relativeFrom="column">
+                  <wp:posOffset>-5715</wp:posOffset>
+                </wp:positionH>
+                <wp:positionV relativeFrom="paragraph">
+                  <wp:posOffset>6280150</wp:posOffset>
+                </wp:positionV>
+                <wp:extent cx="6187440" cy="635"/>
+                <wp:effectExtent l="0" t="0" r="0" b="12065"/>
+                <wp:wrapSquare wrapText="bothSides"/>
+                <wp:docPr id="47" name="Tekstfelt 47"/>
+                <wp:cNvGraphicFramePr/>
+                <a:graphic xmlns:a="http://schemas.openxmlformats.org/drawingml/2006/main">
+                  <a:graphicData uri="http://schemas.microsoft.com/office/word/2010/wordprocessingShape">
+                    <wps:wsp>
+                      <wps:cNvSpPr txBox="1"/>
+                      <wps:spPr>
+                        <a:xfrm>
+                          <a:off x="0" y="0"/>
+                          <a:ext cx="6187440" cy="635"/>
+                        </a:xfrm>
+                        <a:prstGeom prst="rect">
+                          <a:avLst/>
+                        </a:prstGeom>
+                        <a:solidFill>
+                          <a:prstClr val="white"/>
+                        </a:solidFill>
+                        <a:ln>
+                          <a:noFill/>
+                        </a:ln>
+                      </wps:spPr>
+                      <wps:txbx>
+                        <w:txbxContent>
+                          <w:p>
+                            <w:pPr>
+                              <w:pStyle w:val="Billedtekst"/>
+                              <w:rPr>
+                                <w:rFonts w:ascii="AppleSystemUIFont" w:hAnsi="AppleSystemUIFont" w:cs="AppleSystemUIFont"/>
+                                <w:lang w:val="en-US"/>
+                              </w:rPr>
+                            </w:pPr>
+                            <w:r>
+                              <w:rPr>
+                                <w:lang w:val="en-US"/>
+                              </w:rPr>
+                              <w:t xml:space="preserve">Figure </w:t>
+                            </w:r>
+                            <w:r>
+                              <w:fldChar w:fldCharType="begin"/>
+                            </w:r>
+                            <w:r>
+                              <w:rPr>
+                                <w:lang w:val="en-US"/>
+                              </w:rPr>
+                              <w:instrText xml:space="preserve"> SEQ Figure \* ARABIC </w:instrText>
+                            </w:r>
+                            <w:r>
+                              <w:fldChar w:fldCharType="separate"/>
+                            </w:r>
+                            <w:r>
+                              <w:rPr>
+                                <w:noProof/>
+                                <w:lang w:val="en-US"/>
+                              </w:rPr>
+                              <w:t>3</w:t>
+                            </w:r>
+                            <w:r>
+                              <w:fldChar w:fldCharType="end"/>
+                            </w:r>
+                            <w:r>
+                              <w:rPr>
+                                <w:lang w:val="en-US"/>
+                              </w:rPr>
+                              <w:t xml:space="preserve">. </w:t>
+                            </w:r>
+                            <w:r>
+                              <w:rPr>
+                                <w:lang w:val="en-US"/>
+                              </w:rPr>
+                              <w:t>Word clouds with the same number of topics (10) but different cutoffs. For clarity, only 4 topics per model are displayed. From left to right, top to bottom: 25%, 10%, 18% and 0.22% cut</w:t>
+                            </w:r>
+                            <w:r>
+                              <w:rPr>
+                                <w:lang w:val="en-US"/>
+                              </w:rPr>
+                              <w:t>offs, respectively. Notice how, as the cutoff lowers, the topics become less meaningful, as more “filler</w:t>
+                            </w:r>
+                            <w:r>
+                              <w:rPr>
+                                <w:lang w:val="en-US"/>
+                              </w:rPr>
+                              <w:t>-</w:t>
+                            </w:r>
+                            <w:r>
+                              <w:rPr>
+                                <w:lang w:val="en-US"/>
+                              </w:rPr>
+                              <w:t>words” are included.</w:t>
+                            </w:r>
+                          </w:p>
+                        </w:txbxContent>
+                      </wps:txbx>
+                      <wps:bodyPr rot="0" spcFirstLastPara="0" vertOverflow="overflow" horzOverflow="overflow" vert="horz" wrap="square" lIns="0" tIns="0" rIns="0" bIns="0" numCol="1" spcCol="0" rtlCol="0" fromWordArt="0" anchor="t" anchorCtr="0" forceAA="0" compatLnSpc="1">
+                        <a:prstTxWarp prst="textNoShape">
+                          <a:avLst/>
+                        </a:prstTxWarp>
+                        <a:spAutoFit/>
+                      </wps:bodyPr>
+                    </wps:wsp>
+                  </a:graphicData>
+                </a:graphic>
+              </wp:anchor>
+            </w:drawing>
+          </mc:Choice>
+          <mc:Fallback>
+            <w:pict>
+              <v:shape w14:anchorId="731DC0A5" id="Tekstfelt 47" o:spid="_x0000_s1030" type="#_x0000_t202" style="position:absolute;margin-left:-.45pt;margin-top:494.5pt;width:487.2pt;height:.05pt;z-index:251675648;visibility:visible;mso-wrap-style:square;mso-wrap-distance-left:9pt;mso-wrap-distance-top:0;mso-wrap-distance-right:9pt;mso-wrap-distance-bottom:0;mso-position-horizontal:absolute;mso-position-horizontal-relative:text;mso-position-vertical:absolute;mso-position-vertical-relative:text;v-text-anchor:top" o:gfxdata="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" stroked="f">
+                <v:textbox style="mso-fit-shape-to-text:t" inset="0,0,0,0">
+                  <w:txbxContent>
+                    <w:p>
+                      <w:pPr>
+                        <w:pStyle w:val="Billedtekst"/>
+                        <w:rPr>
+                          <w:rFonts w:ascii="AppleSystemUIFont" w:hAnsi="AppleSystemUIFont" w:cs="AppleSystemUIFont"/>
+                          <w:lang w:val="en-US"/>
+                        </w:rPr>
+                      </w:pPr>
+                      <w:r>
+                        <w:rPr>
+                          <w:lang w:val="en-US"/>
+                        </w:rPr>
+                        <w:t xml:space="preserve">Figure </w:t>
+                      </w:r>
+                      <w:r>
+                        <w:fldChar w:fldCharType="begin"/>
+                      </w:r>
+                      <w:r>
+                        <w:rPr>
+                          <w:lang w:val="en-US"/>
+                        </w:rPr>
+                        <w:instrText xml:space="preserve"> SEQ Figure \* ARABIC </w:instrText>
+                      </w:r>
+                      <w:r>
+                        <w:fldChar w:fldCharType="separate"/>
+                      </w:r>
+                      <w:r>
+                        <w:rPr>
+                          <w:noProof/>
+                          <w:lang w:val="en-US"/>
+                        </w:rPr>
+                        <w:t>3</w:t>
+                      </w:r>
+                      <w:r>
+                        <w:fldChar w:fldCharType="end"/>
+                      </w:r>
+                      <w:r>
+                        <w:rPr>
+                          <w:lang w:val="en-US"/>
+                        </w:rPr>
+                        <w:t xml:space="preserve">. </w:t>
+                      </w:r>
+                      <w:r>
+                        <w:rPr>
+                          <w:lang w:val="en-US"/>
+                        </w:rPr>
+                        <w:t>Word clouds with the same number of topics (10) but different cutoffs. For clarity, only 4 topics per model are displayed. From left to right, top to bottom: 25%, 10%, 18% and 0.22% cut</w:t>
+                      </w:r>
+                      <w:r>
+                        <w:rPr>
+                          <w:lang w:val="en-US"/>
+                        </w:rPr>
+                        <w:t>offs, respectively. Notice how, as the cutoff lowers, the topics become less meaningful, as more “filler</w:t>
+                      </w:r>
+                      <w:r>
+                        <w:rPr>
+                          <w:lang w:val="en-US"/>
+                        </w:rPr>
+                        <w:t>-</w:t>
+                      </w:r>
+                      <w:r>
+                        <w:rPr>
+                          <w:lang w:val="en-US"/>
+                        </w:rPr>
+                        <w:t>words” are included.</w:t>
+                      </w:r>
+                    </w:p>
+                  </w:txbxContent>
+                </v:textbox>
+                <w10:wrap type="square"/>
+              </v:shape>
+            </w:pict>
+          </mc:Fallback>
+        </mc:AlternateContent>
+      </w:r>
+      <w:r>
+        <w:rPr>
+          <w:noProof/>
+          <w:lang w:val="en-US" w:eastAsia="da-DK"/>
+        </w:rPr>
+        <mc:AlternateContent>
+          <mc:Choice Requires="wpg">
+            <w:drawing>
+              <wp:anchor distT="0" distB="0" distL="114300" distR="114300" simplePos="0" relativeHeight="251659264" behindDoc="0" locked="0" layoutInCell="1" allowOverlap="1">
                 <wp:simplePos x="0" y="0"/>
                 <wp:positionH relativeFrom="column">
                   <wp:posOffset>-5824</wp:posOffset>
@@ -5518,7 +6289,7 @@
                           </pic:cNvPicPr>
                         </pic:nvPicPr>
                         <pic:blipFill>
-                          <a:blip r:embed="rId16">
+                          <a:blip r:embed="rId18">
                             <a:extLst>
                               <a:ext uri="{28A0092B-C50C-407E-A947-70E740481C1C}">
                                 <a14:useLocalDpi xmlns:a14="http://schemas.microsoft.com/office/drawing/2010/main" val="0"/>
@@ -5552,7 +6323,7 @@
                           </pic:cNvPicPr>
                         </pic:nvPicPr>
                         <pic:blipFill>
-                          <a:blip r:embed="rId17">
+                          <a:blip r:embed="rId19">
                             <a:extLst>
                               <a:ext uri="{28A0092B-C50C-407E-A947-70E740481C1C}">
                                 <a14:useLocalDpi xmlns:a14="http://schemas.microsoft.com/office/drawing/2010/main" val="0"/>
@@ -5586,7 +6357,7 @@
                           </pic:cNvPicPr>
                         </pic:nvPicPr>
                         <pic:blipFill>
-                          <a:blip r:embed="rId18">
+                          <a:blip r:embed="rId20">
                             <a:extLst>
                               <a:ext uri="{28A0092B-C50C-407E-A947-70E740481C1C}">
                                 <a14:useLocalDpi xmlns:a14="http://schemas.microsoft.com/office/drawing/2010/main" val="0"/>
@@ -5620,7 +6391,7 @@
                           </pic:cNvPicPr>
                         </pic:nvPicPr>
                         <pic:blipFill>
-                          <a:blip r:embed="rId19">
+                          <a:blip r:embed="rId21">
                             <a:extLst>
                               <a:ext uri="{28A0092B-C50C-407E-A947-70E740481C1C}">
                                 <a14:useLocalDpi xmlns:a14="http://schemas.microsoft.com/office/drawing/2010/main" val="0"/>
@@ -5654,21 +6425,21 @@
           </mc:Choice>
           <mc:Fallback>
             <w:pict>
-              <v:group w14:anchorId="4F10F6EE" id="Gruppe 35" o:spid="_x0000_s1026" style="position:absolute;margin-left:-.45pt;margin-top:1pt;width:487.2pt;height:489.05pt;z-index:251660288" coordsize="61876,62106" o:gfxdata="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">
+              <v:group w14:anchorId="649FABFC" id="Gruppe 35" o:spid="_x0000_s1026" style="position:absolute;margin-left:-.45pt;margin-top:1pt;width:487.2pt;height:489.05pt;z-index:251659264" coordsize="61876,62106" o:gfxdata="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">
                 <v:shape id="Billede 31" o:spid="_x0000_s1027" type="#_x0000_t75" alt="Et billede, der indeholder tekst&#10;&#10;Automatisk genereret beskrivelse" style="position:absolute;top:78;width:30422;height:30423;visibility:visible;mso-wrap-style:square" o:gfxdata="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" stroked="t" strokecolor="black [3213]">
-                  <v:imagedata r:id="rId20" o:title="Et billede, der indeholder tekst&#10;&#10;Automatisk genereret beskrivelse"/>
+                  <v:imagedata r:id="rId22" o:title="Et billede, der indeholder tekst&#10;&#10;Automatisk genereret beskrivelse"/>
                   <v:path arrowok="t"/>
                 </v:shape>
                 <v:shape id="Billede 32" o:spid="_x0000_s1028" type="#_x0000_t75" alt="Et billede, der indeholder tekst&#10;&#10;Automatisk genereret beskrivelse" style="position:absolute;left:31294;width:30582;height:30581;visibility:visible;mso-wrap-style:square" o:gfxdata="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" stroked="t" strokecolor="black [3213]">
-                  <v:imagedata r:id="rId21" o:title="Et billede, der indeholder tekst&#10;&#10;Automatisk genereret beskrivelse"/>
+                  <v:imagedata r:id="rId23" o:title="Et billede, der indeholder tekst&#10;&#10;Automatisk genereret beskrivelse"/>
                   <v:path arrowok="t"/>
                 </v:shape>
                 <v:shape id="Billede 33" o:spid="_x0000_s1029" type="#_x0000_t75" alt="Et billede, der indeholder tekst&#10;&#10;Automatisk genereret beskrivelse" style="position:absolute;top:31531;width:30422;height:30422;visibility:visible;mso-wrap-style:square" o:gfxdata="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" stroked="t" strokecolor="black [3213]">
-                  <v:imagedata r:id="rId22" o:title="Et billede, der indeholder tekst&#10;&#10;Automatisk genereret beskrivelse"/>
+                  <v:imagedata r:id="rId24" o:title="Et billede, der indeholder tekst&#10;&#10;Automatisk genereret beskrivelse"/>
                   <v:path arrowok="t"/>
                 </v:shape>
                 <v:shape id="Billede 34" o:spid="_x0000_s1030" type="#_x0000_t75" alt="Et billede, der indeholder tekst&#10;&#10;Automatisk genereret beskrivelse" style="position:absolute;left:31294;top:31531;width:30575;height:30575;visibility:visible;mso-wrap-style:square" o:gfxdata="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" stroked="t" strokecolor="black [3213]">
-                  <v:imagedata r:id="rId23" o:title="Et billede, der indeholder tekst&#10;&#10;Automatisk genereret beskrivelse"/>
+                  <v:imagedata r:id="rId25" o:title="Et billede, der indeholder tekst&#10;&#10;Automatisk genereret beskrivelse"/>
                   <v:path arrowok="t"/>
                 </v:shape>
                 <w10:wrap type="square"/>
@@ -5679,10 +6450,15 @@
       </w:r>
       <w:r>
         <w:rPr>
-          <w:rFonts w:ascii="AppleSystemUIFont" w:hAnsi="AppleSystemUIFont" w:cs="AppleSystemUIFont"/>
-          <w:lang w:val="en-US"/>
-        </w:rPr>
-        <w:t>s, respectively.</w:t>
+          <w:lang w:val="en-US" w:eastAsia="da-DK"/>
+        </w:rPr>
+        <w:t>Since topics are created in an unsupervised manner it is not necessarily the case that the model with the highest coherence is also interpretable by humans. Therefor a few of the most promising models were selected and their topics inspected manually</w:t>
+      </w:r>
+      <w:r>
+        <w:rPr>
+          <w:lang w:val="en-US" w:eastAsia="da-DK"/>
+        </w:rPr>
+        <w:t>.</w:t>
       </w:r>
     </w:p>
     <w:p>
@@ -5702,48 +6478,661 @@
         <w:rPr>
           <w:lang w:val="en-US" w:eastAsia="da-DK"/>
         </w:rPr>
-        <w:t>Since topics are created in an unsupervised manner it is not necessarily the case that the model with the highest coherence is also interpretable by humans. Therefor a few of the most promising models were selected and their topics inspected manually.</w:t>
+        <w:lastRenderedPageBreak/>
+        <w:t xml:space="preserve">In the end, </w:t>
+      </w:r>
+      <w:r>
+        <w:rPr>
+          <w:lang w:val="en-US" w:eastAsia="da-DK"/>
+        </w:rPr>
+        <w:t xml:space="preserve">we wanted a model that could explain </w:t>
+      </w:r>
+      <w:r>
+        <w:rPr>
+          <w:lang w:val="en-US" w:eastAsia="da-DK"/>
+        </w:rPr>
+        <w:t xml:space="preserve">potentially many </w:t>
+      </w:r>
+      <w:r>
+        <w:rPr>
+          <w:lang w:val="en-US" w:eastAsia="da-DK"/>
+        </w:rPr>
+        <w:t xml:space="preserve">changes over a large timespan, so we choose the model with </w:t>
+      </w:r>
+      <w:r>
+        <w:rPr>
+          <w:b/>
+          <w:bCs/>
+          <w:lang w:val="en-US" w:eastAsia="da-DK"/>
+        </w:rPr>
+        <w:t xml:space="preserve">100 topics </w:t>
+      </w:r>
+      <w:r>
+        <w:rPr>
+          <w:lang w:val="en-US" w:eastAsia="da-DK"/>
+        </w:rPr>
+        <w:t xml:space="preserve">and choose </w:t>
+      </w:r>
+      <w:r>
+        <w:rPr>
+          <w:b/>
+          <w:bCs/>
+          <w:lang w:val="en-US" w:eastAsia="da-DK"/>
+        </w:rPr>
+        <w:t xml:space="preserve">a </w:t>
+      </w:r>
+      <w:r>
+        <w:rPr>
+          <w:b/>
+          <w:bCs/>
+          <w:lang w:val="en-US" w:eastAsia="da-DK"/>
+        </w:rPr>
+        <w:t xml:space="preserve">cutoff of </w:t>
+      </w:r>
+      <w:r>
+        <w:rPr>
+          <w:b/>
+          <w:bCs/>
+          <w:lang w:val="en-US" w:eastAsia="da-DK"/>
+        </w:rPr>
+        <w:t>19</w:t>
+      </w:r>
+      <w:r>
+        <w:rPr>
+          <w:lang w:val="en-US" w:eastAsia="da-DK"/>
+        </w:rPr>
+        <w:t xml:space="preserve"> </w:t>
+      </w:r>
+      <w:r>
+        <w:rPr>
+          <w:lang w:val="en-US" w:eastAsia="da-DK"/>
+        </w:rPr>
+        <w:t>(18%)</w:t>
+      </w:r>
+      <w:r>
+        <w:rPr>
+          <w:lang w:val="en-US" w:eastAsia="da-DK"/>
+        </w:rPr>
+        <w:t xml:space="preserve"> to maximize coherence (see Fig.2)</w:t>
+      </w:r>
+      <w:r>
+        <w:rPr>
+          <w:lang w:val="en-US" w:eastAsia="da-DK"/>
+        </w:rPr>
+        <w:t>.</w:t>
       </w:r>
     </w:p>
     <w:p>
       <w:pPr>
-        <w:rPr>
-          <w:lang w:val="en-US" w:eastAsia="da-DK"/>
-        </w:rPr>
-      </w:pPr>
+        <w:pStyle w:val="Overskrift1"/>
+        <w:rPr>
+          <w:lang w:val="en-US" w:eastAsia="da-DK"/>
+        </w:rPr>
+      </w:pPr>
+      <w:r>
+        <w:rPr>
+          <w:lang w:val="en-US" w:eastAsia="da-DK"/>
+        </w:rPr>
+        <w:t>Results</w:t>
+      </w:r>
     </w:p>
     <w:p>
       <w:pPr>
-        <w:rPr>
-          <w:lang w:val="en-US" w:eastAsia="da-DK"/>
-        </w:rPr>
-      </w:pPr>
-      <w:r>
-        <w:rPr>
-          <w:lang w:val="en-US" w:eastAsia="da-DK"/>
-        </w:rPr>
-        <w:t xml:space="preserve">In the end, </w:t>
-      </w:r>
-      <w:r>
-        <w:rPr>
-          <w:lang w:val="en-US" w:eastAsia="da-DK"/>
-        </w:rPr>
-        <w:t>we wanted a model that could explain changes over a large timespan, so we choose the model with cutoff of and allowed for 100 topics.</w:t>
-      </w:r>
+        <w:pStyle w:val="Overskrift2"/>
+        <w:rPr>
+          <w:lang w:val="en-US" w:eastAsia="da-DK"/>
+        </w:rPr>
+      </w:pPr>
+      <w:r>
+        <w:rPr>
+          <w:lang w:val="en-US" w:eastAsia="da-DK"/>
+        </w:rPr>
+        <w:t>Example Trend</w:t>
+      </w:r>
+      <w:r>
+        <w:rPr>
+          <w:lang w:val="en-US" w:eastAsia="da-DK"/>
+        </w:rPr>
+        <w:t>s</w:t>
+      </w:r>
+      <w:r>
+        <w:rPr>
+          <w:lang w:val="en-US" w:eastAsia="da-DK"/>
+        </w:rPr>
+        <w:t xml:space="preserve">: </w:t>
+      </w:r>
+      <w:proofErr w:type="spellStart"/>
+      <w:r>
+        <w:rPr>
+          <w:lang w:val="en-US" w:eastAsia="da-DK"/>
+        </w:rPr>
+        <w:t>Deepfakes</w:t>
+      </w:r>
+      <w:proofErr w:type="spellEnd"/>
+      <w:r>
+        <w:rPr>
+          <w:lang w:val="en-US" w:eastAsia="da-DK"/>
+        </w:rPr>
+        <w:t xml:space="preserve"> and Tinder</w:t>
+      </w:r>
+      <w:r>
+        <w:rPr>
+          <w:noProof/>
+          <w:lang w:val="en-US"/>
+        </w:rPr>
+        <w:t xml:space="preserve"> </w:t>
+      </w:r>
+      <w:r>
+        <w:rPr>
+          <w:lang w:val="en-US" w:eastAsia="da-DK"/>
+        </w:rPr>
+        <w:drawing>
+          <wp:inline distT="0" distB="0" distL="0" distR="0" wp14:anchorId="26C882E9" wp14:editId="17DF6589">
+            <wp:extent cx="6116320" cy="3431540"/>
+            <wp:effectExtent l="0" t="0" r="5080" b="0"/>
+            <wp:docPr id="56" name="Billede 56"/>
+            <wp:cNvGraphicFramePr>
+              <a:graphicFrameLocks xmlns:a="http://schemas.openxmlformats.org/drawingml/2006/main" noChangeAspect="1"/>
+            </wp:cNvGraphicFramePr>
+            <a:graphic xmlns:a="http://schemas.openxmlformats.org/drawingml/2006/main">
+              <a:graphicData uri="http://schemas.openxmlformats.org/drawingml/2006/picture">
+                <pic:pic xmlns:pic="http://schemas.openxmlformats.org/drawingml/2006/picture">
+                  <pic:nvPicPr>
+                    <pic:cNvPr id="1" name=""/>
+                    <pic:cNvPicPr/>
+                  </pic:nvPicPr>
+                  <pic:blipFill>
+                    <a:blip r:embed="rId26"/>
+                    <a:stretch>
+                      <a:fillRect/>
+                    </a:stretch>
+                  </pic:blipFill>
+                  <pic:spPr>
+                    <a:xfrm>
+                      <a:off x="0" y="0"/>
+                      <a:ext cx="6116320" cy="3431540"/>
+                    </a:xfrm>
+                    <a:prstGeom prst="rect">
+                      <a:avLst/>
+                    </a:prstGeom>
+                  </pic:spPr>
+                </pic:pic>
+              </a:graphicData>
+            </a:graphic>
+          </wp:inline>
+        </w:drawing>
+      </w:r>
+      <w:bookmarkStart w:id="0" w:name="_GoBack"/>
+      <w:bookmarkEnd w:id="0"/>
     </w:p>
     <w:p>
       <w:pPr>
-        <w:pStyle w:val="Overskrift1"/>
-        <w:rPr>
-          <w:lang w:val="en-US" w:eastAsia="da-DK"/>
-        </w:rPr>
-      </w:pPr>
-      <w:r>
-        <w:rPr>
-          <w:lang w:val="en-US" w:eastAsia="da-DK"/>
-        </w:rPr>
-        <w:t>Results</w:t>
-      </w:r>
+        <w:rPr>
+          <w:lang w:val="en-US" w:eastAsia="da-DK"/>
+        </w:rPr>
+      </w:pPr>
+    </w:p>
+    <w:tbl>
+      <w:tblPr>
+        <w:tblStyle w:val="Almindeligtabel3"/>
+        <w:tblW w:w="10226" w:type="dxa"/>
+        <w:tblLook w:val="0420" w:firstRow="1" w:lastRow="0" w:firstColumn="0" w:lastColumn="0" w:noHBand="0" w:noVBand="1"/>
+      </w:tblPr>
+      <w:tblGrid>
+        <w:gridCol w:w="968"/>
+        <w:gridCol w:w="9258"/>
+      </w:tblGrid>
+      <w:tr>
+        <w:trPr>
+          <w:cnfStyle w:val="100000000000" w:firstRow="1" w:lastRow="0" w:firstColumn="0" w:lastColumn="0" w:oddVBand="0" w:evenVBand="0" w:oddHBand="0" w:evenHBand="0" w:firstRowFirstColumn="0" w:firstRowLastColumn="0" w:lastRowFirstColumn="0" w:lastRowLastColumn="0"/>
+          <w:trHeight w:val="343"/>
+        </w:trPr>
+        <w:tc>
+          <w:tcPr>
+            <w:tcW w:w="0" w:type="auto"/>
+            <w:noWrap/>
+          </w:tcPr>
+          <w:p>
+            <w:pPr>
+              <w:rPr>
+                <w:sz w:val="20"/>
+                <w:szCs w:val="20"/>
+                <w:lang w:eastAsia="da-DK"/>
+              </w:rPr>
+            </w:pPr>
+            <w:r>
+              <w:rPr>
+                <w:sz w:val="20"/>
+                <w:szCs w:val="20"/>
+                <w:lang w:eastAsia="da-DK"/>
+              </w:rPr>
+              <w:t>Topic</w:t>
+            </w:r>
+          </w:p>
+        </w:tc>
+        <w:tc>
+          <w:tcPr>
+            <w:tcW w:w="0" w:type="auto"/>
+            <w:noWrap/>
+          </w:tcPr>
+          <w:p>
+            <w:pPr>
+              <w:rPr>
+                <w:sz w:val="20"/>
+                <w:szCs w:val="20"/>
+                <w:lang w:val="en-US" w:eastAsia="da-DK"/>
+              </w:rPr>
+            </w:pPr>
+            <w:r>
+              <w:rPr>
+                <w:sz w:val="20"/>
+                <w:szCs w:val="20"/>
+                <w:lang w:val="en-US" w:eastAsia="da-DK"/>
+              </w:rPr>
+              <w:t>Keywords</w:t>
+            </w:r>
+          </w:p>
+        </w:tc>
+      </w:tr>
+      <w:tr>
+        <w:trPr>
+          <w:cnfStyle w:val="000000100000" w:firstRow="0" w:lastRow="0" w:firstColumn="0" w:lastColumn="0" w:oddVBand="0" w:evenVBand="0" w:oddHBand="1" w:evenHBand="0" w:firstRowFirstColumn="0" w:firstRowLastColumn="0" w:lastRowFirstColumn="0" w:lastRowLastColumn="0"/>
+          <w:trHeight w:val="343"/>
+        </w:trPr>
+        <w:tc>
+          <w:tcPr>
+            <w:tcW w:w="0" w:type="auto"/>
+            <w:noWrap/>
+          </w:tcPr>
+          <w:p>
+            <w:pPr>
+              <w:rPr>
+                <w:sz w:val="20"/>
+                <w:szCs w:val="20"/>
+                <w:lang w:eastAsia="da-DK"/>
+              </w:rPr>
+            </w:pPr>
+            <w:r>
+              <w:rPr>
+                <w:sz w:val="20"/>
+                <w:szCs w:val="20"/>
+                <w:lang w:eastAsia="da-DK"/>
+              </w:rPr>
+              <w:t>7</w:t>
+            </w:r>
+          </w:p>
+        </w:tc>
+        <w:tc>
+          <w:tcPr>
+            <w:tcW w:w="0" w:type="auto"/>
+            <w:noWrap/>
+          </w:tcPr>
+          <w:p>
+            <w:pPr>
+              <w:rPr>
+                <w:sz w:val="20"/>
+                <w:szCs w:val="20"/>
+                <w:lang w:val="en-US" w:eastAsia="da-DK"/>
+              </w:rPr>
+            </w:pPr>
+            <w:r>
+              <w:rPr>
+                <w:sz w:val="20"/>
+                <w:szCs w:val="20"/>
+                <w:lang w:val="en-US" w:eastAsia="da-DK"/>
+              </w:rPr>
+              <w:t>gorn, semicolon, ejbca, flywheel, </w:t>
+            </w:r>
+            <w:r>
+              <w:rPr>
+                <w:b/>
+                <w:bCs/>
+                <w:sz w:val="20"/>
+                <w:szCs w:val="20"/>
+                <w:lang w:val="en-US" w:eastAsia="da-DK"/>
+              </w:rPr>
+              <w:t>deepfakes</w:t>
+            </w:r>
+            <w:r>
+              <w:rPr>
+                <w:sz w:val="20"/>
+                <w:szCs w:val="20"/>
+                <w:lang w:val="en-US" w:eastAsia="da-DK"/>
+              </w:rPr>
+              <w:t>, electrode, octet, bros, truste, pono</w:t>
+            </w:r>
+          </w:p>
+        </w:tc>
+      </w:tr>
+      <w:tr>
+        <w:trPr>
+          <w:trHeight w:val="343"/>
+        </w:trPr>
+        <w:tc>
+          <w:tcPr>
+            <w:tcW w:w="0" w:type="auto"/>
+            <w:noWrap/>
+            <w:hideMark/>
+          </w:tcPr>
+          <w:p>
+            <w:pPr>
+              <w:rPr>
+                <w:sz w:val="20"/>
+                <w:szCs w:val="20"/>
+                <w:lang w:eastAsia="da-DK"/>
+              </w:rPr>
+            </w:pPr>
+            <w:r>
+              <w:rPr>
+                <w:sz w:val="20"/>
+                <w:szCs w:val="20"/>
+                <w:lang w:eastAsia="da-DK"/>
+              </w:rPr>
+              <w:t>25</w:t>
+            </w:r>
+          </w:p>
+        </w:tc>
+        <w:tc>
+          <w:tcPr>
+            <w:tcW w:w="0" w:type="auto"/>
+            <w:noWrap/>
+            <w:hideMark/>
+          </w:tcPr>
+          <w:p>
+            <w:pPr>
+              <w:rPr>
+                <w:sz w:val="20"/>
+                <w:szCs w:val="20"/>
+                <w:lang w:val="en-US" w:eastAsia="da-DK"/>
+              </w:rPr>
+            </w:pPr>
+            <w:r>
+              <w:rPr>
+                <w:sz w:val="20"/>
+                <w:szCs w:val="20"/>
+                <w:lang w:val="en-US" w:eastAsia="da-DK"/>
+              </w:rPr>
+              <w:t>tcpdf, deserializer, hydro, weblogic, </w:t>
+            </w:r>
+            <w:r>
+              <w:rPr>
+                <w:b/>
+                <w:bCs/>
+                <w:sz w:val="20"/>
+                <w:szCs w:val="20"/>
+                <w:lang w:val="en-US" w:eastAsia="da-DK"/>
+              </w:rPr>
+              <w:t>deepfakes</w:t>
+            </w:r>
+            <w:r>
+              <w:rPr>
+                <w:sz w:val="20"/>
+                <w:szCs w:val="20"/>
+                <w:lang w:val="en-US" w:eastAsia="da-DK"/>
+              </w:rPr>
+              <w:t>, cypherpunks, vupen, supercaps, cone, deathswitch</w:t>
+            </w:r>
+          </w:p>
+        </w:tc>
+      </w:tr>
+      <w:tr>
+        <w:trPr>
+          <w:cnfStyle w:val="000000100000" w:firstRow="0" w:lastRow="0" w:firstColumn="0" w:lastColumn="0" w:oddVBand="0" w:evenVBand="0" w:oddHBand="1" w:evenHBand="0" w:firstRowFirstColumn="0" w:firstRowLastColumn="0" w:lastRowFirstColumn="0" w:lastRowLastColumn="0"/>
+          <w:trHeight w:val="343"/>
+        </w:trPr>
+        <w:tc>
+          <w:tcPr>
+            <w:tcW w:w="0" w:type="auto"/>
+            <w:noWrap/>
+            <w:hideMark/>
+          </w:tcPr>
+          <w:p>
+            <w:pPr>
+              <w:rPr>
+                <w:sz w:val="20"/>
+                <w:szCs w:val="20"/>
+                <w:lang w:eastAsia="da-DK"/>
+              </w:rPr>
+            </w:pPr>
+            <w:r>
+              <w:rPr>
+                <w:sz w:val="20"/>
+                <w:szCs w:val="20"/>
+                <w:lang w:eastAsia="da-DK"/>
+              </w:rPr>
+              <w:t>93</w:t>
+            </w:r>
+          </w:p>
+        </w:tc>
+        <w:tc>
+          <w:tcPr>
+            <w:tcW w:w="0" w:type="auto"/>
+            <w:noWrap/>
+            <w:hideMark/>
+          </w:tcPr>
+          <w:p>
+            <w:pPr>
+              <w:rPr>
+                <w:sz w:val="20"/>
+                <w:szCs w:val="20"/>
+                <w:lang w:eastAsia="da-DK"/>
+              </w:rPr>
+            </w:pPr>
+            <w:r>
+              <w:rPr>
+                <w:sz w:val="20"/>
+                <w:szCs w:val="20"/>
+                <w:lang w:eastAsia="da-DK"/>
+              </w:rPr>
+              <w:t>palantir, </w:t>
+            </w:r>
+            <w:r>
+              <w:rPr>
+                <w:b/>
+                <w:bCs/>
+                <w:sz w:val="20"/>
+                <w:szCs w:val="20"/>
+                <w:lang w:eastAsia="da-DK"/>
+              </w:rPr>
+              <w:t>deepfakes</w:t>
+            </w:r>
+            <w:r>
+              <w:rPr>
+                <w:sz w:val="20"/>
+                <w:szCs w:val="20"/>
+                <w:lang w:eastAsia="da-DK"/>
+              </w:rPr>
+              <w:t>, msse, anydvd, netcraft, snob, thrilling, algebra, irfan, rus</w:t>
+            </w:r>
+          </w:p>
+        </w:tc>
+      </w:tr>
+      <w:tr>
+        <w:trPr>
+          <w:trHeight w:val="343"/>
+        </w:trPr>
+        <w:tc>
+          <w:tcPr>
+            <w:tcW w:w="0" w:type="auto"/>
+            <w:noWrap/>
+          </w:tcPr>
+          <w:p>
+            <w:pPr>
+              <w:rPr>
+                <w:sz w:val="20"/>
+                <w:szCs w:val="20"/>
+                <w:lang w:eastAsia="da-DK"/>
+              </w:rPr>
+            </w:pPr>
+            <w:r>
+              <w:rPr>
+                <w:sz w:val="20"/>
+                <w:szCs w:val="20"/>
+                <w:lang w:eastAsia="da-DK"/>
+              </w:rPr>
+              <w:t>34</w:t>
+            </w:r>
+          </w:p>
+        </w:tc>
+        <w:tc>
+          <w:tcPr>
+            <w:tcW w:w="0" w:type="auto"/>
+            <w:noWrap/>
+          </w:tcPr>
+          <w:p>
+            <w:pPr>
+              <w:rPr>
+                <w:sz w:val="20"/>
+                <w:szCs w:val="20"/>
+                <w:lang w:val="en-US" w:eastAsia="da-DK"/>
+              </w:rPr>
+            </w:pPr>
+            <w:r>
+              <w:rPr>
+                <w:b/>
+                <w:bCs/>
+                <w:sz w:val="20"/>
+                <w:szCs w:val="20"/>
+                <w:lang w:val="en-US" w:eastAsia="da-DK"/>
+              </w:rPr>
+              <w:t>tinder</w:t>
+            </w:r>
+            <w:r>
+              <w:rPr>
+                <w:sz w:val="20"/>
+                <w:szCs w:val="20"/>
+                <w:lang w:val="en-US" w:eastAsia="da-DK"/>
+              </w:rPr>
+              <w:t xml:space="preserve">, acorn, </w:t>
+            </w:r>
+            <w:proofErr w:type="spellStart"/>
+            <w:r>
+              <w:rPr>
+                <w:sz w:val="20"/>
+                <w:szCs w:val="20"/>
+                <w:lang w:val="en-US" w:eastAsia="da-DK"/>
+              </w:rPr>
+              <w:t>crossrat</w:t>
+            </w:r>
+            <w:proofErr w:type="spellEnd"/>
+            <w:r>
+              <w:rPr>
+                <w:sz w:val="20"/>
+                <w:szCs w:val="20"/>
+                <w:lang w:val="en-US" w:eastAsia="da-DK"/>
+              </w:rPr>
+              <w:t xml:space="preserve">, </w:t>
+            </w:r>
+            <w:proofErr w:type="spellStart"/>
+            <w:r>
+              <w:rPr>
+                <w:sz w:val="20"/>
+                <w:szCs w:val="20"/>
+                <w:lang w:val="en-US" w:eastAsia="da-DK"/>
+              </w:rPr>
+              <w:t>authplay</w:t>
+            </w:r>
+            <w:proofErr w:type="spellEnd"/>
+            <w:r>
+              <w:rPr>
+                <w:sz w:val="20"/>
+                <w:szCs w:val="20"/>
+                <w:lang w:val="en-US" w:eastAsia="da-DK"/>
+              </w:rPr>
+              <w:t xml:space="preserve">, </w:t>
+            </w:r>
+            <w:proofErr w:type="spellStart"/>
+            <w:r>
+              <w:rPr>
+                <w:sz w:val="20"/>
+                <w:szCs w:val="20"/>
+                <w:lang w:val="en-US" w:eastAsia="da-DK"/>
+              </w:rPr>
+              <w:t>disposeamail</w:t>
+            </w:r>
+            <w:proofErr w:type="spellEnd"/>
+            <w:r>
+              <w:rPr>
+                <w:sz w:val="20"/>
+                <w:szCs w:val="20"/>
+                <w:lang w:val="en-US" w:eastAsia="da-DK"/>
+              </w:rPr>
+              <w:t xml:space="preserve">, </w:t>
+            </w:r>
+            <w:proofErr w:type="spellStart"/>
+            <w:r>
+              <w:rPr>
+                <w:sz w:val="20"/>
+                <w:szCs w:val="20"/>
+                <w:lang w:val="en-US" w:eastAsia="da-DK"/>
+              </w:rPr>
+              <w:t>goatse</w:t>
+            </w:r>
+            <w:proofErr w:type="spellEnd"/>
+            <w:r>
+              <w:rPr>
+                <w:sz w:val="20"/>
+                <w:szCs w:val="20"/>
+                <w:lang w:val="en-US" w:eastAsia="da-DK"/>
+              </w:rPr>
+              <w:t xml:space="preserve">, </w:t>
+            </w:r>
+            <w:proofErr w:type="spellStart"/>
+            <w:r>
+              <w:rPr>
+                <w:sz w:val="20"/>
+                <w:szCs w:val="20"/>
+                <w:lang w:val="en-US" w:eastAsia="da-DK"/>
+              </w:rPr>
+              <w:t>variablelength</w:t>
+            </w:r>
+            <w:proofErr w:type="spellEnd"/>
+            <w:r>
+              <w:rPr>
+                <w:sz w:val="20"/>
+                <w:szCs w:val="20"/>
+                <w:lang w:val="en-US" w:eastAsia="da-DK"/>
+              </w:rPr>
+              <w:t xml:space="preserve">, instability, </w:t>
+            </w:r>
+            <w:proofErr w:type="spellStart"/>
+            <w:r>
+              <w:rPr>
+                <w:sz w:val="20"/>
+                <w:szCs w:val="20"/>
+                <w:lang w:val="en-US" w:eastAsia="da-DK"/>
+              </w:rPr>
+              <w:t>ettercap</w:t>
+            </w:r>
+            <w:proofErr w:type="spellEnd"/>
+            <w:r>
+              <w:rPr>
+                <w:sz w:val="20"/>
+                <w:szCs w:val="20"/>
+                <w:lang w:val="en-US" w:eastAsia="da-DK"/>
+              </w:rPr>
+              <w:t xml:space="preserve">, </w:t>
+            </w:r>
+            <w:proofErr w:type="spellStart"/>
+            <w:r>
+              <w:rPr>
+                <w:sz w:val="20"/>
+                <w:szCs w:val="20"/>
+                <w:lang w:val="en-US" w:eastAsia="da-DK"/>
+              </w:rPr>
+              <w:t>vixie</w:t>
+            </w:r>
+            <w:proofErr w:type="spellEnd"/>
+          </w:p>
+        </w:tc>
+      </w:tr>
+    </w:tbl>
+    <w:p>
+      <w:pPr>
+        <w:rPr>
+          <w:lang w:val="en-US" w:eastAsia="da-DK"/>
+        </w:rPr>
+      </w:pPr>
     </w:p>
     <w:p>
       <w:pPr>
@@ -5753,15 +7142,51 @@
       </w:pPr>
       <w:r>
         <w:rPr>
-          <w:lang w:val="en-US" w:eastAsia="da-DK"/>
-        </w:rPr>
-        <w:t xml:space="preserve">Visualize the top </w:t>
-      </w:r>
-      <w:r>
-        <w:rPr>
-          <w:lang w:val="en-US" w:eastAsia="da-DK"/>
-        </w:rPr>
-        <w:t>topic over time</w:t>
+          <w:noProof/>
+          <w:lang w:val="en-US" w:eastAsia="da-DK"/>
+        </w:rPr>
+        <w:lastRenderedPageBreak/>
+        <w:drawing>
+          <wp:inline distT="0" distB="0" distL="0" distR="0">
+            <wp:extent cx="5842000" cy="4635500"/>
+            <wp:effectExtent l="0" t="0" r="0" b="0"/>
+            <wp:docPr id="54" name="Billede 54" descr="Et billede, der indeholder tekst&#10;&#10;Automatisk genereret beskrivelse"/>
+            <wp:cNvGraphicFramePr>
+              <a:graphicFrameLocks xmlns:a="http://schemas.openxmlformats.org/drawingml/2006/main" noChangeAspect="1"/>
+            </wp:cNvGraphicFramePr>
+            <a:graphic xmlns:a="http://schemas.openxmlformats.org/drawingml/2006/main">
+              <a:graphicData uri="http://schemas.openxmlformats.org/drawingml/2006/picture">
+                <pic:pic xmlns:pic="http://schemas.openxmlformats.org/drawingml/2006/picture">
+                  <pic:nvPicPr>
+                    <pic:cNvPr id="54" name="Deepfakes.png"/>
+                    <pic:cNvPicPr/>
+                  </pic:nvPicPr>
+                  <pic:blipFill>
+                    <a:blip r:embed="rId27">
+                      <a:extLst>
+                        <a:ext uri="{28A0092B-C50C-407E-A947-70E740481C1C}">
+                          <a14:useLocalDpi xmlns:a14="http://schemas.microsoft.com/office/drawing/2010/main" val="0"/>
+                        </a:ext>
+                      </a:extLst>
+                    </a:blip>
+                    <a:stretch>
+                      <a:fillRect/>
+                    </a:stretch>
+                  </pic:blipFill>
+                  <pic:spPr>
+                    <a:xfrm>
+                      <a:off x="0" y="0"/>
+                      <a:ext cx="5842000" cy="4635500"/>
+                    </a:xfrm>
+                    <a:prstGeom prst="rect">
+                      <a:avLst/>
+                    </a:prstGeom>
+                  </pic:spPr>
+                </pic:pic>
+              </a:graphicData>
+            </a:graphic>
+          </wp:inline>
+        </w:drawing>
       </w:r>
     </w:p>
     <w:p>
@@ -5770,80 +7195,100 @@
           <w:lang w:val="en-US" w:eastAsia="da-DK"/>
         </w:rPr>
       </w:pPr>
+      <w:r>
+        <w:rPr>
+          <w:noProof/>
+          <w:lang w:val="en-US" w:eastAsia="da-DK"/>
+        </w:rPr>
+        <w:lastRenderedPageBreak/>
+        <w:drawing>
+          <wp:inline distT="0" distB="0" distL="0" distR="0">
+            <wp:extent cx="5842000" cy="4635500"/>
+            <wp:effectExtent l="0" t="0" r="0" b="0"/>
+            <wp:docPr id="55" name="Billede 55" descr="Et billede, der indeholder tekst, kort&#10;&#10;Automatisk genereret beskrivelse"/>
+            <wp:cNvGraphicFramePr>
+              <a:graphicFrameLocks xmlns:a="http://schemas.openxmlformats.org/drawingml/2006/main" noChangeAspect="1"/>
+            </wp:cNvGraphicFramePr>
+            <a:graphic xmlns:a="http://schemas.openxmlformats.org/drawingml/2006/main">
+              <a:graphicData uri="http://schemas.openxmlformats.org/drawingml/2006/picture">
+                <pic:pic xmlns:pic="http://schemas.openxmlformats.org/drawingml/2006/picture">
+                  <pic:nvPicPr>
+                    <pic:cNvPr id="55" name="Tinder.png"/>
+                    <pic:cNvPicPr/>
+                  </pic:nvPicPr>
+                  <pic:blipFill>
+                    <a:blip r:embed="rId28">
+                      <a:extLst>
+                        <a:ext uri="{28A0092B-C50C-407E-A947-70E740481C1C}">
+                          <a14:useLocalDpi xmlns:a14="http://schemas.microsoft.com/office/drawing/2010/main" val="0"/>
+                        </a:ext>
+                      </a:extLst>
+                    </a:blip>
+                    <a:stretch>
+                      <a:fillRect/>
+                    </a:stretch>
+                  </pic:blipFill>
+                  <pic:spPr>
+                    <a:xfrm>
+                      <a:off x="0" y="0"/>
+                      <a:ext cx="5842000" cy="4635500"/>
+                    </a:xfrm>
+                    <a:prstGeom prst="rect">
+                      <a:avLst/>
+                    </a:prstGeom>
+                  </pic:spPr>
+                </pic:pic>
+              </a:graphicData>
+            </a:graphic>
+          </wp:inline>
+        </w:drawing>
+      </w:r>
     </w:p>
     <w:p>
       <w:pPr>
-        <w:rPr>
-          <w:lang w:val="en-US" w:eastAsia="da-DK"/>
-        </w:rPr>
-      </w:pPr>
-      <w:r>
-        <w:rPr>
-          <w:lang w:val="en-US" w:eastAsia="da-DK"/>
-        </w:rPr>
-        <w:t xml:space="preserve">Find </w:t>
-      </w:r>
-      <w:r>
-        <w:rPr>
-          <w:lang w:val="en-US" w:eastAsia="da-DK"/>
-        </w:rPr>
-        <w:t>an interesting topic (</w:t>
-      </w:r>
-      <w:proofErr w:type="spellStart"/>
-      <w:r>
-        <w:rPr>
-          <w:lang w:val="en-US" w:eastAsia="da-DK"/>
-        </w:rPr>
-        <w:t>eg</w:t>
-      </w:r>
-      <w:proofErr w:type="spellEnd"/>
-      <w:r>
-        <w:rPr>
-          <w:lang w:val="en-US" w:eastAsia="da-DK"/>
-        </w:rPr>
-        <w:t xml:space="preserve"> bitcoin) and plot </w:t>
-      </w:r>
-      <w:proofErr w:type="gramStart"/>
-      <w:r>
-        <w:rPr>
-          <w:lang w:val="en-US" w:eastAsia="da-DK"/>
-        </w:rPr>
-        <w:t>it’s</w:t>
-      </w:r>
-      <w:proofErr w:type="gramEnd"/>
-      <w:r>
-        <w:rPr>
-          <w:lang w:val="en-US" w:eastAsia="da-DK"/>
-        </w:rPr>
-        <w:t xml:space="preserve"> distribution over time.</w:t>
+        <w:pStyle w:val="Overskrift1"/>
+        <w:rPr>
+          <w:lang w:val="en-US" w:eastAsia="da-DK"/>
+        </w:rPr>
+      </w:pPr>
+      <w:r>
+        <w:rPr>
+          <w:lang w:val="en-US" w:eastAsia="da-DK"/>
+        </w:rPr>
+        <w:t>Discussion</w:t>
       </w:r>
     </w:p>
     <w:p>
       <w:pPr>
-        <w:pStyle w:val="Overskrift1"/>
-        <w:rPr>
-          <w:lang w:val="en-US" w:eastAsia="da-DK"/>
-        </w:rPr>
-      </w:pPr>
-      <w:r>
-        <w:rPr>
-          <w:lang w:val="en-US" w:eastAsia="da-DK"/>
-        </w:rPr>
-        <w:t>Discussion</w:t>
+        <w:pStyle w:val="Overskrift3"/>
+        <w:rPr>
+          <w:lang w:val="en-US" w:eastAsia="da-DK"/>
+        </w:rPr>
+      </w:pPr>
+      <w:r>
+        <w:rPr>
+          <w:lang w:val="en-US" w:eastAsia="da-DK"/>
+        </w:rPr>
+        <w:t>Non-informative Words</w:t>
+      </w:r>
+      <w:r>
+        <w:rPr>
+          <w:lang w:val="en-US" w:eastAsia="da-DK"/>
+        </w:rPr>
+        <w:t>??</w:t>
       </w:r>
     </w:p>
     <w:p>
       <w:pPr>
-        <w:pStyle w:val="Overskrift2"/>
-        <w:rPr>
-          <w:lang w:val="en-US" w:eastAsia="da-DK"/>
-        </w:rPr>
-      </w:pPr>
-      <w:r>
-        <w:rPr>
-          <w:lang w:val="en-US" w:eastAsia="da-DK"/>
-        </w:rPr>
-        <w:t>Questions for further research</w:t>
+        <w:rPr>
+          <w:lang w:val="en-US" w:eastAsia="da-DK"/>
+        </w:rPr>
+      </w:pPr>
+      <w:r>
+        <w:rPr>
+          <w:lang w:val="en-US" w:eastAsia="da-DK"/>
+        </w:rPr>
+        <w:t>In order to truly know if the podcasts were able to “predict the future” we would have to define a baseline. This is tricky in this case, but theoretically….</w:t>
       </w:r>
     </w:p>
     <w:p>
@@ -5852,31 +7297,19 @@
           <w:lang w:val="en-US" w:eastAsia="da-DK"/>
         </w:rPr>
       </w:pPr>
-      <w:r>
-        <w:rPr>
-          <w:lang w:val="en-US" w:eastAsia="da-DK"/>
-        </w:rPr>
-        <w:t>This dataset still contains many possibilities for further research. Due to time and computing power restraints, we were not able to include these here. Below we mention a number of things that could be interesting to investigate further</w:t>
-      </w:r>
-      <w:r>
-        <w:rPr>
-          <w:lang w:val="en-US" w:eastAsia="da-DK"/>
-        </w:rPr>
-        <w:t xml:space="preserve"> in future research.</w:t>
-      </w:r>
     </w:p>
     <w:p>
       <w:pPr>
-        <w:pStyle w:val="Overskrift3"/>
-        <w:rPr>
-          <w:lang w:val="en-US" w:eastAsia="da-DK"/>
-        </w:rPr>
-      </w:pPr>
-      <w:r>
-        <w:rPr>
-          <w:lang w:val="en-US" w:eastAsia="da-DK"/>
-        </w:rPr>
-        <w:t>Bigrams</w:t>
+        <w:pStyle w:val="Overskrift2"/>
+        <w:rPr>
+          <w:lang w:val="en-US" w:eastAsia="da-DK"/>
+        </w:rPr>
+      </w:pPr>
+      <w:r>
+        <w:rPr>
+          <w:lang w:val="en-US" w:eastAsia="da-DK"/>
+        </w:rPr>
+        <w:t>Questions for further research</w:t>
       </w:r>
     </w:p>
     <w:p>
@@ -5889,73 +7322,13 @@
         <w:rPr>
           <w:lang w:val="en-US" w:eastAsia="da-DK"/>
         </w:rPr>
-        <w:t xml:space="preserve">Future investigations of the dataset should strive to include bigram models in the analysis. </w:t>
-      </w:r>
-      <w:r>
-        <w:rPr>
-          <w:lang w:val="en-US" w:eastAsia="da-DK"/>
-        </w:rPr>
-        <w:t xml:space="preserve">Here we </w:t>
-      </w:r>
-      <w:r>
-        <w:rPr>
-          <w:lang w:val="en-US" w:eastAsia="da-DK"/>
-        </w:rPr>
-        <w:t xml:space="preserve">mainly </w:t>
-      </w:r>
-      <w:r>
-        <w:rPr>
-          <w:lang w:val="en-US" w:eastAsia="da-DK"/>
-        </w:rPr>
-        <w:t>investigate</w:t>
-      </w:r>
-      <w:r>
-        <w:rPr>
-          <w:lang w:val="en-US" w:eastAsia="da-DK"/>
-        </w:rPr>
-        <w:t>d</w:t>
-      </w:r>
-      <w:r>
-        <w:rPr>
-          <w:lang w:val="en-US" w:eastAsia="da-DK"/>
-        </w:rPr>
-        <w:t xml:space="preserve"> the change of specific words over time. Implementing b</w:t>
-      </w:r>
-      <w:r>
-        <w:rPr>
-          <w:lang w:val="en-US" w:eastAsia="da-DK"/>
-        </w:rPr>
-        <w:t>igram</w:t>
-      </w:r>
-      <w:r>
-        <w:rPr>
-          <w:lang w:val="en-US" w:eastAsia="da-DK"/>
-        </w:rPr>
-        <w:t xml:space="preserve"> models would allow the researcher to include phrases </w:t>
-      </w:r>
-      <w:r>
-        <w:rPr>
-          <w:lang w:val="en-US" w:eastAsia="da-DK"/>
-        </w:rPr>
-        <w:t xml:space="preserve">such as </w:t>
-      </w:r>
-      <w:r>
-        <w:rPr>
-          <w:lang w:val="en-US" w:eastAsia="da-DK"/>
-        </w:rPr>
-        <w:t>‘</w:t>
-      </w:r>
-      <w:r>
-        <w:rPr>
-          <w:lang w:val="en-US" w:eastAsia="da-DK"/>
-        </w:rPr>
-        <w:t xml:space="preserve">crypto currency, </w:t>
-      </w:r>
-      <w:r>
-        <w:rPr>
-          <w:lang w:val="en-US" w:eastAsia="da-DK"/>
-        </w:rPr>
-        <w:t>‘ad targeting’, and ‘SIM jacking’ in the analysis.</w:t>
+        <w:t>This dataset still contains many possibilities for further research. Due to time and computing power restraints, we were not able to include these here. Below we mention a number of things that could be interesting to investigate further</w:t>
+      </w:r>
+      <w:r>
+        <w:rPr>
+          <w:lang w:val="en-US" w:eastAsia="da-DK"/>
+        </w:rPr>
+        <w:t xml:space="preserve"> in future research.</w:t>
       </w:r>
     </w:p>
     <w:p>
@@ -5969,7 +7342,8 @@
         <w:rPr>
           <w:lang w:val="en-US" w:eastAsia="da-DK"/>
         </w:rPr>
-        <w:t>Optimizing of the Model Parameters</w:t>
+        <w:lastRenderedPageBreak/>
+        <w:t>Bigrams</w:t>
       </w:r>
     </w:p>
     <w:p>
@@ -5982,102 +7356,112 @@
         <w:rPr>
           <w:lang w:val="en-US" w:eastAsia="da-DK"/>
         </w:rPr>
-        <w:t xml:space="preserve">Due to time and computational restraints we were only able to test </w:t>
-      </w:r>
-      <w:r>
-        <w:rPr>
-          <w:lang w:val="en-US" w:eastAsia="da-DK"/>
-        </w:rPr>
-        <w:t>32</w:t>
-      </w:r>
-      <w:r>
-        <w:rPr>
-          <w:lang w:val="en-US" w:eastAsia="da-DK"/>
-        </w:rPr>
-        <w:t xml:space="preserve"> combinations of parameters for the model. Researches with access to more powerful computers might consider adding even more parameter combinations to arrive at the optimal model parameters.</w:t>
+        <w:t xml:space="preserve">Future investigations of the dataset should strive to include bigram models in the analysis. </w:t>
+      </w:r>
+      <w:r>
+        <w:rPr>
+          <w:lang w:val="en-US" w:eastAsia="da-DK"/>
+        </w:rPr>
+        <w:t xml:space="preserve">Here we </w:t>
+      </w:r>
+      <w:r>
+        <w:rPr>
+          <w:lang w:val="en-US" w:eastAsia="da-DK"/>
+        </w:rPr>
+        <w:t xml:space="preserve">mainly </w:t>
+      </w:r>
+      <w:r>
+        <w:rPr>
+          <w:lang w:val="en-US" w:eastAsia="da-DK"/>
+        </w:rPr>
+        <w:t>investigate</w:t>
+      </w:r>
+      <w:r>
+        <w:rPr>
+          <w:lang w:val="en-US" w:eastAsia="da-DK"/>
+        </w:rPr>
+        <w:t>d</w:t>
+      </w:r>
+      <w:r>
+        <w:rPr>
+          <w:lang w:val="en-US" w:eastAsia="da-DK"/>
+        </w:rPr>
+        <w:t xml:space="preserve"> the change of specific words over time. Implementing b</w:t>
+      </w:r>
+      <w:r>
+        <w:rPr>
+          <w:lang w:val="en-US" w:eastAsia="da-DK"/>
+        </w:rPr>
+        <w:t>igram</w:t>
+      </w:r>
+      <w:r>
+        <w:rPr>
+          <w:lang w:val="en-US" w:eastAsia="da-DK"/>
+        </w:rPr>
+        <w:t xml:space="preserve"> models would allow the researcher to include phrases </w:t>
+      </w:r>
+      <w:r>
+        <w:rPr>
+          <w:lang w:val="en-US" w:eastAsia="da-DK"/>
+        </w:rPr>
+        <w:t xml:space="preserve">such as </w:t>
+      </w:r>
+      <w:r>
+        <w:rPr>
+          <w:lang w:val="en-US" w:eastAsia="da-DK"/>
+        </w:rPr>
+        <w:t>‘</w:t>
+      </w:r>
+      <w:r>
+        <w:rPr>
+          <w:lang w:val="en-US" w:eastAsia="da-DK"/>
+        </w:rPr>
+        <w:t xml:space="preserve">crypto currency, </w:t>
+      </w:r>
+      <w:r>
+        <w:rPr>
+          <w:lang w:val="en-US" w:eastAsia="da-DK"/>
+        </w:rPr>
+        <w:t>‘ad targeting’, and ‘SIM jacking’ in the analysis.</w:t>
       </w:r>
     </w:p>
     <w:p>
       <w:pPr>
-        <w:rPr>
-          <w:lang w:val="en-US" w:eastAsia="da-DK"/>
-        </w:rPr>
-      </w:pPr>
-      <w:r>
-        <w:rPr>
-          <w:lang w:val="en-US" w:eastAsia="da-DK"/>
-        </w:rPr>
-        <w:t>Fig</w:t>
-      </w:r>
-      <w:r>
-        <w:rPr>
-          <w:lang w:val="en-US" w:eastAsia="da-DK"/>
-        </w:rPr>
-        <w:t xml:space="preserve"> 2 </w:t>
-      </w:r>
-      <w:r>
-        <w:rPr>
-          <w:lang w:val="en-US" w:eastAsia="da-DK"/>
-        </w:rPr>
-        <w:t>suggests</w:t>
-      </w:r>
-      <w:r>
-        <w:rPr>
-          <w:lang w:val="en-US" w:eastAsia="da-DK"/>
-        </w:rPr>
-        <w:t xml:space="preserve"> that </w:t>
-      </w:r>
-      <w:r>
-        <w:rPr>
-          <w:lang w:val="en-US" w:eastAsia="da-DK"/>
-        </w:rPr>
-        <w:t>adding more granulation between the 10 and 19 cutoff</w:t>
-      </w:r>
-      <w:r>
-        <w:rPr>
-          <w:lang w:val="en-US" w:eastAsia="da-DK"/>
-        </w:rPr>
-        <w:t>s</w:t>
-      </w:r>
-      <w:r>
-        <w:rPr>
-          <w:lang w:val="en-US" w:eastAsia="da-DK"/>
-        </w:rPr>
-        <w:t xml:space="preserve"> as well as</w:t>
-      </w:r>
-      <w:r>
-        <w:rPr>
-          <w:lang w:val="en-US" w:eastAsia="da-DK"/>
-        </w:rPr>
-        <w:t xml:space="preserve"> more topic combinations in the range [5-25] might help </w:t>
-      </w:r>
-      <w:proofErr w:type="gramStart"/>
-      <w:r>
-        <w:rPr>
-          <w:lang w:val="en-US" w:eastAsia="da-DK"/>
-        </w:rPr>
-        <w:t>pin-point</w:t>
-      </w:r>
-      <w:proofErr w:type="gramEnd"/>
-      <w:r>
-        <w:rPr>
-          <w:lang w:val="en-US" w:eastAsia="da-DK"/>
-        </w:rPr>
-        <w:t xml:space="preserve"> the most optimal model.</w:t>
+        <w:pStyle w:val="Overskrift3"/>
+        <w:rPr>
+          <w:lang w:val="en-US" w:eastAsia="da-DK"/>
+        </w:rPr>
+      </w:pPr>
+      <w:r>
+        <w:rPr>
+          <w:lang w:val="en-US" w:eastAsia="da-DK"/>
+        </w:rPr>
+        <w:t>Optimizing of the Model Parameters</w:t>
       </w:r>
     </w:p>
     <w:p>
       <w:pPr>
-        <w:pStyle w:val="Overskrift3"/>
-        <w:rPr>
-          <w:lang w:val="en-US" w:eastAsia="da-DK"/>
-        </w:rPr>
-      </w:pPr>
-      <w:r>
-        <w:rPr>
-          <w:lang w:val="en-US" w:eastAsia="da-DK"/>
-        </w:rPr>
-        <w:t>More topic trends over time</w:t>
+        <w:rPr>
+          <w:lang w:val="en-US" w:eastAsia="da-DK"/>
+        </w:rPr>
+      </w:pPr>
+      <w:r>
+        <w:rPr>
+          <w:lang w:val="en-US" w:eastAsia="da-DK"/>
+        </w:rPr>
+        <w:t xml:space="preserve">Due to time and computational restraints we were only able to test </w:t>
+      </w:r>
+      <w:r>
+        <w:rPr>
+          <w:lang w:val="en-US" w:eastAsia="da-DK"/>
+        </w:rPr>
+        <w:t>32</w:t>
+      </w:r>
+      <w:r>
+        <w:rPr>
+          <w:lang w:val="en-US" w:eastAsia="da-DK"/>
+        </w:rPr>
+        <w:t xml:space="preserve"> combinations of parameters for the model. Researches with access to more powerful computers might consider adding even more parameter combinations to arrive at the optimal model parameters.</w:t>
       </w:r>
     </w:p>
     <w:p>
@@ -6086,6 +7470,92 @@
           <w:lang w:val="en-US" w:eastAsia="da-DK"/>
         </w:rPr>
       </w:pPr>
+      <w:r>
+        <w:rPr>
+          <w:lang w:val="en-US" w:eastAsia="da-DK"/>
+        </w:rPr>
+        <w:t>Fig</w:t>
+      </w:r>
+      <w:r>
+        <w:rPr>
+          <w:lang w:val="en-US" w:eastAsia="da-DK"/>
+        </w:rPr>
+        <w:t xml:space="preserve"> 2 </w:t>
+      </w:r>
+      <w:r>
+        <w:rPr>
+          <w:lang w:val="en-US" w:eastAsia="da-DK"/>
+        </w:rPr>
+        <w:t>suggests</w:t>
+      </w:r>
+      <w:r>
+        <w:rPr>
+          <w:lang w:val="en-US" w:eastAsia="da-DK"/>
+        </w:rPr>
+        <w:t xml:space="preserve"> that </w:t>
+      </w:r>
+      <w:r>
+        <w:rPr>
+          <w:lang w:val="en-US" w:eastAsia="da-DK"/>
+        </w:rPr>
+        <w:t>adding more granulation between the 10 and 19 cutoff</w:t>
+      </w:r>
+      <w:r>
+        <w:rPr>
+          <w:lang w:val="en-US" w:eastAsia="da-DK"/>
+        </w:rPr>
+        <w:t>s</w:t>
+      </w:r>
+      <w:r>
+        <w:rPr>
+          <w:lang w:val="en-US" w:eastAsia="da-DK"/>
+        </w:rPr>
+        <w:t xml:space="preserve"> as well as</w:t>
+      </w:r>
+      <w:r>
+        <w:rPr>
+          <w:lang w:val="en-US" w:eastAsia="da-DK"/>
+        </w:rPr>
+        <w:t xml:space="preserve"> more topic combinations in the range [</w:t>
+      </w:r>
+      <w:r>
+        <w:rPr>
+          <w:lang w:val="en-US" w:eastAsia="da-DK"/>
+        </w:rPr>
+        <w:t>50-100</w:t>
+      </w:r>
+      <w:r>
+        <w:rPr>
+          <w:lang w:val="en-US" w:eastAsia="da-DK"/>
+        </w:rPr>
+        <w:t xml:space="preserve">] might help </w:t>
+      </w:r>
+      <w:proofErr w:type="gramStart"/>
+      <w:r>
+        <w:rPr>
+          <w:lang w:val="en-US" w:eastAsia="da-DK"/>
+        </w:rPr>
+        <w:t>pin-point</w:t>
+      </w:r>
+      <w:proofErr w:type="gramEnd"/>
+      <w:r>
+        <w:rPr>
+          <w:lang w:val="en-US" w:eastAsia="da-DK"/>
+        </w:rPr>
+        <w:t xml:space="preserve"> the most </w:t>
+      </w:r>
+      <w:r>
+        <w:rPr>
+          <w:lang w:val="en-US" w:eastAsia="da-DK"/>
+        </w:rPr>
+        <w:t>meaningful</w:t>
+      </w:r>
+      <w:r>
+        <w:rPr>
+          <w:lang w:val="en-US" w:eastAsia="da-DK"/>
+        </w:rPr>
+        <w:t xml:space="preserve"> model.</w:t>
+      </w:r>
     </w:p>
     <w:p>
       <w:pPr>
@@ -6098,32 +7568,7 @@
         <w:rPr>
           <w:lang w:val="en-US" w:eastAsia="da-DK"/>
         </w:rPr>
-        <w:lastRenderedPageBreak/>
-        <w:t>Non</w:t>
-      </w:r>
-      <w:r>
-        <w:rPr>
-          <w:lang w:val="en-US" w:eastAsia="da-DK"/>
-        </w:rPr>
-        <w:t>-i</w:t>
-      </w:r>
-      <w:r>
-        <w:rPr>
-          <w:lang w:val="en-US" w:eastAsia="da-DK"/>
-        </w:rPr>
-        <w:t xml:space="preserve">nformative </w:t>
-      </w:r>
-      <w:r>
-        <w:rPr>
-          <w:lang w:val="en-US" w:eastAsia="da-DK"/>
-        </w:rPr>
-        <w:t>W</w:t>
-      </w:r>
-      <w:r>
-        <w:rPr>
-          <w:lang w:val="en-US" w:eastAsia="da-DK"/>
-        </w:rPr>
-        <w:t>ords</w:t>
+        <w:t>Inspecting Topics</w:t>
       </w:r>
     </w:p>
     <w:p>
@@ -6136,13 +7581,13 @@
         <w:rPr>
           <w:lang w:val="en-US" w:eastAsia="da-DK"/>
         </w:rPr>
-        <w:t xml:space="preserve">In order to truly know if </w:t>
-      </w:r>
-      <w:r>
-        <w:rPr>
-          <w:lang w:val="en-US" w:eastAsia="da-DK"/>
-        </w:rPr>
-        <w:t>the podcasts were able to “predict the future” we would have to define a baseline. This is tricky in this case, but theoretically….</w:t>
+        <w:t xml:space="preserve">Inspecting and understanding all topics of a large LDA, such as the one presented here is potentially an endless task. However, </w:t>
+      </w:r>
+      <w:r>
+        <w:rPr>
+          <w:lang w:val="en-US" w:eastAsia="da-DK"/>
+        </w:rPr>
+        <w:t xml:space="preserve">in the future one should strive to </w:t>
       </w:r>
     </w:p>
     <w:p>
@@ -9669,13 +11114,6 @@
           <w:lang w:val="en-US" w:eastAsia="da-DK"/>
         </w:rPr>
       </w:pPr>
-    </w:p>
-    <w:p>
-      <w:pPr>
-        <w:rPr>
-          <w:lang w:val="en-US" w:eastAsia="da-DK"/>
-        </w:rPr>
-      </w:pPr>
       <w:r>
         <w:rPr>
           <w:noProof/>
@@ -9684,7 +11122,7 @@
         <mc:AlternateContent>
           <mc:Choice Requires="wpg">
             <w:drawing>
-              <wp:anchor distT="0" distB="0" distL="114300" distR="114300" simplePos="0" relativeHeight="251669504" behindDoc="0" locked="0" layoutInCell="1" allowOverlap="1">
+              <wp:anchor distT="0" distB="0" distL="114300" distR="114300" simplePos="0" relativeHeight="251668480" behindDoc="0" locked="0" layoutInCell="1" allowOverlap="1">
                 <wp:simplePos x="0" y="0"/>
                 <wp:positionH relativeFrom="column">
                   <wp:posOffset>61867</wp:posOffset>
@@ -9717,7 +11155,7 @@
                           </pic:cNvPicPr>
                         </pic:nvPicPr>
                         <pic:blipFill>
-                          <a:blip r:embed="rId24" cstate="print">
+                          <a:blip r:embed="rId29" cstate="print">
                             <a:extLst>
                               <a:ext uri="{28A0092B-C50C-407E-A947-70E740481C1C}">
                                 <a14:useLocalDpi xmlns:a14="http://schemas.microsoft.com/office/drawing/2010/main" val="0"/>
@@ -9751,7 +11189,7 @@
                           </pic:cNvPicPr>
                         </pic:nvPicPr>
                         <pic:blipFill>
-                          <a:blip r:embed="rId25" cstate="print">
+                          <a:blip r:embed="rId30" cstate="print">
                             <a:extLst>
                               <a:ext uri="{28A0092B-C50C-407E-A947-70E740481C1C}">
                                 <a14:useLocalDpi xmlns:a14="http://schemas.microsoft.com/office/drawing/2010/main" val="0"/>
@@ -9785,7 +11223,7 @@
                           </pic:cNvPicPr>
                         </pic:nvPicPr>
                         <pic:blipFill>
-                          <a:blip r:embed="rId16" cstate="print">
+                          <a:blip r:embed="rId18" cstate="print">
                             <a:extLst>
                               <a:ext uri="{28A0092B-C50C-407E-A947-70E740481C1C}">
                                 <a14:useLocalDpi xmlns:a14="http://schemas.microsoft.com/office/drawing/2010/main" val="0"/>
@@ -9819,7 +11257,7 @@
                           </pic:cNvPicPr>
                         </pic:nvPicPr>
                         <pic:blipFill>
-                          <a:blip r:embed="rId26" cstate="print">
+                          <a:blip r:embed="rId31" cstate="print">
                             <a:extLst>
                               <a:ext uri="{28A0092B-C50C-407E-A947-70E740481C1C}">
                                 <a14:useLocalDpi xmlns:a14="http://schemas.microsoft.com/office/drawing/2010/main" val="0"/>
@@ -9853,7 +11291,7 @@
                           </pic:cNvPicPr>
                         </pic:nvPicPr>
                         <pic:blipFill>
-                          <a:blip r:embed="rId27" cstate="print">
+                          <a:blip r:embed="rId32" cstate="print">
                             <a:extLst>
                               <a:ext uri="{28A0092B-C50C-407E-A947-70E740481C1C}">
                                 <a14:useLocalDpi xmlns:a14="http://schemas.microsoft.com/office/drawing/2010/main" val="0"/>
@@ -9887,7 +11325,7 @@
                           </pic:cNvPicPr>
                         </pic:nvPicPr>
                         <pic:blipFill>
-                          <a:blip r:embed="rId28" cstate="print">
+                          <a:blip r:embed="rId33" cstate="print">
                             <a:extLst>
                               <a:ext uri="{28A0092B-C50C-407E-A947-70E740481C1C}">
                                 <a14:useLocalDpi xmlns:a14="http://schemas.microsoft.com/office/drawing/2010/main" val="0"/>
@@ -9921,7 +11359,7 @@
                           </pic:cNvPicPr>
                         </pic:nvPicPr>
                         <pic:blipFill>
-                          <a:blip r:embed="rId29" cstate="print">
+                          <a:blip r:embed="rId34" cstate="print">
                             <a:extLst>
                               <a:ext uri="{28A0092B-C50C-407E-A947-70E740481C1C}">
                                 <a14:useLocalDpi xmlns:a14="http://schemas.microsoft.com/office/drawing/2010/main" val="0"/>
@@ -9955,7 +11393,7 @@
                           </pic:cNvPicPr>
                         </pic:nvPicPr>
                         <pic:blipFill>
-                          <a:blip r:embed="rId30" cstate="print">
+                          <a:blip r:embed="rId35" cstate="print">
                             <a:extLst>
                               <a:ext uri="{28A0092B-C50C-407E-A947-70E740481C1C}">
                                 <a14:useLocalDpi xmlns:a14="http://schemas.microsoft.com/office/drawing/2010/main" val="0"/>
@@ -9989,37 +11427,37 @@
           </mc:Choice>
           <mc:Fallback>
             <w:pict>
-              <v:group w14:anchorId="56AB054C" id="Gruppe 44" o:spid="_x0000_s1026" style="position:absolute;margin-left:4.85pt;margin-top:1pt;width:482.4pt;height:482.8pt;z-index:251669504" coordsize="61267,61318" o:gfxdata="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